<commit_message>
bab 3 daftar isi & tabel
</commit_message>
<xml_diff>
--- a/NASKAH/Dokumen Proposal Skripsi - NIM - NAMA - TAHUN ANGKATAN - TAHUN SKRIPSI.docx
+++ b/NASKAH/Dokumen Proposal Skripsi - NIM - NAMA - TAHUN ANGKATAN - TAHUN SKRIPSI.docx
@@ -1180,7 +1180,7 @@
         <w:pStyle w:val="Heading1"/>
       </w:pPr>
       <w:bookmarkStart w:id="0" w:name="_Toc75025325"/>
-      <w:bookmarkStart w:id="1" w:name="_Toc137036841"/>
+      <w:bookmarkStart w:id="1" w:name="_Toc220525390"/>
       <w:r>
         <w:lastRenderedPageBreak/>
         <w:t>HALAMAN PENGESAHAN</w:t>
@@ -2211,7 +2211,7 @@
         <w:pStyle w:val="Heading1"/>
       </w:pPr>
       <w:bookmarkStart w:id="2" w:name="_Toc75025326"/>
-      <w:bookmarkStart w:id="3" w:name="_Toc137036842"/>
+      <w:bookmarkStart w:id="3" w:name="_Toc220525391"/>
       <w:r>
         <w:lastRenderedPageBreak/>
         <w:t>DAFTAR ISI</w:t>
@@ -2228,7 +2228,7 @@
         <w:rPr>
           <w:rFonts w:asciiTheme="minorHAnsi" w:eastAsiaTheme="minorEastAsia" w:hAnsiTheme="minorHAnsi"/>
           <w:noProof/>
-          <w:lang w:eastAsia="id-ID"/>
+          <w:lang w:val="en-US"/>
         </w:rPr>
       </w:pPr>
       <w:r>
@@ -2240,7 +2240,7 @@
       <w:r>
         <w:fldChar w:fldCharType="separate"/>
       </w:r>
-      <w:hyperlink w:anchor="_Toc137036841" w:history="1">
+      <w:hyperlink w:anchor="_Toc220525390" w:history="1">
         <w:r>
           <w:rPr>
             <w:rStyle w:val="Hyperlink"/>
@@ -2267,7 +2267,7 @@
             <w:noProof/>
             <w:webHidden/>
           </w:rPr>
-          <w:instrText xml:space="preserve"> PAGEREF _Toc137036841 \h </w:instrText>
+          <w:instrText xml:space="preserve"> PAGEREF _Toc220525390 \h </w:instrText>
         </w:r>
         <w:r>
           <w:rPr>
@@ -2307,10 +2307,10 @@
         <w:rPr>
           <w:rFonts w:asciiTheme="minorHAnsi" w:eastAsiaTheme="minorEastAsia" w:hAnsiTheme="minorHAnsi"/>
           <w:noProof/>
-          <w:lang w:eastAsia="id-ID"/>
-        </w:rPr>
-      </w:pPr>
-      <w:hyperlink w:anchor="_Toc137036842" w:history="1">
+          <w:lang w:val="en-US"/>
+        </w:rPr>
+      </w:pPr>
+      <w:hyperlink w:anchor="_Toc220525391" w:history="1">
         <w:r>
           <w:rPr>
             <w:rStyle w:val="Hyperlink"/>
@@ -2337,7 +2337,7 @@
             <w:noProof/>
             <w:webHidden/>
           </w:rPr>
-          <w:instrText xml:space="preserve"> PAGEREF _Toc137036842 \h </w:instrText>
+          <w:instrText xml:space="preserve"> PAGEREF _Toc220525391 \h </w:instrText>
         </w:r>
         <w:r>
           <w:rPr>
@@ -2377,10 +2377,10 @@
         <w:rPr>
           <w:rFonts w:asciiTheme="minorHAnsi" w:eastAsiaTheme="minorEastAsia" w:hAnsiTheme="minorHAnsi"/>
           <w:noProof/>
-          <w:lang w:eastAsia="id-ID"/>
-        </w:rPr>
-      </w:pPr>
-      <w:hyperlink w:anchor="_Toc137036843" w:history="1">
+          <w:lang w:val="en-US"/>
+        </w:rPr>
+      </w:pPr>
+      <w:hyperlink w:anchor="_Toc220525392" w:history="1">
         <w:r>
           <w:rPr>
             <w:rStyle w:val="Hyperlink"/>
@@ -2407,7 +2407,7 @@
             <w:noProof/>
             <w:webHidden/>
           </w:rPr>
-          <w:instrText xml:space="preserve"> PAGEREF _Toc137036843 \h </w:instrText>
+          <w:instrText xml:space="preserve"> PAGEREF _Toc220525392 \h </w:instrText>
         </w:r>
         <w:r>
           <w:rPr>
@@ -2447,10 +2447,10 @@
         <w:rPr>
           <w:rFonts w:asciiTheme="minorHAnsi" w:eastAsiaTheme="minorEastAsia" w:hAnsiTheme="minorHAnsi"/>
           <w:noProof/>
-          <w:lang w:eastAsia="id-ID"/>
-        </w:rPr>
-      </w:pPr>
-      <w:hyperlink w:anchor="_Toc137036844" w:history="1">
+          <w:lang w:val="en-US"/>
+        </w:rPr>
+      </w:pPr>
+      <w:hyperlink w:anchor="_Toc220525393" w:history="1">
         <w:r>
           <w:rPr>
             <w:rStyle w:val="Hyperlink"/>
@@ -2477,7 +2477,7 @@
             <w:noProof/>
             <w:webHidden/>
           </w:rPr>
-          <w:instrText xml:space="preserve"> PAGEREF _Toc137036844 \h </w:instrText>
+          <w:instrText xml:space="preserve"> PAGEREF _Toc220525393 \h </w:instrText>
         </w:r>
         <w:r>
           <w:rPr>
@@ -2517,10 +2517,10 @@
         <w:rPr>
           <w:rFonts w:asciiTheme="minorHAnsi" w:eastAsiaTheme="minorEastAsia" w:hAnsiTheme="minorHAnsi"/>
           <w:noProof/>
-          <w:lang w:eastAsia="id-ID"/>
-        </w:rPr>
-      </w:pPr>
-      <w:hyperlink w:anchor="_Toc137036845" w:history="1">
+          <w:lang w:val="en-US"/>
+        </w:rPr>
+      </w:pPr>
+      <w:hyperlink w:anchor="_Toc220525394" w:history="1">
         <w:r>
           <w:rPr>
             <w:rStyle w:val="Hyperlink"/>
@@ -2547,7 +2547,7 @@
             <w:noProof/>
             <w:webHidden/>
           </w:rPr>
-          <w:instrText xml:space="preserve"> PAGEREF _Toc137036845 \h </w:instrText>
+          <w:instrText xml:space="preserve"> PAGEREF _Toc220525394 \h </w:instrText>
         </w:r>
         <w:r>
           <w:rPr>
@@ -2587,10 +2587,10 @@
         <w:rPr>
           <w:rFonts w:asciiTheme="minorHAnsi" w:eastAsiaTheme="minorEastAsia" w:hAnsiTheme="minorHAnsi"/>
           <w:noProof/>
-          <w:lang w:eastAsia="id-ID"/>
-        </w:rPr>
-      </w:pPr>
-      <w:hyperlink w:anchor="_Toc137036846" w:history="1">
+          <w:lang w:val="en-US"/>
+        </w:rPr>
+      </w:pPr>
+      <w:hyperlink w:anchor="_Toc220525395" w:history="1">
         <w:r>
           <w:rPr>
             <w:rStyle w:val="Hyperlink"/>
@@ -2617,7 +2617,7 @@
             <w:noProof/>
             <w:webHidden/>
           </w:rPr>
-          <w:instrText xml:space="preserve"> PAGEREF _Toc137036846 \h </w:instrText>
+          <w:instrText xml:space="preserve"> PAGEREF _Toc220525395 \h </w:instrText>
         </w:r>
         <w:r>
           <w:rPr>
@@ -2657,10 +2657,10 @@
         <w:rPr>
           <w:rFonts w:asciiTheme="minorHAnsi" w:eastAsiaTheme="minorEastAsia" w:hAnsiTheme="minorHAnsi"/>
           <w:noProof/>
-          <w:lang w:eastAsia="id-ID"/>
-        </w:rPr>
-      </w:pPr>
-      <w:hyperlink w:anchor="_Toc137036847" w:history="1">
+          <w:lang w:val="en-US"/>
+        </w:rPr>
+      </w:pPr>
+      <w:hyperlink w:anchor="_Toc220525396" w:history="1">
         <w:r>
           <w:rPr>
             <w:rStyle w:val="Hyperlink"/>
@@ -2687,7 +2687,7 @@
             <w:noProof/>
             <w:webHidden/>
           </w:rPr>
-          <w:instrText xml:space="preserve"> PAGEREF _Toc137036847 \h </w:instrText>
+          <w:instrText xml:space="preserve"> PAGEREF _Toc220525396 \h </w:instrText>
         </w:r>
         <w:r>
           <w:rPr>
@@ -2707,7 +2707,7 @@
             <w:noProof/>
             <w:webHidden/>
           </w:rPr>
-          <w:t>7</w:t>
+          <w:t>3</w:t>
         </w:r>
         <w:r>
           <w:rPr>
@@ -2727,10 +2727,10 @@
         <w:rPr>
           <w:rFonts w:asciiTheme="minorHAnsi" w:eastAsiaTheme="minorEastAsia" w:hAnsiTheme="minorHAnsi"/>
           <w:noProof/>
-          <w:lang w:eastAsia="id-ID"/>
-        </w:rPr>
-      </w:pPr>
-      <w:hyperlink w:anchor="_Toc137036848" w:history="1">
+          <w:lang w:val="en-US"/>
+        </w:rPr>
+      </w:pPr>
+      <w:hyperlink w:anchor="_Toc220525397" w:history="1">
         <w:r>
           <w:rPr>
             <w:rStyle w:val="Hyperlink"/>
@@ -2757,7 +2757,7 @@
             <w:noProof/>
             <w:webHidden/>
           </w:rPr>
-          <w:instrText xml:space="preserve"> PAGEREF _Toc137036848 \h </w:instrText>
+          <w:instrText xml:space="preserve"> PAGEREF _Toc220525397 \h </w:instrText>
         </w:r>
         <w:r>
           <w:rPr>
@@ -2777,7 +2777,7 @@
             <w:noProof/>
             <w:webHidden/>
           </w:rPr>
-          <w:t>8</w:t>
+          <w:t>3</w:t>
         </w:r>
         <w:r>
           <w:rPr>
@@ -2797,10 +2797,10 @@
         <w:rPr>
           <w:rFonts w:asciiTheme="minorHAnsi" w:eastAsiaTheme="minorEastAsia" w:hAnsiTheme="minorHAnsi"/>
           <w:noProof/>
-          <w:lang w:eastAsia="id-ID"/>
-        </w:rPr>
-      </w:pPr>
-      <w:hyperlink w:anchor="_Toc137036849" w:history="1">
+          <w:lang w:val="en-US"/>
+        </w:rPr>
+      </w:pPr>
+      <w:hyperlink w:anchor="_Toc220525398" w:history="1">
         <w:r>
           <w:rPr>
             <w:rStyle w:val="Hyperlink"/>
@@ -2827,7 +2827,7 @@
             <w:noProof/>
             <w:webHidden/>
           </w:rPr>
-          <w:instrText xml:space="preserve"> PAGEREF _Toc137036849 \h </w:instrText>
+          <w:instrText xml:space="preserve"> PAGEREF _Toc220525398 \h </w:instrText>
         </w:r>
         <w:r>
           <w:rPr>
@@ -2847,7 +2847,7 @@
             <w:noProof/>
             <w:webHidden/>
           </w:rPr>
-          <w:t>8</w:t>
+          <w:t>3</w:t>
         </w:r>
         <w:r>
           <w:rPr>
@@ -2867,10 +2867,10 @@
         <w:rPr>
           <w:rFonts w:asciiTheme="minorHAnsi" w:eastAsiaTheme="minorEastAsia" w:hAnsiTheme="minorHAnsi"/>
           <w:noProof/>
-          <w:lang w:eastAsia="id-ID"/>
-        </w:rPr>
-      </w:pPr>
-      <w:hyperlink w:anchor="_Toc137036850" w:history="1">
+          <w:lang w:val="en-US"/>
+        </w:rPr>
+      </w:pPr>
+      <w:hyperlink w:anchor="_Toc220525399" w:history="1">
         <w:r>
           <w:rPr>
             <w:rStyle w:val="Hyperlink"/>
@@ -2897,7 +2897,7 @@
             <w:noProof/>
             <w:webHidden/>
           </w:rPr>
-          <w:instrText xml:space="preserve"> PAGEREF _Toc137036850 \h </w:instrText>
+          <w:instrText xml:space="preserve"> PAGEREF _Toc220525399 \h </w:instrText>
         </w:r>
         <w:r>
           <w:rPr>
@@ -2917,7 +2917,7 @@
             <w:noProof/>
             <w:webHidden/>
           </w:rPr>
-          <w:t>8</w:t>
+          <w:t>3</w:t>
         </w:r>
         <w:r>
           <w:rPr>
@@ -2937,10 +2937,10 @@
         <w:rPr>
           <w:rFonts w:asciiTheme="minorHAnsi" w:eastAsiaTheme="minorEastAsia" w:hAnsiTheme="minorHAnsi"/>
           <w:noProof/>
-          <w:lang w:eastAsia="id-ID"/>
-        </w:rPr>
-      </w:pPr>
-      <w:hyperlink w:anchor="_Toc137036851" w:history="1">
+          <w:lang w:val="en-US"/>
+        </w:rPr>
+      </w:pPr>
+      <w:hyperlink w:anchor="_Toc220525400" w:history="1">
         <w:r>
           <w:rPr>
             <w:rStyle w:val="Hyperlink"/>
@@ -2967,7 +2967,7 @@
             <w:noProof/>
             <w:webHidden/>
           </w:rPr>
-          <w:instrText xml:space="preserve"> PAGEREF _Toc137036851 \h </w:instrText>
+          <w:instrText xml:space="preserve"> PAGEREF _Toc220525400 \h </w:instrText>
         </w:r>
         <w:r>
           <w:rPr>
@@ -2987,7 +2987,7 @@
             <w:noProof/>
             <w:webHidden/>
           </w:rPr>
-          <w:t>9</w:t>
+          <w:t>5</w:t>
         </w:r>
         <w:r>
           <w:rPr>
@@ -3007,10 +3007,10 @@
         <w:rPr>
           <w:rFonts w:asciiTheme="minorHAnsi" w:eastAsiaTheme="minorEastAsia" w:hAnsiTheme="minorHAnsi"/>
           <w:noProof/>
-          <w:lang w:eastAsia="id-ID"/>
-        </w:rPr>
-      </w:pPr>
-      <w:hyperlink w:anchor="_Toc137036852" w:history="1">
+          <w:lang w:val="en-US"/>
+        </w:rPr>
+      </w:pPr>
+      <w:hyperlink w:anchor="_Toc220525401" w:history="1">
         <w:r>
           <w:rPr>
             <w:rStyle w:val="Hyperlink"/>
@@ -3038,7 +3038,7 @@
             <w:noProof/>
             <w:webHidden/>
           </w:rPr>
-          <w:instrText xml:space="preserve"> PAGEREF _Toc137036852 \h </w:instrText>
+          <w:instrText xml:space="preserve"> PAGEREF _Toc220525401 \h </w:instrText>
         </w:r>
         <w:r>
           <w:rPr>
@@ -3058,7 +3058,7 @@
             <w:noProof/>
             <w:webHidden/>
           </w:rPr>
-          <w:t>10</w:t>
+          <w:t>5</w:t>
         </w:r>
         <w:r>
           <w:rPr>
@@ -3078,10 +3078,10 @@
         <w:rPr>
           <w:rFonts w:asciiTheme="minorHAnsi" w:eastAsiaTheme="minorEastAsia" w:hAnsiTheme="minorHAnsi"/>
           <w:noProof/>
-          <w:lang w:eastAsia="id-ID"/>
-        </w:rPr>
-      </w:pPr>
-      <w:hyperlink w:anchor="_Toc137036853" w:history="1">
+          <w:lang w:val="en-US"/>
+        </w:rPr>
+      </w:pPr>
+      <w:hyperlink w:anchor="_Toc220525402" w:history="1">
         <w:r>
           <w:rPr>
             <w:rStyle w:val="Hyperlink"/>
@@ -3109,7 +3109,7 @@
             <w:noProof/>
             <w:webHidden/>
           </w:rPr>
-          <w:instrText xml:space="preserve"> PAGEREF _Toc137036853 \h </w:instrText>
+          <w:instrText xml:space="preserve"> PAGEREF _Toc220525402 \h </w:instrText>
         </w:r>
         <w:r>
           <w:rPr>
@@ -3129,7 +3129,7 @@
             <w:noProof/>
             <w:webHidden/>
           </w:rPr>
-          <w:t>12</w:t>
+          <w:t>5</w:t>
         </w:r>
         <w:r>
           <w:rPr>
@@ -3149,10 +3149,10 @@
         <w:rPr>
           <w:rFonts w:asciiTheme="minorHAnsi" w:eastAsiaTheme="minorEastAsia" w:hAnsiTheme="minorHAnsi"/>
           <w:noProof/>
-          <w:lang w:eastAsia="id-ID"/>
-        </w:rPr>
-      </w:pPr>
-      <w:hyperlink w:anchor="_Toc137036854" w:history="1">
+          <w:lang w:val="en-US"/>
+        </w:rPr>
+      </w:pPr>
+      <w:hyperlink w:anchor="_Toc220525403" w:history="1">
         <w:r>
           <w:rPr>
             <w:rStyle w:val="Hyperlink"/>
@@ -3180,7 +3180,7 @@
             <w:noProof/>
             <w:webHidden/>
           </w:rPr>
-          <w:instrText xml:space="preserve"> PAGEREF _Toc137036854 \h </w:instrText>
+          <w:instrText xml:space="preserve"> PAGEREF _Toc220525403 \h </w:instrText>
         </w:r>
         <w:r>
           <w:rPr>
@@ -3200,7 +3200,7 @@
             <w:noProof/>
             <w:webHidden/>
           </w:rPr>
-          <w:t>15</w:t>
+          <w:t>8</w:t>
         </w:r>
         <w:r>
           <w:rPr>
@@ -3220,10 +3220,10 @@
         <w:rPr>
           <w:rFonts w:asciiTheme="minorHAnsi" w:eastAsiaTheme="minorEastAsia" w:hAnsiTheme="minorHAnsi"/>
           <w:noProof/>
-          <w:lang w:eastAsia="id-ID"/>
-        </w:rPr>
-      </w:pPr>
-      <w:hyperlink w:anchor="_Toc137036855" w:history="1">
+          <w:lang w:val="en-US"/>
+        </w:rPr>
+      </w:pPr>
+      <w:hyperlink w:anchor="_Toc220525404" w:history="1">
         <w:r>
           <w:rPr>
             <w:rStyle w:val="Hyperlink"/>
@@ -3251,7 +3251,7 @@
             <w:noProof/>
             <w:webHidden/>
           </w:rPr>
-          <w:instrText xml:space="preserve"> PAGEREF _Toc137036855 \h </w:instrText>
+          <w:instrText xml:space="preserve"> PAGEREF _Toc220525404 \h </w:instrText>
         </w:r>
         <w:r>
           <w:rPr>
@@ -3271,7 +3271,7 @@
             <w:noProof/>
             <w:webHidden/>
           </w:rPr>
-          <w:t>20</w:t>
+          <w:t>11</w:t>
         </w:r>
         <w:r>
           <w:rPr>
@@ -3291,10 +3291,10 @@
         <w:rPr>
           <w:rFonts w:asciiTheme="minorHAnsi" w:eastAsiaTheme="minorEastAsia" w:hAnsiTheme="minorHAnsi"/>
           <w:noProof/>
-          <w:lang w:eastAsia="id-ID"/>
-        </w:rPr>
-      </w:pPr>
-      <w:hyperlink w:anchor="_Toc137036856" w:history="1">
+          <w:lang w:val="en-US"/>
+        </w:rPr>
+      </w:pPr>
+      <w:hyperlink w:anchor="_Toc220525405" w:history="1">
         <w:r>
           <w:rPr>
             <w:rStyle w:val="Hyperlink"/>
@@ -3331,7 +3331,7 @@
             <w:noProof/>
             <w:webHidden/>
           </w:rPr>
-          <w:instrText xml:space="preserve"> PAGEREF _Toc137036856 \h </w:instrText>
+          <w:instrText xml:space="preserve"> PAGEREF _Toc220525405 \h </w:instrText>
         </w:r>
         <w:r>
           <w:rPr>
@@ -3351,7 +3351,7 @@
             <w:noProof/>
             <w:webHidden/>
           </w:rPr>
-          <w:t>23</w:t>
+          <w:t>12</w:t>
         </w:r>
         <w:r>
           <w:rPr>
@@ -3371,10 +3371,10 @@
         <w:rPr>
           <w:rFonts w:asciiTheme="minorHAnsi" w:eastAsiaTheme="minorEastAsia" w:hAnsiTheme="minorHAnsi"/>
           <w:noProof/>
-          <w:lang w:eastAsia="id-ID"/>
-        </w:rPr>
-      </w:pPr>
-      <w:hyperlink w:anchor="_Toc137036857" w:history="1">
+          <w:lang w:val="en-US"/>
+        </w:rPr>
+      </w:pPr>
+      <w:hyperlink w:anchor="_Toc220525406" w:history="1">
         <w:r>
           <w:rPr>
             <w:rStyle w:val="Hyperlink"/>
@@ -3401,7 +3401,7 @@
             <w:noProof/>
             <w:webHidden/>
           </w:rPr>
-          <w:instrText xml:space="preserve"> PAGEREF _Toc137036857 \h </w:instrText>
+          <w:instrText xml:space="preserve"> PAGEREF _Toc220525406 \h </w:instrText>
         </w:r>
         <w:r>
           <w:rPr>
@@ -3421,7 +3421,7 @@
             <w:noProof/>
             <w:webHidden/>
           </w:rPr>
-          <w:t>24</w:t>
+          <w:t>14</w:t>
         </w:r>
         <w:r>
           <w:rPr>
@@ -3441,10 +3441,10 @@
         <w:rPr>
           <w:rFonts w:asciiTheme="minorHAnsi" w:eastAsiaTheme="minorEastAsia" w:hAnsiTheme="minorHAnsi"/>
           <w:noProof/>
-          <w:lang w:eastAsia="id-ID"/>
-        </w:rPr>
-      </w:pPr>
-      <w:hyperlink w:anchor="_Toc137036858" w:history="1">
+          <w:lang w:val="en-US"/>
+        </w:rPr>
+      </w:pPr>
+      <w:hyperlink w:anchor="_Toc220525407" w:history="1">
         <w:r>
           <w:rPr>
             <w:rStyle w:val="Hyperlink"/>
@@ -3479,7 +3479,7 @@
             <w:noProof/>
             <w:webHidden/>
           </w:rPr>
-          <w:instrText xml:space="preserve"> PAGEREF _Toc137036858 \h </w:instrText>
+          <w:instrText xml:space="preserve"> PAGEREF _Toc220525407 \h </w:instrText>
         </w:r>
         <w:r>
           <w:rPr>
@@ -3499,7 +3499,7 @@
             <w:noProof/>
             <w:webHidden/>
           </w:rPr>
-          <w:t>24</w:t>
+          <w:t>14</w:t>
         </w:r>
         <w:r>
           <w:rPr>
@@ -3519,10 +3519,10 @@
         <w:rPr>
           <w:rFonts w:asciiTheme="minorHAnsi" w:eastAsiaTheme="minorEastAsia" w:hAnsiTheme="minorHAnsi"/>
           <w:noProof/>
-          <w:lang w:eastAsia="id-ID"/>
-        </w:rPr>
-      </w:pPr>
-      <w:hyperlink w:anchor="_Toc137036859" w:history="1">
+          <w:lang w:val="en-US"/>
+        </w:rPr>
+      </w:pPr>
+      <w:hyperlink w:anchor="_Toc220525408" w:history="1">
         <w:r>
           <w:rPr>
             <w:rStyle w:val="Hyperlink"/>
@@ -3557,7 +3557,7 @@
             <w:noProof/>
             <w:webHidden/>
           </w:rPr>
-          <w:instrText xml:space="preserve"> PAGEREF _Toc137036859 \h </w:instrText>
+          <w:instrText xml:space="preserve"> PAGEREF _Toc220525408 \h </w:instrText>
         </w:r>
         <w:r>
           <w:rPr>
@@ -3577,85 +3577,7 @@
             <w:noProof/>
             <w:webHidden/>
           </w:rPr>
-          <w:t>26</w:t>
-        </w:r>
-        <w:r>
-          <w:rPr>
-            <w:noProof/>
-            <w:webHidden/>
-          </w:rPr>
-          <w:fldChar w:fldCharType="end"/>
-        </w:r>
-      </w:hyperlink>
-    </w:p>
-    <w:p>
-      <w:pPr>
-        <w:pStyle w:val="TOC3"/>
-        <w:tabs>
-          <w:tab w:val="right" w:leader="dot" w:pos="7927"/>
-        </w:tabs>
-        <w:rPr>
-          <w:rFonts w:asciiTheme="minorHAnsi" w:eastAsiaTheme="minorEastAsia" w:hAnsiTheme="minorHAnsi"/>
-          <w:noProof/>
-          <w:lang w:eastAsia="id-ID"/>
-        </w:rPr>
-      </w:pPr>
-      <w:hyperlink w:anchor="_Toc137036860" w:history="1">
-        <w:r>
-          <w:rPr>
-            <w:rStyle w:val="Hyperlink"/>
-            <w:noProof/>
-          </w:rPr>
-          <w:t xml:space="preserve">3.3 </w:t>
-        </w:r>
-        <w:r>
-          <w:rPr>
-            <w:rStyle w:val="Hyperlink"/>
-            <w:noProof/>
-            <w:lang w:val="en-US"/>
-          </w:rPr>
-          <w:t>Tata Cara Implementasi Solusi</w:t>
-        </w:r>
-        <w:r>
-          <w:rPr>
-            <w:noProof/>
-            <w:webHidden/>
-          </w:rPr>
-          <w:tab/>
-        </w:r>
-        <w:r>
-          <w:rPr>
-            <w:noProof/>
-            <w:webHidden/>
-          </w:rPr>
-          <w:fldChar w:fldCharType="begin"/>
-        </w:r>
-        <w:r>
-          <w:rPr>
-            <w:noProof/>
-            <w:webHidden/>
-          </w:rPr>
-          <w:instrText xml:space="preserve"> PAGEREF _Toc137036860 \h </w:instrText>
-        </w:r>
-        <w:r>
-          <w:rPr>
-            <w:noProof/>
-            <w:webHidden/>
-          </w:rPr>
-        </w:r>
-        <w:r>
-          <w:rPr>
-            <w:noProof/>
-            <w:webHidden/>
-          </w:rPr>
-          <w:fldChar w:fldCharType="separate"/>
-        </w:r>
-        <w:r>
-          <w:rPr>
-            <w:noProof/>
-            <w:webHidden/>
-          </w:rPr>
-          <w:t>27</w:t>
+          <w:t>15</w:t>
         </w:r>
         <w:r>
           <w:rPr>
@@ -3675,16 +3597,16 @@
         <w:rPr>
           <w:rFonts w:asciiTheme="minorHAnsi" w:eastAsiaTheme="minorEastAsia" w:hAnsiTheme="minorHAnsi"/>
           <w:noProof/>
-          <w:lang w:eastAsia="id-ID"/>
-        </w:rPr>
-      </w:pPr>
-      <w:hyperlink w:anchor="_Toc137036861" w:history="1">
+          <w:lang w:val="en-US"/>
+        </w:rPr>
+      </w:pPr>
+      <w:hyperlink w:anchor="_Toc220525409" w:history="1">
         <w:r>
           <w:rPr>
             <w:rStyle w:val="Hyperlink"/>
             <w:noProof/>
           </w:rPr>
-          <w:t xml:space="preserve">3.4 </w:t>
+          <w:t xml:space="preserve">3.3 </w:t>
         </w:r>
         <w:r>
           <w:rPr>
@@ -3692,7 +3614,7 @@
             <w:noProof/>
             <w:lang w:val="en-US"/>
           </w:rPr>
-          <w:t>Tata Cara Evaluasi dan Validasi Solusi</w:t>
+          <w:t>Tata Cara Implementasi Solusi</w:t>
         </w:r>
         <w:r>
           <w:rPr>
@@ -3713,7 +3635,7 @@
             <w:noProof/>
             <w:webHidden/>
           </w:rPr>
-          <w:instrText xml:space="preserve"> PAGEREF _Toc137036861 \h </w:instrText>
+          <w:instrText xml:space="preserve"> PAGEREF _Toc220525409 \h </w:instrText>
         </w:r>
         <w:r>
           <w:rPr>
@@ -3733,7 +3655,458 @@
             <w:noProof/>
             <w:webHidden/>
           </w:rPr>
-          <w:t>27</w:t>
+          <w:t>17</w:t>
+        </w:r>
+        <w:r>
+          <w:rPr>
+            <w:noProof/>
+            <w:webHidden/>
+          </w:rPr>
+          <w:fldChar w:fldCharType="end"/>
+        </w:r>
+      </w:hyperlink>
+    </w:p>
+    <w:p>
+      <w:pPr>
+        <w:pStyle w:val="TOC3"/>
+        <w:rPr>
+          <w:rFonts w:asciiTheme="minorHAnsi" w:eastAsiaTheme="minorEastAsia" w:hAnsiTheme="minorHAnsi"/>
+          <w:noProof/>
+          <w:lang w:val="en-US"/>
+        </w:rPr>
+      </w:pPr>
+      <w:r>
+        <w:rPr>
+          <w:rStyle w:val="Hyperlink"/>
+          <w:noProof/>
+          <w:u w:val="none"/>
+        </w:rPr>
+        <w:tab/>
+      </w:r>
+      <w:hyperlink w:anchor="_Toc220525410" w:history="1">
+        <w:r>
+          <w:rPr>
+            <w:rStyle w:val="Hyperlink"/>
+            <w:noProof/>
+            <w:lang w:val="en-US"/>
+          </w:rPr>
+          <w:t>3.3.1 Tahap Perencanaan</w:t>
+        </w:r>
+        <w:r>
+          <w:rPr>
+            <w:noProof/>
+            <w:webHidden/>
+          </w:rPr>
+          <w:tab/>
+        </w:r>
+        <w:r>
+          <w:rPr>
+            <w:noProof/>
+            <w:webHidden/>
+          </w:rPr>
+          <w:fldChar w:fldCharType="begin"/>
+        </w:r>
+        <w:r>
+          <w:rPr>
+            <w:noProof/>
+            <w:webHidden/>
+          </w:rPr>
+          <w:instrText xml:space="preserve"> PAGEREF _Toc220525410 \h </w:instrText>
+        </w:r>
+        <w:r>
+          <w:rPr>
+            <w:noProof/>
+            <w:webHidden/>
+          </w:rPr>
+        </w:r>
+        <w:r>
+          <w:rPr>
+            <w:noProof/>
+            <w:webHidden/>
+          </w:rPr>
+          <w:fldChar w:fldCharType="separate"/>
+        </w:r>
+        <w:r>
+          <w:rPr>
+            <w:noProof/>
+            <w:webHidden/>
+          </w:rPr>
+          <w:t>17</w:t>
+        </w:r>
+        <w:r>
+          <w:rPr>
+            <w:noProof/>
+            <w:webHidden/>
+          </w:rPr>
+          <w:fldChar w:fldCharType="end"/>
+        </w:r>
+      </w:hyperlink>
+    </w:p>
+    <w:p>
+      <w:pPr>
+        <w:pStyle w:val="TOC3"/>
+        <w:rPr>
+          <w:rFonts w:asciiTheme="minorHAnsi" w:eastAsiaTheme="minorEastAsia" w:hAnsiTheme="minorHAnsi"/>
+          <w:noProof/>
+          <w:lang w:val="en-US"/>
+        </w:rPr>
+      </w:pPr>
+      <w:r>
+        <w:rPr>
+          <w:rStyle w:val="Hyperlink"/>
+          <w:noProof/>
+          <w:u w:val="none"/>
+        </w:rPr>
+        <w:tab/>
+      </w:r>
+      <w:hyperlink w:anchor="_Toc220525411" w:history="1">
+        <w:r>
+          <w:rPr>
+            <w:rStyle w:val="Hyperlink"/>
+            <w:rFonts w:cs="Arial"/>
+            <w:noProof/>
+          </w:rPr>
+          <w:t>3.3.2 Tahap Perancangan</w:t>
+        </w:r>
+        <w:r>
+          <w:rPr>
+            <w:noProof/>
+            <w:webHidden/>
+          </w:rPr>
+          <w:tab/>
+        </w:r>
+        <w:r>
+          <w:rPr>
+            <w:noProof/>
+            <w:webHidden/>
+          </w:rPr>
+          <w:fldChar w:fldCharType="begin"/>
+        </w:r>
+        <w:r>
+          <w:rPr>
+            <w:noProof/>
+            <w:webHidden/>
+          </w:rPr>
+          <w:instrText xml:space="preserve"> PAGEREF _Toc220525411 \h </w:instrText>
+        </w:r>
+        <w:r>
+          <w:rPr>
+            <w:noProof/>
+            <w:webHidden/>
+          </w:rPr>
+        </w:r>
+        <w:r>
+          <w:rPr>
+            <w:noProof/>
+            <w:webHidden/>
+          </w:rPr>
+          <w:fldChar w:fldCharType="separate"/>
+        </w:r>
+        <w:r>
+          <w:rPr>
+            <w:noProof/>
+            <w:webHidden/>
+          </w:rPr>
+          <w:t>18</w:t>
+        </w:r>
+        <w:r>
+          <w:rPr>
+            <w:noProof/>
+            <w:webHidden/>
+          </w:rPr>
+          <w:fldChar w:fldCharType="end"/>
+        </w:r>
+      </w:hyperlink>
+    </w:p>
+    <w:p>
+      <w:pPr>
+        <w:pStyle w:val="TOC3"/>
+        <w:rPr>
+          <w:rFonts w:asciiTheme="minorHAnsi" w:eastAsiaTheme="minorEastAsia" w:hAnsiTheme="minorHAnsi"/>
+          <w:noProof/>
+          <w:lang w:val="en-US"/>
+        </w:rPr>
+      </w:pPr>
+      <w:r>
+        <w:rPr>
+          <w:rStyle w:val="Hyperlink"/>
+          <w:noProof/>
+          <w:u w:val="none"/>
+        </w:rPr>
+        <w:tab/>
+      </w:r>
+      <w:hyperlink w:anchor="_Toc220525412" w:history="1">
+        <w:r>
+          <w:rPr>
+            <w:rStyle w:val="Hyperlink"/>
+            <w:rFonts w:cs="Arial"/>
+            <w:noProof/>
+          </w:rPr>
+          <w:t>3.3.3 Tahap Implementasi Sistem</w:t>
+        </w:r>
+        <w:r>
+          <w:rPr>
+            <w:noProof/>
+            <w:webHidden/>
+          </w:rPr>
+          <w:tab/>
+        </w:r>
+        <w:r>
+          <w:rPr>
+            <w:noProof/>
+            <w:webHidden/>
+          </w:rPr>
+          <w:fldChar w:fldCharType="begin"/>
+        </w:r>
+        <w:r>
+          <w:rPr>
+            <w:noProof/>
+            <w:webHidden/>
+          </w:rPr>
+          <w:instrText xml:space="preserve"> PAGEREF _Toc220525412 \h </w:instrText>
+        </w:r>
+        <w:r>
+          <w:rPr>
+            <w:noProof/>
+            <w:webHidden/>
+          </w:rPr>
+        </w:r>
+        <w:r>
+          <w:rPr>
+            <w:noProof/>
+            <w:webHidden/>
+          </w:rPr>
+          <w:fldChar w:fldCharType="separate"/>
+        </w:r>
+        <w:r>
+          <w:rPr>
+            <w:noProof/>
+            <w:webHidden/>
+          </w:rPr>
+          <w:t>18</w:t>
+        </w:r>
+        <w:r>
+          <w:rPr>
+            <w:noProof/>
+            <w:webHidden/>
+          </w:rPr>
+          <w:fldChar w:fldCharType="end"/>
+        </w:r>
+      </w:hyperlink>
+    </w:p>
+    <w:p>
+      <w:pPr>
+        <w:pStyle w:val="TOC3"/>
+        <w:rPr>
+          <w:rFonts w:asciiTheme="minorHAnsi" w:eastAsiaTheme="minorEastAsia" w:hAnsiTheme="minorHAnsi"/>
+          <w:noProof/>
+          <w:lang w:val="en-US"/>
+        </w:rPr>
+      </w:pPr>
+      <w:r>
+        <w:rPr>
+          <w:rStyle w:val="Hyperlink"/>
+          <w:noProof/>
+          <w:u w:val="none"/>
+        </w:rPr>
+        <w:tab/>
+      </w:r>
+      <w:hyperlink w:anchor="_Toc220525413" w:history="1">
+        <w:r>
+          <w:rPr>
+            <w:rStyle w:val="Hyperlink"/>
+            <w:rFonts w:cs="Arial"/>
+            <w:noProof/>
+          </w:rPr>
+          <w:t>3.3.4 Tahap Pengujian dan Evaluasi</w:t>
+        </w:r>
+        <w:r>
+          <w:rPr>
+            <w:noProof/>
+            <w:webHidden/>
+          </w:rPr>
+          <w:tab/>
+        </w:r>
+        <w:r>
+          <w:rPr>
+            <w:noProof/>
+            <w:webHidden/>
+          </w:rPr>
+          <w:fldChar w:fldCharType="begin"/>
+        </w:r>
+        <w:r>
+          <w:rPr>
+            <w:noProof/>
+            <w:webHidden/>
+          </w:rPr>
+          <w:instrText xml:space="preserve"> PAGEREF _Toc220525413 \h </w:instrText>
+        </w:r>
+        <w:r>
+          <w:rPr>
+            <w:noProof/>
+            <w:webHidden/>
+          </w:rPr>
+        </w:r>
+        <w:r>
+          <w:rPr>
+            <w:noProof/>
+            <w:webHidden/>
+          </w:rPr>
+          <w:fldChar w:fldCharType="separate"/>
+        </w:r>
+        <w:r>
+          <w:rPr>
+            <w:noProof/>
+            <w:webHidden/>
+          </w:rPr>
+          <w:t>18</w:t>
+        </w:r>
+        <w:r>
+          <w:rPr>
+            <w:noProof/>
+            <w:webHidden/>
+          </w:rPr>
+          <w:fldChar w:fldCharType="end"/>
+        </w:r>
+      </w:hyperlink>
+    </w:p>
+    <w:p>
+      <w:pPr>
+        <w:pStyle w:val="TOC3"/>
+        <w:rPr>
+          <w:rFonts w:asciiTheme="minorHAnsi" w:eastAsiaTheme="minorEastAsia" w:hAnsiTheme="minorHAnsi"/>
+          <w:noProof/>
+          <w:lang w:val="en-US"/>
+        </w:rPr>
+      </w:pPr>
+      <w:r>
+        <w:rPr>
+          <w:rStyle w:val="Hyperlink"/>
+          <w:noProof/>
+          <w:u w:val="none"/>
+        </w:rPr>
+        <w:tab/>
+      </w:r>
+      <w:hyperlink w:anchor="_Toc220525414" w:history="1">
+        <w:r>
+          <w:rPr>
+            <w:rStyle w:val="Hyperlink"/>
+            <w:rFonts w:cs="Arial"/>
+            <w:noProof/>
+          </w:rPr>
+          <w:t>3.3.5 Tahap Revisi dan Deploy</w:t>
+        </w:r>
+        <w:r>
+          <w:rPr>
+            <w:noProof/>
+            <w:webHidden/>
+          </w:rPr>
+          <w:tab/>
+        </w:r>
+        <w:r>
+          <w:rPr>
+            <w:noProof/>
+            <w:webHidden/>
+          </w:rPr>
+          <w:fldChar w:fldCharType="begin"/>
+        </w:r>
+        <w:r>
+          <w:rPr>
+            <w:noProof/>
+            <w:webHidden/>
+          </w:rPr>
+          <w:instrText xml:space="preserve"> PAGEREF _Toc220525414 \h </w:instrText>
+        </w:r>
+        <w:r>
+          <w:rPr>
+            <w:noProof/>
+            <w:webHidden/>
+          </w:rPr>
+        </w:r>
+        <w:r>
+          <w:rPr>
+            <w:noProof/>
+            <w:webHidden/>
+          </w:rPr>
+          <w:fldChar w:fldCharType="separate"/>
+        </w:r>
+        <w:r>
+          <w:rPr>
+            <w:noProof/>
+            <w:webHidden/>
+          </w:rPr>
+          <w:t>1</w:t>
+        </w:r>
+        <w:r>
+          <w:rPr>
+            <w:noProof/>
+            <w:webHidden/>
+          </w:rPr>
+          <w:fldChar w:fldCharType="end"/>
+        </w:r>
+      </w:hyperlink>
+    </w:p>
+    <w:p>
+      <w:pPr>
+        <w:pStyle w:val="TOC2"/>
+        <w:tabs>
+          <w:tab w:val="right" w:leader="dot" w:pos="7927"/>
+        </w:tabs>
+        <w:rPr>
+          <w:rFonts w:asciiTheme="minorHAnsi" w:eastAsiaTheme="minorEastAsia" w:hAnsiTheme="minorHAnsi"/>
+          <w:noProof/>
+          <w:lang w:val="en-US"/>
+        </w:rPr>
+      </w:pPr>
+      <w:hyperlink w:anchor="_Toc220525415" w:history="1">
+        <w:r>
+          <w:rPr>
+            <w:rStyle w:val="Hyperlink"/>
+            <w:rFonts w:cs="Arial"/>
+            <w:noProof/>
+          </w:rPr>
+          <w:t>3.4 Tata Cara Evaluasi dan Validasi Solusi</w:t>
+        </w:r>
+        <w:r>
+          <w:rPr>
+            <w:noProof/>
+            <w:webHidden/>
+          </w:rPr>
+          <w:tab/>
+        </w:r>
+        <w:r>
+          <w:rPr>
+            <w:noProof/>
+            <w:webHidden/>
+          </w:rPr>
+          <w:fldChar w:fldCharType="begin"/>
+        </w:r>
+        <w:r>
+          <w:rPr>
+            <w:noProof/>
+            <w:webHidden/>
+          </w:rPr>
+          <w:instrText xml:space="preserve"> PAGEREF _Toc220525415 \h </w:instrText>
+        </w:r>
+        <w:r>
+          <w:rPr>
+            <w:noProof/>
+            <w:webHidden/>
+          </w:rPr>
+        </w:r>
+        <w:r>
+          <w:rPr>
+            <w:noProof/>
+            <w:webHidden/>
+          </w:rPr>
+          <w:fldChar w:fldCharType="separate"/>
+        </w:r>
+        <w:r>
+          <w:rPr>
+            <w:noProof/>
+            <w:webHidden/>
+          </w:rPr>
+          <w:t>1</w:t>
         </w:r>
         <w:r>
           <w:rPr>
@@ -3753,10 +4126,10 @@
         <w:rPr>
           <w:rFonts w:asciiTheme="minorHAnsi" w:eastAsiaTheme="minorEastAsia" w:hAnsiTheme="minorHAnsi"/>
           <w:noProof/>
-          <w:lang w:eastAsia="id-ID"/>
-        </w:rPr>
-      </w:pPr>
-      <w:hyperlink w:anchor="_Toc137036862" w:history="1">
+          <w:lang w:val="en-US"/>
+        </w:rPr>
+      </w:pPr>
+      <w:hyperlink w:anchor="_Toc220525416" w:history="1">
         <w:r>
           <w:rPr>
             <w:rStyle w:val="Hyperlink"/>
@@ -3783,7 +4156,7 @@
             <w:noProof/>
             <w:webHidden/>
           </w:rPr>
-          <w:instrText xml:space="preserve"> PAGEREF _Toc137036862 \h </w:instrText>
+          <w:instrText xml:space="preserve"> PAGEREF _Toc220525416 \h </w:instrText>
         </w:r>
         <w:r>
           <w:rPr>
@@ -3803,7 +4176,7 @@
             <w:noProof/>
             <w:webHidden/>
           </w:rPr>
-          <w:t>28</w:t>
+          <w:t>5</w:t>
         </w:r>
         <w:r>
           <w:rPr>
@@ -3827,7 +4200,7 @@
         <w:pStyle w:val="Heading1"/>
       </w:pPr>
       <w:bookmarkStart w:id="4" w:name="_Toc75025327"/>
-      <w:bookmarkStart w:id="5" w:name="_Toc137036843"/>
+      <w:bookmarkStart w:id="5" w:name="_Toc220525392"/>
       <w:r>
         <w:lastRenderedPageBreak/>
         <w:t>DAFTAR GAMBAR</w:t>
@@ -3835,6 +4208,8 @@
       <w:bookmarkEnd w:id="4"/>
       <w:bookmarkEnd w:id="5"/>
     </w:p>
+    <w:bookmarkStart w:id="6" w:name="_GoBack"/>
+    <w:bookmarkEnd w:id="6"/>
     <w:p>
       <w:pPr>
         <w:pStyle w:val="TableofFigures"/>
@@ -3844,7 +4219,7 @@
         <w:rPr>
           <w:rFonts w:asciiTheme="minorHAnsi" w:eastAsiaTheme="minorEastAsia" w:hAnsiTheme="minorHAnsi"/>
           <w:noProof/>
-          <w:lang w:eastAsia="id-ID"/>
+          <w:lang w:val="en-US"/>
         </w:rPr>
       </w:pPr>
       <w:r>
@@ -3865,7 +4240,7 @@
         </w:rPr>
         <w:fldChar w:fldCharType="separate"/>
       </w:r>
-      <w:hyperlink w:anchor="_Toc137036833" w:history="1">
+      <w:hyperlink w:anchor="_Toc220525565" w:history="1">
         <w:r>
           <w:rPr>
             <w:rStyle w:val="Hyperlink"/>
@@ -3879,24 +4254,7 @@
             <w:noProof/>
             <w:lang w:val="en-US"/>
           </w:rPr>
-          <w:t xml:space="preserve">. Contoh Bagan Alir Penelitian Dengan Metode </w:t>
-        </w:r>
-        <w:r>
-          <w:rPr>
-            <w:rStyle w:val="Hyperlink"/>
-            <w:i/>
-            <w:noProof/>
-            <w:lang w:val="en-US"/>
-          </w:rPr>
-          <w:t>User Centered Design</w:t>
-        </w:r>
-        <w:r>
-          <w:rPr>
-            <w:rStyle w:val="Hyperlink"/>
-            <w:noProof/>
-            <w:lang w:val="en-US"/>
-          </w:rPr>
-          <w:t xml:space="preserve"> (Sumber: images.google.com)</w:t>
+          <w:t>. Alur Penelitian</w:t>
         </w:r>
         <w:r>
           <w:rPr>
@@ -3917,7 +4275,7 @@
             <w:noProof/>
             <w:webHidden/>
           </w:rPr>
-          <w:instrText xml:space="preserve"> PAGEREF _Toc137036833 \h </w:instrText>
+          <w:instrText xml:space="preserve"> PAGEREF _Toc220525565 \h </w:instrText>
         </w:r>
         <w:r>
           <w:rPr>
@@ -3937,7 +4295,7 @@
             <w:noProof/>
             <w:webHidden/>
           </w:rPr>
-          <w:t>25</w:t>
+          <w:t>14</w:t>
         </w:r>
         <w:r>
           <w:rPr>
@@ -3957,10 +4315,10 @@
         <w:rPr>
           <w:rFonts w:asciiTheme="minorHAnsi" w:eastAsiaTheme="minorEastAsia" w:hAnsiTheme="minorHAnsi"/>
           <w:noProof/>
-          <w:lang w:eastAsia="id-ID"/>
-        </w:rPr>
-      </w:pPr>
-      <w:hyperlink w:anchor="_Toc137036834" w:history="1">
+          <w:lang w:val="en-US"/>
+        </w:rPr>
+      </w:pPr>
+      <w:hyperlink w:anchor="_Toc220525566" w:history="1">
         <w:r>
           <w:rPr>
             <w:rStyle w:val="Hyperlink"/>
@@ -3974,7 +4332,7 @@
             <w:noProof/>
             <w:lang w:val="en-US"/>
           </w:rPr>
-          <w:t>Ini Adalah Contoh Gambar yang Ideal (Fullwidth)</w:t>
+          <w:t>Gambaran besar solusi mode offline</w:t>
         </w:r>
         <w:r>
           <w:rPr>
@@ -3995,7 +4353,7 @@
             <w:noProof/>
             <w:webHidden/>
           </w:rPr>
-          <w:instrText xml:space="preserve"> PAGEREF _Toc137036834 \h </w:instrText>
+          <w:instrText xml:space="preserve"> PAGEREF _Toc220525566 \h </w:instrText>
         </w:r>
         <w:r>
           <w:rPr>
@@ -4015,7 +4373,7 @@
             <w:noProof/>
             <w:webHidden/>
           </w:rPr>
-          <w:t>26</w:t>
+          <w:t>15</w:t>
         </w:r>
         <w:r>
           <w:rPr>
@@ -4025,40 +4383,6 @@
           <w:fldChar w:fldCharType="end"/>
         </w:r>
       </w:hyperlink>
-    </w:p>
-    <w:p>
-      <w:pPr>
-        <w:spacing w:after="200" w:line="276" w:lineRule="auto"/>
-        <w:ind w:firstLine="0"/>
-        <w:rPr>
-          <w:szCs w:val="28"/>
-        </w:rPr>
-      </w:pPr>
-      <w:r>
-        <w:rPr>
-          <w:szCs w:val="28"/>
-        </w:rPr>
-        <w:fldChar w:fldCharType="end"/>
-      </w:r>
-      <w:r>
-        <w:rPr>
-          <w:szCs w:val="28"/>
-        </w:rPr>
-        <w:br w:type="page"/>
-      </w:r>
-    </w:p>
-    <w:p>
-      <w:pPr>
-        <w:pStyle w:val="Heading1"/>
-      </w:pPr>
-      <w:bookmarkStart w:id="6" w:name="_Toc75025328"/>
-      <w:bookmarkStart w:id="7" w:name="_Toc137036844"/>
-      <w:r>
-        <w:lastRenderedPageBreak/>
-        <w:t>DAFTAR TABEL</w:t>
-      </w:r>
-      <w:bookmarkEnd w:id="6"/>
-      <w:bookmarkEnd w:id="7"/>
     </w:p>
     <w:p>
       <w:pPr>
@@ -4069,25 +4393,24 @@
         <w:rPr>
           <w:rFonts w:asciiTheme="minorHAnsi" w:eastAsiaTheme="minorEastAsia" w:hAnsiTheme="minorHAnsi"/>
           <w:noProof/>
-          <w:lang w:eastAsia="id-ID"/>
-        </w:rPr>
-      </w:pPr>
-      <w:r>
-        <w:fldChar w:fldCharType="begin"/>
-      </w:r>
-      <w:r>
-        <w:instrText xml:space="preserve"> TOC \h \z \c "Tabel" </w:instrText>
-      </w:r>
-      <w:r>
-        <w:fldChar w:fldCharType="separate"/>
-      </w:r>
-      <w:hyperlink w:anchor="_Toc137036827" w:history="1">
+          <w:lang w:val="en-US"/>
+        </w:rPr>
+      </w:pPr>
+      <w:hyperlink w:anchor="_Toc220525567" w:history="1">
         <w:r>
           <w:rPr>
             <w:rStyle w:val="Hyperlink"/>
             <w:noProof/>
           </w:rPr>
-          <w:t>Tabel 1. Jadwal Pelaksanaan Penelitian</w:t>
+          <w:t xml:space="preserve">Gambar 3. </w:t>
+        </w:r>
+        <w:r>
+          <w:rPr>
+            <w:rStyle w:val="Hyperlink"/>
+            <w:noProof/>
+            <w:lang w:val="en-US"/>
+          </w:rPr>
+          <w:t>Gambaran besar solusi mode online</w:t>
         </w:r>
         <w:r>
           <w:rPr>
@@ -4108,7 +4431,7 @@
             <w:noProof/>
             <w:webHidden/>
           </w:rPr>
-          <w:instrText xml:space="preserve"> PAGEREF _Toc137036827 \h </w:instrText>
+          <w:instrText xml:space="preserve"> PAGEREF _Toc220525567 \h </w:instrText>
         </w:r>
         <w:r>
           <w:rPr>
@@ -4128,7 +4451,7 @@
             <w:noProof/>
             <w:webHidden/>
           </w:rPr>
-          <w:t>24</w:t>
+          <w:t>16</w:t>
         </w:r>
         <w:r>
           <w:rPr>
@@ -4138,6 +4461,40 @@
           <w:fldChar w:fldCharType="end"/>
         </w:r>
       </w:hyperlink>
+    </w:p>
+    <w:p>
+      <w:pPr>
+        <w:spacing w:after="200" w:line="276" w:lineRule="auto"/>
+        <w:ind w:firstLine="0"/>
+        <w:rPr>
+          <w:szCs w:val="28"/>
+        </w:rPr>
+      </w:pPr>
+      <w:r>
+        <w:rPr>
+          <w:szCs w:val="28"/>
+        </w:rPr>
+        <w:fldChar w:fldCharType="end"/>
+      </w:r>
+      <w:r>
+        <w:rPr>
+          <w:szCs w:val="28"/>
+        </w:rPr>
+        <w:br w:type="page"/>
+      </w:r>
+    </w:p>
+    <w:p>
+      <w:pPr>
+        <w:pStyle w:val="Heading1"/>
+      </w:pPr>
+      <w:bookmarkStart w:id="7" w:name="_Toc75025328"/>
+      <w:bookmarkStart w:id="8" w:name="_Toc220525393"/>
+      <w:r>
+        <w:lastRenderedPageBreak/>
+        <w:t>DAFTAR TABEL</w:t>
+      </w:r>
+      <w:bookmarkEnd w:id="7"/>
+      <w:bookmarkEnd w:id="8"/>
     </w:p>
     <w:p>
       <w:pPr>
@@ -4148,24 +4505,103 @@
         <w:rPr>
           <w:rFonts w:asciiTheme="minorHAnsi" w:eastAsiaTheme="minorEastAsia" w:hAnsiTheme="minorHAnsi"/>
           <w:noProof/>
-          <w:lang w:eastAsia="id-ID"/>
-        </w:rPr>
-      </w:pPr>
-      <w:hyperlink w:anchor="_Toc137036828" w:history="1">
+          <w:lang w:val="en-US"/>
+        </w:rPr>
+      </w:pPr>
+      <w:r>
+        <w:fldChar w:fldCharType="begin"/>
+      </w:r>
+      <w:r>
+        <w:instrText xml:space="preserve"> TOC \h \z \c "Tabel" </w:instrText>
+      </w:r>
+      <w:r>
+        <w:fldChar w:fldCharType="separate"/>
+      </w:r>
+      <w:hyperlink w:anchor="_Toc220525545" w:history="1">
         <w:r>
           <w:rPr>
             <w:rStyle w:val="Hyperlink"/>
             <w:noProof/>
           </w:rPr>
-          <w:t>Tabel 2. Contoh Tabel yang Ideal</w:t>
-        </w:r>
+          <w:t>Tabel 1. Jadwal Pelaksanaan Penelitian</w:t>
+        </w:r>
+        <w:r>
+          <w:rPr>
+            <w:noProof/>
+            <w:webHidden/>
+          </w:rPr>
+          <w:tab/>
+        </w:r>
+        <w:r>
+          <w:rPr>
+            <w:noProof/>
+            <w:webHidden/>
+          </w:rPr>
+          <w:fldChar w:fldCharType="begin"/>
+        </w:r>
+        <w:r>
+          <w:rPr>
+            <w:noProof/>
+            <w:webHidden/>
+          </w:rPr>
+          <w:instrText xml:space="preserve"> PAGEREF _Toc220525545 \h </w:instrText>
+        </w:r>
+        <w:r>
+          <w:rPr>
+            <w:noProof/>
+            <w:webHidden/>
+          </w:rPr>
+        </w:r>
+        <w:r>
+          <w:rPr>
+            <w:noProof/>
+            <w:webHidden/>
+          </w:rPr>
+          <w:fldChar w:fldCharType="separate"/>
+        </w:r>
+        <w:r>
+          <w:rPr>
+            <w:noProof/>
+            <w:webHidden/>
+          </w:rPr>
+          <w:t>14</w:t>
+        </w:r>
+        <w:r>
+          <w:rPr>
+            <w:noProof/>
+            <w:webHidden/>
+          </w:rPr>
+          <w:fldChar w:fldCharType="end"/>
+        </w:r>
+      </w:hyperlink>
+    </w:p>
+    <w:p>
+      <w:pPr>
+        <w:pStyle w:val="TableofFigures"/>
+        <w:tabs>
+          <w:tab w:val="right" w:leader="dot" w:pos="7927"/>
+        </w:tabs>
+        <w:rPr>
+          <w:rFonts w:asciiTheme="minorHAnsi" w:eastAsiaTheme="minorEastAsia" w:hAnsiTheme="minorHAnsi"/>
+          <w:noProof/>
+          <w:lang w:val="en-US"/>
+        </w:rPr>
+      </w:pPr>
+      <w:hyperlink w:anchor="_Toc220525546" w:history="1">
         <w:r>
           <w:rPr>
             <w:rStyle w:val="Hyperlink"/>
             <w:noProof/>
+          </w:rPr>
+          <w:t xml:space="preserve">Tabel 2. </w:t>
+        </w:r>
+        <w:r>
+          <w:rPr>
+            <w:rStyle w:val="Hyperlink"/>
+            <w:noProof/>
             <w:lang w:val="en-US"/>
           </w:rPr>
-          <w:t xml:space="preserve"> (double line header, font 8pt, after before 3pt, spacing single, single line footer) (Sumber: thingsboard.org)</w:t>
+          <w:t>Contoh data</w:t>
         </w:r>
         <w:r>
           <w:rPr>
@@ -4186,7 +4622,7 @@
             <w:noProof/>
             <w:webHidden/>
           </w:rPr>
-          <w:instrText xml:space="preserve"> PAGEREF _Toc137036828 \h </w:instrText>
+          <w:instrText xml:space="preserve"> PAGEREF _Toc220525546 \h </w:instrText>
         </w:r>
         <w:r>
           <w:rPr>
@@ -4206,7 +4642,241 @@
             <w:noProof/>
             <w:webHidden/>
           </w:rPr>
-          <w:t>26</w:t>
+          <w:t>1</w:t>
+        </w:r>
+        <w:r>
+          <w:rPr>
+            <w:noProof/>
+            <w:webHidden/>
+          </w:rPr>
+          <w:fldChar w:fldCharType="end"/>
+        </w:r>
+      </w:hyperlink>
+    </w:p>
+    <w:p>
+      <w:pPr>
+        <w:pStyle w:val="TableofFigures"/>
+        <w:tabs>
+          <w:tab w:val="right" w:leader="dot" w:pos="7927"/>
+        </w:tabs>
+        <w:rPr>
+          <w:rFonts w:asciiTheme="minorHAnsi" w:eastAsiaTheme="minorEastAsia" w:hAnsiTheme="minorHAnsi"/>
+          <w:noProof/>
+          <w:lang w:val="en-US"/>
+        </w:rPr>
+      </w:pPr>
+      <w:hyperlink w:anchor="_Toc220525547" w:history="1">
+        <w:r>
+          <w:rPr>
+            <w:rStyle w:val="Hyperlink"/>
+            <w:noProof/>
+          </w:rPr>
+          <w:t xml:space="preserve">Tabel 3. </w:t>
+        </w:r>
+        <w:r>
+          <w:rPr>
+            <w:rStyle w:val="Hyperlink"/>
+            <w:noProof/>
+            <w:lang w:val="en-US"/>
+          </w:rPr>
+          <w:t>Detail skala penelitian</w:t>
+        </w:r>
+        <w:r>
+          <w:rPr>
+            <w:noProof/>
+            <w:webHidden/>
+          </w:rPr>
+          <w:tab/>
+        </w:r>
+        <w:r>
+          <w:rPr>
+            <w:noProof/>
+            <w:webHidden/>
+          </w:rPr>
+          <w:fldChar w:fldCharType="begin"/>
+        </w:r>
+        <w:r>
+          <w:rPr>
+            <w:noProof/>
+            <w:webHidden/>
+          </w:rPr>
+          <w:instrText xml:space="preserve"> PAGEREF _Toc220525547 \h </w:instrText>
+        </w:r>
+        <w:r>
+          <w:rPr>
+            <w:noProof/>
+            <w:webHidden/>
+          </w:rPr>
+        </w:r>
+        <w:r>
+          <w:rPr>
+            <w:noProof/>
+            <w:webHidden/>
+          </w:rPr>
+          <w:fldChar w:fldCharType="separate"/>
+        </w:r>
+        <w:r>
+          <w:rPr>
+            <w:noProof/>
+            <w:webHidden/>
+          </w:rPr>
+          <w:t>2</w:t>
+        </w:r>
+        <w:r>
+          <w:rPr>
+            <w:noProof/>
+            <w:webHidden/>
+          </w:rPr>
+          <w:fldChar w:fldCharType="end"/>
+        </w:r>
+      </w:hyperlink>
+    </w:p>
+    <w:p>
+      <w:pPr>
+        <w:pStyle w:val="TableofFigures"/>
+        <w:tabs>
+          <w:tab w:val="right" w:leader="dot" w:pos="7927"/>
+        </w:tabs>
+        <w:rPr>
+          <w:rFonts w:asciiTheme="minorHAnsi" w:eastAsiaTheme="minorEastAsia" w:hAnsiTheme="minorHAnsi"/>
+          <w:noProof/>
+          <w:lang w:val="en-US"/>
+        </w:rPr>
+      </w:pPr>
+      <w:hyperlink w:anchor="_Toc220525548" w:history="1">
+        <w:r>
+          <w:rPr>
+            <w:rStyle w:val="Hyperlink"/>
+            <w:noProof/>
+          </w:rPr>
+          <w:t xml:space="preserve">Tabel 4. </w:t>
+        </w:r>
+        <w:r>
+          <w:rPr>
+            <w:rStyle w:val="Hyperlink"/>
+            <w:noProof/>
+            <w:lang w:val="en-US"/>
+          </w:rPr>
+          <w:t>Threshold nilai SUS</w:t>
+        </w:r>
+        <w:r>
+          <w:rPr>
+            <w:noProof/>
+            <w:webHidden/>
+          </w:rPr>
+          <w:tab/>
+        </w:r>
+        <w:r>
+          <w:rPr>
+            <w:noProof/>
+            <w:webHidden/>
+          </w:rPr>
+          <w:fldChar w:fldCharType="begin"/>
+        </w:r>
+        <w:r>
+          <w:rPr>
+            <w:noProof/>
+            <w:webHidden/>
+          </w:rPr>
+          <w:instrText xml:space="preserve"> PAGEREF _Toc220525548 \h </w:instrText>
+        </w:r>
+        <w:r>
+          <w:rPr>
+            <w:noProof/>
+            <w:webHidden/>
+          </w:rPr>
+        </w:r>
+        <w:r>
+          <w:rPr>
+            <w:noProof/>
+            <w:webHidden/>
+          </w:rPr>
+          <w:fldChar w:fldCharType="separate"/>
+        </w:r>
+        <w:r>
+          <w:rPr>
+            <w:noProof/>
+            <w:webHidden/>
+          </w:rPr>
+          <w:t>2</w:t>
+        </w:r>
+        <w:r>
+          <w:rPr>
+            <w:noProof/>
+            <w:webHidden/>
+          </w:rPr>
+          <w:fldChar w:fldCharType="end"/>
+        </w:r>
+      </w:hyperlink>
+    </w:p>
+    <w:p>
+      <w:pPr>
+        <w:pStyle w:val="TableofFigures"/>
+        <w:tabs>
+          <w:tab w:val="right" w:leader="dot" w:pos="7927"/>
+        </w:tabs>
+        <w:rPr>
+          <w:rFonts w:asciiTheme="minorHAnsi" w:eastAsiaTheme="minorEastAsia" w:hAnsiTheme="minorHAnsi"/>
+          <w:noProof/>
+          <w:lang w:val="en-US"/>
+        </w:rPr>
+      </w:pPr>
+      <w:hyperlink w:anchor="_Toc220525549" w:history="1">
+        <w:r>
+          <w:rPr>
+            <w:rStyle w:val="Hyperlink"/>
+            <w:noProof/>
+          </w:rPr>
+          <w:t xml:space="preserve">Tabel 5. </w:t>
+        </w:r>
+        <w:r>
+          <w:rPr>
+            <w:rStyle w:val="Hyperlink"/>
+            <w:noProof/>
+            <w:lang w:val="en-US"/>
+          </w:rPr>
+          <w:t>Daftar pertanyaan SUS</w:t>
+        </w:r>
+        <w:r>
+          <w:rPr>
+            <w:noProof/>
+            <w:webHidden/>
+          </w:rPr>
+          <w:tab/>
+        </w:r>
+        <w:r>
+          <w:rPr>
+            <w:noProof/>
+            <w:webHidden/>
+          </w:rPr>
+          <w:fldChar w:fldCharType="begin"/>
+        </w:r>
+        <w:r>
+          <w:rPr>
+            <w:noProof/>
+            <w:webHidden/>
+          </w:rPr>
+          <w:instrText xml:space="preserve"> PAGEREF _Toc220525549 \h </w:instrText>
+        </w:r>
+        <w:r>
+          <w:rPr>
+            <w:noProof/>
+            <w:webHidden/>
+          </w:rPr>
+        </w:r>
+        <w:r>
+          <w:rPr>
+            <w:noProof/>
+            <w:webHidden/>
+          </w:rPr>
+          <w:fldChar w:fldCharType="separate"/>
+        </w:r>
+        <w:r>
+          <w:rPr>
+            <w:noProof/>
+            <w:webHidden/>
+          </w:rPr>
+          <w:t>3</w:t>
         </w:r>
         <w:r>
           <w:rPr>
@@ -4240,26 +4910,26 @@
       <w:pPr>
         <w:pStyle w:val="Heading1"/>
       </w:pPr>
-      <w:bookmarkStart w:id="8" w:name="_Toc75025329"/>
-      <w:bookmarkStart w:id="9" w:name="_Toc137036845"/>
+      <w:bookmarkStart w:id="9" w:name="_Toc75025329"/>
+      <w:bookmarkStart w:id="10" w:name="_Toc220525394"/>
       <w:r>
         <w:lastRenderedPageBreak/>
         <w:t>BAB 1 PENDAHULUAN</w:t>
       </w:r>
-      <w:bookmarkEnd w:id="8"/>
       <w:bookmarkEnd w:id="9"/>
+      <w:bookmarkEnd w:id="10"/>
     </w:p>
     <w:p>
       <w:pPr>
         <w:pStyle w:val="Heading2"/>
       </w:pPr>
-      <w:bookmarkStart w:id="10" w:name="_Toc75025330"/>
-      <w:bookmarkStart w:id="11" w:name="_Toc137036846"/>
+      <w:bookmarkStart w:id="11" w:name="_Toc75025330"/>
+      <w:bookmarkStart w:id="12" w:name="_Toc220525395"/>
       <w:r>
         <w:t>1.1 Latar Belakang</w:t>
       </w:r>
-      <w:bookmarkEnd w:id="10"/>
       <w:bookmarkEnd w:id="11"/>
+      <w:bookmarkEnd w:id="12"/>
     </w:p>
     <w:p>
       <w:pPr>
@@ -4548,14 +5218,14 @@
       <w:pPr>
         <w:pStyle w:val="Heading2"/>
       </w:pPr>
-      <w:bookmarkStart w:id="12" w:name="_Toc75025331"/>
-      <w:bookmarkStart w:id="13" w:name="_Toc137036847"/>
+      <w:bookmarkStart w:id="13" w:name="_Toc75025331"/>
+      <w:bookmarkStart w:id="14" w:name="_Toc220525396"/>
       <w:r>
         <w:lastRenderedPageBreak/>
         <w:t>1.2 Rumusan Masalah</w:t>
       </w:r>
-      <w:bookmarkEnd w:id="12"/>
       <w:bookmarkEnd w:id="13"/>
+      <w:bookmarkEnd w:id="14"/>
     </w:p>
     <w:p>
       <w:pPr>
@@ -4665,8 +5335,8 @@
       <w:pPr>
         <w:pStyle w:val="Heading2"/>
       </w:pPr>
-      <w:bookmarkStart w:id="14" w:name="_Toc75025333"/>
-      <w:bookmarkStart w:id="15" w:name="_Toc137036848"/>
+      <w:bookmarkStart w:id="15" w:name="_Toc75025333"/>
+      <w:bookmarkStart w:id="16" w:name="_Toc220525397"/>
       <w:r>
         <w:t>1.</w:t>
       </w:r>
@@ -4676,8 +5346,8 @@
       <w:r>
         <w:t xml:space="preserve"> Tujuan Penelitian</w:t>
       </w:r>
-      <w:bookmarkEnd w:id="14"/>
       <w:bookmarkEnd w:id="15"/>
+      <w:bookmarkEnd w:id="16"/>
     </w:p>
     <w:p>
       <w:pPr>
@@ -4766,11 +5436,11 @@
       <w:pPr>
         <w:pStyle w:val="Heading2"/>
       </w:pPr>
-      <w:bookmarkStart w:id="16" w:name="_Toc137036849"/>
+      <w:bookmarkStart w:id="17" w:name="_Toc220525398"/>
       <w:r>
         <w:t>1.4 Manfaat Penelitian</w:t>
       </w:r>
-      <w:bookmarkEnd w:id="16"/>
+      <w:bookmarkEnd w:id="17"/>
     </w:p>
     <w:p>
       <w:pPr>
@@ -4821,7 +5491,7 @@
       <w:pPr>
         <w:pStyle w:val="Heading2"/>
       </w:pPr>
-      <w:bookmarkStart w:id="17" w:name="_Toc137036850"/>
+      <w:bookmarkStart w:id="18" w:name="_Toc220525399"/>
       <w:r>
         <w:t>1.</w:t>
       </w:r>
@@ -4831,7 +5501,7 @@
       <w:r>
         <w:t xml:space="preserve"> Batasan Masalah</w:t>
       </w:r>
-      <w:bookmarkEnd w:id="17"/>
+      <w:bookmarkEnd w:id="18"/>
     </w:p>
     <w:p>
       <w:pPr>
@@ -5001,12 +5671,12 @@
       <w:pPr>
         <w:pStyle w:val="Heading1"/>
       </w:pPr>
-      <w:bookmarkStart w:id="18" w:name="_Toc137036851"/>
+      <w:bookmarkStart w:id="19" w:name="_Toc220525400"/>
       <w:r>
         <w:lastRenderedPageBreak/>
         <w:t>BAB 2 TINJAUAN PUSTAKA</w:t>
       </w:r>
-      <w:bookmarkEnd w:id="18"/>
+      <w:bookmarkEnd w:id="19"/>
     </w:p>
     <w:p>
       <w:pPr>
@@ -5015,7 +5685,7 @@
           <w:lang w:val="en-US"/>
         </w:rPr>
       </w:pPr>
-      <w:bookmarkStart w:id="19" w:name="_Toc137036852"/>
+      <w:bookmarkStart w:id="20" w:name="_Toc220525401"/>
       <w:r>
         <w:rPr>
           <w:lang w:val="en-US"/>
@@ -5028,7 +5698,7 @@
         </w:rPr>
         <w:t>Deskripsi Masalah</w:t>
       </w:r>
-      <w:bookmarkEnd w:id="19"/>
+      <w:bookmarkEnd w:id="20"/>
     </w:p>
     <w:p>
       <w:pPr>
@@ -5041,7 +5711,21 @@
         <w:rPr>
           <w:lang w:val="en-US"/>
         </w:rPr>
-        <w:t>Pertanian hortikultura skala kecil menghadapi tantangan besar akibat perubahan iklim, keterbatasan sumber daya, serta ancaman hama dan penyakit tanaman. Perubahan iklim meningkatkan ketidakpastian pola cuaca, yang berdampak pada ketersediaan air, produktivitas tanaman, dan kerent</w:t>
+        <w:t xml:space="preserve">Pertanian hortikultura skala kecil menghadapi tantangan besar akibat perubahan iklim, keterbatasan sumber daya, serta ancaman </w:t>
+      </w:r>
+      <w:proofErr w:type="gramStart"/>
+      <w:r>
+        <w:rPr>
+          <w:lang w:val="en-US"/>
+        </w:rPr>
+        <w:t>hama</w:t>
+      </w:r>
+      <w:proofErr w:type="gramEnd"/>
+      <w:r>
+        <w:rPr>
+          <w:lang w:val="en-US"/>
+        </w:rPr>
+        <w:t xml:space="preserve"> dan penyakit tanaman. Perubahan iklim meningkatkan ketidakpastian pola cuaca, yang berdampak pada ketersediaan air, produktivitas tanaman, dan kerent</w:t>
       </w:r>
       <w:r>
         <w:rPr>
@@ -5307,7 +5991,7 @@
           <w:lang w:val="en-US"/>
         </w:rPr>
       </w:pPr>
-      <w:bookmarkStart w:id="20" w:name="_Toc137036853"/>
+      <w:bookmarkStart w:id="21" w:name="_Toc220525402"/>
       <w:r>
         <w:rPr>
           <w:lang w:val="en-US"/>
@@ -5320,7 +6004,7 @@
         </w:rPr>
         <w:t xml:space="preserve"> Metode Pendekatan Masalah</w:t>
       </w:r>
-      <w:bookmarkEnd w:id="20"/>
+      <w:bookmarkEnd w:id="21"/>
     </w:p>
     <w:p>
       <w:pPr>
@@ -5333,14 +6017,42 @@
         <w:rPr>
           <w:lang w:val="en-US"/>
         </w:rPr>
-        <w:t xml:space="preserve">Pemilihan metodologi penelitian ini berfokus pada bagaimana merancang dan mengembangkan antarmuka sistem rumah kaca berbasis ESP32 yang dapat diakses secara efektif dan mudah digunakan. Karena sistem ini akan digunakan oleh petani hortikultura skala kecil dan harus beradaptasi dengan kondisi </w:t>
+        <w:t xml:space="preserve">Pemilihan metodologi penelitian ini berfokus pada bagaimana merancang dan mengembangkan antarmuka sistem rumah kaca berbasis ESP32 yang dapat diakses secara efektif dan mudah digunakan. Karena sistem ini </w:t>
+      </w:r>
+      <w:proofErr w:type="gramStart"/>
+      <w:r>
+        <w:rPr>
+          <w:lang w:val="en-US"/>
+        </w:rPr>
+        <w:t>akan</w:t>
+      </w:r>
+      <w:proofErr w:type="gramEnd"/>
+      <w:r>
+        <w:rPr>
+          <w:lang w:val="en-US"/>
+        </w:rPr>
+        <w:t xml:space="preserve"> digunakan oleh petani hortikultura skala kecil dan harus beradaptasi dengan kondisi </w:t>
       </w:r>
       <w:r>
         <w:rPr>
           <w:lang w:val="en-US"/>
         </w:rPr>
         <w:lastRenderedPageBreak/>
-        <w:t xml:space="preserve">lingkungan yang dinamis, maka pendekatan pengembangan yang dipilih tidak bisa statis. Proses pemilihan metodologi dilakukan melalui analisis perbandingan beberapa pendekatan yang umum digunakan, mencakup metode pengembangan perangkat lunak serta metodologi perancangan antarmuka pengguna. Metodologi pengembangan perangkat lunak menentukan cara tim bekerja dalam merencanakan, mengimplementasikan, menguji, dan merilis sistem. Di antara metode yang dipertimbangkan adalah Waterfall, Prototype, dan Agile Development. </w:t>
+        <w:t xml:space="preserve">lingkungan yang dinamis, maka pendekatan pengembangan yang dipilih tidak bisa statis. Proses pemilihan metodologi dilakukan melalui analisis perbandingan beberapa pendekatan yang umum digunakan, mencakup metode pengembangan perangkat lunak serta metodologi perancangan antarmuka pengguna. Metodologi pengembangan perangkat lunak menentukan </w:t>
+      </w:r>
+      <w:proofErr w:type="gramStart"/>
+      <w:r>
+        <w:rPr>
+          <w:lang w:val="en-US"/>
+        </w:rPr>
+        <w:t>cara</w:t>
+      </w:r>
+      <w:proofErr w:type="gramEnd"/>
+      <w:r>
+        <w:rPr>
+          <w:lang w:val="en-US"/>
+        </w:rPr>
+        <w:t xml:space="preserve"> tim bekerja dalam merencanakan, mengimplementasikan, menguji, dan merilis sistem. Di antara metode yang dipertimbangkan adalah Waterfall, Prototype, dan Agile Development. </w:t>
       </w:r>
     </w:p>
     <w:p>
@@ -5354,7 +6066,35 @@
         <w:rPr>
           <w:lang w:val="en-US"/>
         </w:rPr>
-        <w:t xml:space="preserve">Waterfall adalah pendekatan tradisional yang membagi proses ke dalam tahapan berurutan antara lain: analisis kebutuhan, desain,  implementasi, pengujian, pemeliharaan. Kelebihannya adalah kejelasan urutan langkah dan dokumentasi yang kuat, yang memudahkan pengelolaan proyek dengan ruang lingkup yang stabil. Kekurangannya muncul ketika kebutuhan berubah pada saat proses development berlangsung, revisi akan memakan waktu karena harus kembali ke langkah awal. Hal ini sangat krusial bagi sistem rumah kaca, di mana kondisi lingkungan dan feedback pengguna bisa berubah seiring waktu. </w:t>
+        <w:t>Waterfall adalah pendekatan tradisional yang membagi proses ke dalam tahapan berurutan antara lain: analisis kebutuhan, desain</w:t>
+      </w:r>
+      <w:proofErr w:type="gramStart"/>
+      <w:r>
+        <w:rPr>
+          <w:lang w:val="en-US"/>
+        </w:rPr>
+        <w:t>,  implementasi</w:t>
+      </w:r>
+      <w:proofErr w:type="gramEnd"/>
+      <w:r>
+        <w:rPr>
+          <w:lang w:val="en-US"/>
+        </w:rPr>
+        <w:t xml:space="preserve">, pengujian, pemeliharaan. Kelebihannya adalah kejelasan urutan langkah dan dokumentasi yang kuat, yang memudahkan pengelolaan proyek dengan ruang lingkup yang stabil. Kekurangannya muncul ketika kebutuhan berubah pada saat proses development berlangsung, revisi </w:t>
+      </w:r>
+      <w:proofErr w:type="gramStart"/>
+      <w:r>
+        <w:rPr>
+          <w:lang w:val="en-US"/>
+        </w:rPr>
+        <w:t>akan</w:t>
+      </w:r>
+      <w:proofErr w:type="gramEnd"/>
+      <w:r>
+        <w:rPr>
+          <w:lang w:val="en-US"/>
+        </w:rPr>
+        <w:t xml:space="preserve"> memakan waktu karena harus kembali ke langkah awal. Hal ini sangat krusial bagi sistem rumah kaca, di mana kondisi lingkungan dan feedback pengguna bisa berubah seiring waktu. </w:t>
       </w:r>
     </w:p>
     <w:p>
@@ -5382,7 +6122,21 @@
         <w:rPr>
           <w:lang w:val="en-US"/>
         </w:rPr>
-        <w:t xml:space="preserve">Metode Agile membagi proses pengembangan menjadi beberapa siklus development yang disebut sprint. Setiap sprint menghasilkan versi awal sistem yang sudah bisa diuji. Masukan dari pengguna dikumpulkan di setiap tahap, lalu digunakan untuk memperbaiki sistem di sprint berikutnya. Kelebihan metode ini adalah kemampuannya beradaptasi dengan perubahan kebutuhan secara cepat dan bertahap. Berdasarkan perbandingan tersebut, Metodologi Agile dipilih karena paling sesuai dengan sifat penelitian ini. Sistem rumah kaca berbasis IoT memerlukan kemampuan beradaptasi dengan variabel lingkungan, dan Agile memungkinkan untuk diuji langsung di lapangan serta disesuaikan berdasarkan masukan pengguna dengan cepat. Lalu dilanjutkan dengan perancangan antarmuka pengguna yang menjadi aspek penting karena target pengguna adalah </w:t>
+        <w:t xml:space="preserve">Metode Agile membagi proses pengembangan menjadi beberapa siklus development yang disebut sprint. Setiap sprint menghasilkan versi awal sistem yang sudah bisa diuji. Masukan dari pengguna dikumpulkan di setiap tahap, lalu digunakan untuk memperbaiki sistem di sprint berikutnya. Kelebihan metode ini adalah kemampuannya beradaptasi dengan perubahan kebutuhan secara cepat dan bertahap. Berdasarkan perbandingan tersebut, Metodologi Agile dipilih karena paling sesuai dengan sifat penelitian ini. Sistem rumah kaca berbasis IoT memerlukan kemampuan beradaptasi dengan variabel lingkungan, dan </w:t>
+      </w:r>
+      <w:proofErr w:type="gramStart"/>
+      <w:r>
+        <w:rPr>
+          <w:lang w:val="en-US"/>
+        </w:rPr>
+        <w:t>Agile</w:t>
+      </w:r>
+      <w:proofErr w:type="gramEnd"/>
+      <w:r>
+        <w:rPr>
+          <w:lang w:val="en-US"/>
+        </w:rPr>
+        <w:t xml:space="preserve"> memungkinkan untuk diuji langsung di lapangan serta disesuaikan berdasarkan masukan pengguna dengan cepat. Lalu dilanjutkan dengan perancangan antarmuka pengguna yang menjadi aspek penting karena target pengguna adalah </w:t>
       </w:r>
       <w:r>
         <w:rPr>
@@ -5439,7 +6193,21 @@
         <w:rPr>
           <w:lang w:val="en-US"/>
         </w:rPr>
-        <w:t>Perancangan antarmuka (UI/UX) adalah langkah penting dalam penelitian ini karena sistem akan digunakan langsung oleh petani hortikultura, yang mungkin tidak terbiasa dengan teknologi canggih. Tujuannya bukan hanya membuat sistem yang berfungsi, tetapi juga yang nyaman, mudah dipelajari, dan membantu pekerjaan mereka. Untuk itu, beberapa pendekatan desain dipertimbangkan tiga metode antara lain Design Thinking, Goal Directed Design, dan User Centered Design (UCD).</w:t>
+        <w:t xml:space="preserve">Perancangan antarmuka (UI/UX) adalah langkah penting dalam penelitian ini karena sistem </w:t>
+      </w:r>
+      <w:proofErr w:type="gramStart"/>
+      <w:r>
+        <w:rPr>
+          <w:lang w:val="en-US"/>
+        </w:rPr>
+        <w:t>akan</w:t>
+      </w:r>
+      <w:proofErr w:type="gramEnd"/>
+      <w:r>
+        <w:rPr>
+          <w:lang w:val="en-US"/>
+        </w:rPr>
+        <w:t xml:space="preserve"> digunakan langsung oleh petani hortikultura, yang mungkin tidak terbiasa dengan teknologi canggih. Tujuannya bukan hanya membuat sistem yang berfungsi, tetapi juga yang nyaman, mudah dipelajari, dan membantu pekerjaan mereka. Untuk itu, beberapa pendekatan desain dipertimbangkan tiga metode antara lain Design Thinking, Goal Directed Design, dan User Centered Design (UCD).</w:t>
       </w:r>
     </w:p>
     <w:p>
@@ -5453,7 +6221,21 @@
         <w:rPr>
           <w:lang w:val="en-US"/>
         </w:rPr>
-        <w:t>Metode Design Thinking dimulai dengan memahami masalah secara mendalam, mengumpulkan ide sebanyak mungkin, membuat prototipe, lalu mengujinya. Kelebihannya adalah mendorong ide ide kreatif dan solusi inovatif. Namun, pendekatan ini bisa menghasilkan terlalu banyak ide yang sulit dipilih atau diimplementasikan jika waktu penelitian terbatas. Di sisi lain metode Goal Directed Design berfokus pada tujuan yang ingin dicapai pengguna. Prosesnya dimulai dengan membuat user persona lalu merancang sistem yang benar-benar membantu mereka mencapai tujuannya. Metode ini bagus untuk menghasilkan desain yang sangat terarah, tetapi membutuhkan data pengguna yang detail. Jika data tidak lengkap, hasil desain bisa bias atau tidak sesuai dengan kenyataan di lapangan. Metode UCD menempatkan pengguna sebagai pusat dari seluruh proses desain. Prosesnya dimulai dengan mengidentifikasi siapa saja pengguna utama dalam kasus ini, petani skala kecil. Lalu dilakukan analisis kebutuhan, seperti Sistem harus bisa diakses walaupun koneksi internet lemah. UI harus sederhana dan mudah dipahami. Feedback sistem harus jelas, misalnya menunjukkan kondisi tanaman atau peringatan dalam bahasa yang sederhana. Berdasarkan perbandingan ini, User Centered Design dipilih karena paling sesuai dengan konteks penelitian. Sistem rumah kaca ini akan dipakai oleh petani dengan berbagai latar belakang, sehingga keterlibatan mereka sangat penting. Dengan UCD, desain antarmuka tidak hanya terlihat menarik, tetapi juga benar-benar membantu pengguna memahami data rumah kaca dan mengambil keputusan dengan cepat. Agile memastikan sistem berkembang secara iteratif dan responsif terhadap kebutuhan baru, sementara UCD menjamin bahwa setiap versi prototipe benar-benar sesuai dengan pengalaman d</w:t>
+        <w:t xml:space="preserve">Metode Design Thinking dimulai dengan memahami masalah secara mendalam, mengumpulkan ide sebanyak mungkin, membuat prototipe, lalu mengujinya. Kelebihannya adalah mendorong ide ide kreatif dan solusi inovatif. Namun, pendekatan ini bisa menghasilkan terlalu banyak ide yang sulit dipilih atau diimplementasikan jika waktu penelitian terbatas. Di sisi lain metode Goal Directed Design berfokus pada tujuan yang ingin dicapai pengguna. Prosesnya dimulai dengan membuat user persona lalu merancang sistem yang benar-benar membantu mereka mencapai tujuannya. Metode ini bagus untuk menghasilkan desain yang sangat terarah, tetapi membutuhkan data pengguna yang detail. Jika data tidak lengkap, hasil desain bisa bias atau tidak sesuai dengan kenyataan di lapangan. Metode UCD menempatkan pengguna sebagai pusat dari seluruh proses desain. Prosesnya dimulai dengan mengidentifikasi siapa saja pengguna utama dalam kasus ini, petani skala kecil. Lalu dilakukan analisis kebutuhan, seperti Sistem harus bisa diakses walaupun koneksi internet lemah. UI harus sederhana dan mudah dipahami. Feedback sistem harus jelas, misalnya menunjukkan kondisi tanaman atau peringatan dalam bahasa yang sederhana. Berdasarkan perbandingan ini, User Centered Design dipilih karena paling sesuai dengan konteks penelitian. Sistem rumah kaca ini </w:t>
+      </w:r>
+      <w:proofErr w:type="gramStart"/>
+      <w:r>
+        <w:rPr>
+          <w:lang w:val="en-US"/>
+        </w:rPr>
+        <w:t>akan</w:t>
+      </w:r>
+      <w:proofErr w:type="gramEnd"/>
+      <w:r>
+        <w:rPr>
+          <w:lang w:val="en-US"/>
+        </w:rPr>
+        <w:t xml:space="preserve"> dipakai oleh petani dengan berbagai latar belakang, sehingga keterlibatan mereka sangat penting. Dengan UCD, desain antarmuka tidak hanya terlihat menarik, tetapi juga benar-benar membantu pengguna memahami data rumah kaca dan mengambil keputusan dengan cepat. Agile memastikan sistem berkembang secara iteratif dan responsif terhadap kebutuhan baru, sementara UCD menjamin bahwa setiap versi prototipe benar-benar sesuai dengan pengalaman d</w:t>
       </w:r>
       <w:r>
         <w:rPr>
@@ -5511,7 +6293,7 @@
           <w:lang w:val="en-US"/>
         </w:rPr>
       </w:pPr>
-      <w:bookmarkStart w:id="21" w:name="_Toc137036854"/>
+      <w:bookmarkStart w:id="22" w:name="_Toc220525403"/>
       <w:r>
         <w:rPr>
           <w:lang w:val="en-US"/>
@@ -5543,7 +6325,7 @@
         </w:rPr>
         <w:t xml:space="preserve"> Solusi</w:t>
       </w:r>
-      <w:bookmarkEnd w:id="21"/>
+      <w:bookmarkEnd w:id="22"/>
     </w:p>
     <w:p>
       <w:pPr>
@@ -5627,7 +6409,21 @@
           <w:lang w:val="en-US"/>
         </w:rPr>
         <w:lastRenderedPageBreak/>
-        <w:t>nya antara lain banyak dokumentasi dan tutorial sehingga mudah dipelajari, Ekosistem besar, banyak library pendukung, Kompatibel dengan berbagai tools modern. Namun, React memiliki ukuran file yang cukup besar untuk dijalankan di perangkat IoT. Bundle React rata-rata mencapai puluhan kilobyte, sehingga dapat memperlambat waktu build aplikasi. Vue menawarkan pendekatan yang lebih sederhana dibanding React. Keunggulannya adalah ukurannya lebih kecil dibanding React, dan Dokumentasi cukup jelas. Kelemahannya ekosistem Vue sedikit lebih kecil dibanding React, dan masih relatif berat jika dijalankan di perangkat dengan memori sangat terbatas. Preact adalah versi mini dari React. Ukurannya sangat kecil sekitar 3 KB , tetapi API nya hampir sama dengan React. Keunggulannya: Sangat ringan, cocok untuk IoT dan perangkat terbatas yang tidak memerlukan banyak konfigurasi tambahan, bisa memanfaatkan pengetahuan React yang sudah ada. Kekurangannya adalah beberapa fitur React seperti Context API lanjutan atau Suspense mungkin tidak sepenuhnya tersedia, sehingga kadang perlu penyesuaian.</w:t>
+        <w:t xml:space="preserve">nya antara lain banyak dokumentasi dan tutorial sehingga mudah dipelajari, Ekosistem besar, banyak library pendukung, Kompatibel dengan berbagai tools modern. Namun, React memiliki ukuran file yang cukup besar untuk dijalankan di perangkat IoT. Bundle React rata-rata mencapai puluhan kilobyte, sehingga dapat memperlambat waktu build aplikasi. Vue menawarkan pendekatan yang lebih sederhana dibanding React. Keunggulannya adalah ukurannya lebih kecil dibanding React, dan Dokumentasi cukup jelas. Kelemahannya ekosistem Vue sedikit lebih kecil dibanding React, dan masih relatif berat jika dijalankan di perangkat dengan memori sangat terbatas. Preact adalah versi mini dari React. Ukurannya sangat kecil sekitar 3 </w:t>
+      </w:r>
+      <w:proofErr w:type="gramStart"/>
+      <w:r>
+        <w:rPr>
+          <w:lang w:val="en-US"/>
+        </w:rPr>
+        <w:t>KB ,</w:t>
+      </w:r>
+      <w:proofErr w:type="gramEnd"/>
+      <w:r>
+        <w:rPr>
+          <w:lang w:val="en-US"/>
+        </w:rPr>
+        <w:t xml:space="preserve"> tetapi API nya hampir sama dengan React. Keunggulannya: Sangat ringan, cocok untuk IoT dan perangkat terbatas yang tidak memerlukan banyak konfigurasi tambahan, bisa memanfaatkan pengetahuan React yang sudah ada. Kekurangannya adalah beberapa fitur React seperti Context API lanjutan atau Suspense mungkin tidak sepenuhnya tersedia, sehingga kadang perlu penyesuaian.</w:t>
       </w:r>
     </w:p>
     <w:p>
@@ -5641,7 +6437,35 @@
         <w:rPr>
           <w:lang w:val="en-US"/>
         </w:rPr>
-        <w:t>Selain framework Javascript Framework CSS membantu mempercepat pembuatan tampilan yang konsisten dan menarik. Beberapa framework yang dibandingkan adalah Bootstrap, Tailwind CSS, dan PicoCSS. Bootstrap terkenal dengan komponen siap pakai seperti tombol, form, dan grid sistem. Keuntungannya cepat dalam membuat prototipe, banyak dokumentasi dan komunitas, desain responsif, namun, ukuran file CSS nya relatif besar. Disisi lain Tailwind menggunakan pendekatan utility first, yang memberi fleksibilitas tinggi dalam mendesain. Keunggulannya sangat bisa dikustomisasi, diberikan kebebasan dalam mendesain sesuatu, mendukung penghapusan class yang tidak dipakai (purge) untuk mengecilkan ukuran file. Namun, untuk proyek kecil, setup Tailwind bisa memakan waktu. Selain itu, kode HTML bisa terlihat ramai karena banyaknya class yang dipakai di setiap elemen. PicoCSS adalah framework CSS yang sangat minimalis. Kelebihannya ukuran file sangat kecil, sehingga cepat dimuat, serta tidak memerlukan build process atau konfigurasi rumit. kekurangannya, opsi kustomisasi tidak sebanyak Tailwind, tetapi untuk aplikasi yang sederhana seperti sistem rumah kaca, PicoCSS sudah cukup untuk menghasilkan tampilan yang profesional.</w:t>
+        <w:t xml:space="preserve">Selain framework Javascript Framework CSS membantu mempercepat pembuatan tampilan yang konsisten dan menarik. Beberapa framework yang dibandingkan adalah Bootstrap, Tailwind CSS, dan PicoCSS. Bootstrap terkenal dengan komponen siap pakai seperti tombol, form, </w:t>
+      </w:r>
+      <w:proofErr w:type="gramStart"/>
+      <w:r>
+        <w:rPr>
+          <w:lang w:val="en-US"/>
+        </w:rPr>
+        <w:t>dan</w:t>
+      </w:r>
+      <w:proofErr w:type="gramEnd"/>
+      <w:r>
+        <w:rPr>
+          <w:lang w:val="en-US"/>
+        </w:rPr>
+        <w:t xml:space="preserve"> grid sistem. Keuntungannya cepat dalam membuat prototipe, banyak dokumentasi dan komunitas, desain responsif, namun, ukuran file CSS nya relatif besar. Disisi lain Tailwind menggunakan pendekatan utility first, yang memberi fleksibilitas tinggi dalam mendesain. Keunggulannya sangat bisa dikustomisasi, diberikan kebebasan dalam mendesain sesuatu, mendukung penghapusan class yang tidak dipakai (purge) untuk mengecilkan ukuran file. Namun, untuk proyek kecil, setup Tailwind bisa memakan waktu. Selain itu, kode HTML bisa terlihat ramai karena banyaknya class yang dipakai di setiap elemen. PicoCSS adalah framework CSS yang sangat minimalis. Kelebihannya ukuran file sangat kecil, sehingga cepat dimuat, serta tidak memerlukan build process atau konfigurasi rumit. </w:t>
+      </w:r>
+      <w:proofErr w:type="gramStart"/>
+      <w:r>
+        <w:rPr>
+          <w:lang w:val="en-US"/>
+        </w:rPr>
+        <w:t>kekurangannya</w:t>
+      </w:r>
+      <w:proofErr w:type="gramEnd"/>
+      <w:r>
+        <w:rPr>
+          <w:lang w:val="en-US"/>
+        </w:rPr>
+        <w:t>, opsi kustomisasi tidak sebanyak Tailwind, tetapi untuk aplikasi yang sederhana seperti sistem rumah kaca, PicoCSS sudah cukup untuk menghasilkan tampilan yang profesional.</w:t>
       </w:r>
     </w:p>
     <w:p>
@@ -5662,7 +6486,21 @@
           <w:lang w:val="en-US"/>
         </w:rPr>
         <w:lastRenderedPageBreak/>
-        <w:t xml:space="preserve">Transformer (GPT), telah menjadi standar industri dalam banyak hal, terutama dalam hal kefasihan (fluency) dan kreativitas. Model model OpenAI (seperti GPT 3.5 dan GPT 4/4o) dilatih pada set data teks yang masif. Hasilnya, mereka menunjukkan kemampuan yang luar biasa dalam menghasilkan tulisan yang natural. ChatGPT sering kali unggul dalam tugas tugas yang membutuhkan brainstorming imajinatif, storytelling, dan bantuan coding (pemrograman) yang kompleks. Kelemahan utama, terutama pada versi gratisnya adalah batas pengetahuan. Model ini tidak memiliki pengetahuan, data, atau publikasi yang terjadi setelah tanggal pelatihannya. Untuk penelitian yang membutuhkan data terkini, ini merupakan hambatan signifikan. </w:t>
+        <w:t xml:space="preserve">Transformer (GPT), telah menjadi standar industri dalam banyak hal, terutama dalam hal kefasihan (fluency) dan kreativitas. Model model OpenAI (seperti GPT 3.5 dan GPT 4/4o) dilatih pada set data teks yang masif. Hasilnya, mereka menunjukkan kemampuan yang luar biasa dalam menghasilkan tulisan yang natural. ChatGPT sering kali unggul dalam tugas tugas yang membutuhkan brainstorming imajinatif, storytelling, dan bantuan coding (pemrograman) yang kompleks. Kelemahan utama, terutama pada versi gratisnya adalah batas pengetahuan. Model ini tidak memiliki pengetahuan, data, </w:t>
+      </w:r>
+      <w:proofErr w:type="gramStart"/>
+      <w:r>
+        <w:rPr>
+          <w:lang w:val="en-US"/>
+        </w:rPr>
+        <w:t>atau</w:t>
+      </w:r>
+      <w:proofErr w:type="gramEnd"/>
+      <w:r>
+        <w:rPr>
+          <w:lang w:val="en-US"/>
+        </w:rPr>
+        <w:t xml:space="preserve"> publikasi yang terjadi setelah tanggal pelatihannya. Untuk penelitian yang membutuhkan data terkini, ini merupakan hambatan signifikan. </w:t>
       </w:r>
     </w:p>
     <w:p>
@@ -5730,7 +6568,21 @@
         <w:rPr>
           <w:lang w:val="en-US"/>
         </w:rPr>
-        <w:t xml:space="preserve">. Ini memberikan fungsionalitas yang lebih relevan untuk penelitian dibandingkan dengan penawaran gratis dari kompetitornya, yang seringkali membatasi pengguna pada model yang lebih tua dan tanpa akses internet. Komponen terpenting dalam penelitian ini adalah integrasi AI API sebagai inti dari descriptive decision support system. Gemini dipilih karena mendukung multimodal input, reasoning tingkat lanjut, serta window konteks yang lebih besar, sehingga memungkinkan prompt yang lebih kompleks dan kaya konteks. Keunggulan lain dari Gemini API adalah kemudahan integrasi API berbasis JSON, dukungan embeddings untuk pemahaman konteks bahasa yang lebih baik, serta tersedianya free tier yang memadai untuk skala penelitian kecil. Hal ini membuat Gemini jauh lebih efisien dibandingkan membangun model machine learning dari nol yang membutuhkan dataset besar, training berulang, serta </w:t>
+        <w:t xml:space="preserve">. Ini memberikan fungsionalitas yang lebih relevan untuk penelitian dibandingkan dengan penawaran gratis dari kompetitornya, yang seringkali membatasi pengguna pada model yang lebih tua dan tanpa akses internet. Komponen terpenting dalam penelitian ini adalah integrasi AI API sebagai inti dari descriptive decision support system. Gemini dipilih karena mendukung multimodal input, reasoning tingkat lanjut, serta window konteks yang lebih besar, </w:t>
+      </w:r>
+      <w:proofErr w:type="gramStart"/>
+      <w:r>
+        <w:rPr>
+          <w:lang w:val="en-US"/>
+        </w:rPr>
+        <w:t>sehingga</w:t>
+      </w:r>
+      <w:proofErr w:type="gramEnd"/>
+      <w:r>
+        <w:rPr>
+          <w:lang w:val="en-US"/>
+        </w:rPr>
+        <w:t xml:space="preserve"> memungkinkan prompt yang lebih kompleks dan kaya konteks. Keunggulan lain dari Gemini API adalah kemudahan integrasi API berbasis JSON, dukungan embeddings untuk pemahaman konteks bahasa yang lebih baik, serta tersedianya free tier yang memadai untuk skala penelitian kecil. Hal ini membuat Gemini jauh lebih efisien dibandingkan membangun model machine learning dari nol yang membutuhkan dataset besar, training berulang, serta </w:t>
       </w:r>
       <w:r>
         <w:rPr>
@@ -5821,7 +6673,21 @@
           <w:lang w:val="en-US"/>
         </w:rPr>
         <w:lastRenderedPageBreak/>
-        <w:t>digunakan harus memberikan rekomendasi yang dapat dipertanggungjawabkan, tidak menyesatkan petani, serta menjaga privasi data sensor. Di sisi lain, Explainable AI berfokus pada kemampuan sistem untuk menjelaskan mengapa rekomendasi tertentu diberikan. Penerapannya dalam penelitian ini berarti setiap deskripsi atau rekomendasi dari Gemini AI akan disertai alasan berbasis data sensor. Misalnya, jika AI menyarankan menghidupkan blower, sistem juga harus menjelaskan bahwa hal tersebut disebabkan oleh suhu rumah kaca yang terdeteksi melebihi batas optimal. Dengan pendekatan ini, pengguna tidak hanya menerima instruksi, tetapi juga memahami logika di balik rekomendasi, sehingga meningkatkan kepercayaan dan adopsi teknologi.</w:t>
+        <w:t xml:space="preserve">digunakan harus memberikan rekomendasi yang dapat dipertanggungjawabkan, tidak menyesatkan petani, serta menjaga privasi data sensor. Di sisi lain, Explainable AI berfokus pada kemampuan sistem untuk menjelaskan mengapa rekomendasi tertentu diberikan. Penerapannya dalam penelitian ini berarti setiap deskripsi atau rekomendasi dari Gemini AI </w:t>
+      </w:r>
+      <w:proofErr w:type="gramStart"/>
+      <w:r>
+        <w:rPr>
+          <w:lang w:val="en-US"/>
+        </w:rPr>
+        <w:t>akan</w:t>
+      </w:r>
+      <w:proofErr w:type="gramEnd"/>
+      <w:r>
+        <w:rPr>
+          <w:lang w:val="en-US"/>
+        </w:rPr>
+        <w:t xml:space="preserve"> disertai alasan berbasis data sensor. Misalnya, jika AI menyarankan menghidupkan blower, sistem juga harus menjelaskan bahwa hal tersebut disebabkan oleh suhu rumah kaca yang terdeteksi melebihi batas optimal. Dengan pendekatan ini, pengguna tidak hanya menerima instruksi, tetapi juga memahami logika di balik rekomendasi, sehingga meningkatkan kepercayaan dan adopsi teknologi.</w:t>
       </w:r>
     </w:p>
     <w:p>
@@ -5887,7 +6753,7 @@
           <w:lang w:val="en-US"/>
         </w:rPr>
       </w:pPr>
-      <w:bookmarkStart w:id="22" w:name="_Toc137036855"/>
+      <w:bookmarkStart w:id="23" w:name="_Toc220525404"/>
       <w:r>
         <w:rPr>
           <w:lang w:val="en-US"/>
@@ -5900,7 +6766,7 @@
         </w:rPr>
         <w:t xml:space="preserve"> Metode Evaluasi dan Validasi Solusi</w:t>
       </w:r>
-      <w:bookmarkEnd w:id="22"/>
+      <w:bookmarkEnd w:id="23"/>
     </w:p>
     <w:p>
       <w:pPr>
@@ -6046,7 +6912,35 @@
         <w:rPr>
           <w:lang w:val="en-US"/>
         </w:rPr>
-        <w:t>Petani yang mencoba sistem, lalu memberikan umpan balik terkait apakah rekomendasi mudah dipahami, apakah dapat membantu mengambil keputusan , dan pakah rekomendasi relevan dengan kondisi nyata di lapangan. Data sensor yang sama dikirim beberapa kali, lalu diperiksa apakah Gemini memberikan rekomendasi yang konsisten. Jika berbeda, dicek apakah variasi jawaban masih logis. Rekomendasi Gemini dibandingkan dengan petani, jika hasilnya sesuai, maka rekomendasi dianggap valid</w:t>
+        <w:t xml:space="preserve">Petani yang mencoba sistem, lalu memberikan umpan balik terkait apakah rekomendasi mudah dipahami, apakah dapat membantu mengambil </w:t>
+      </w:r>
+      <w:proofErr w:type="gramStart"/>
+      <w:r>
+        <w:rPr>
+          <w:lang w:val="en-US"/>
+        </w:rPr>
+        <w:t>keputusan ,</w:t>
+      </w:r>
+      <w:proofErr w:type="gramEnd"/>
+      <w:r>
+        <w:rPr>
+          <w:lang w:val="en-US"/>
+        </w:rPr>
+        <w:t xml:space="preserve"> dan pakah rekomendasi relevan dengan kondisi nyata di lapangan. Data sensor yang </w:t>
+      </w:r>
+      <w:proofErr w:type="gramStart"/>
+      <w:r>
+        <w:rPr>
+          <w:lang w:val="en-US"/>
+        </w:rPr>
+        <w:t>sama</w:t>
+      </w:r>
+      <w:proofErr w:type="gramEnd"/>
+      <w:r>
+        <w:rPr>
+          <w:lang w:val="en-US"/>
+        </w:rPr>
+        <w:t xml:space="preserve"> dikirim beberapa kali, lalu diperiksa apakah Gemini memberikan rekomendasi yang konsisten. Jika berbeda, dicek apakah variasi jawaban masih logis. Rekomendasi Gemini dibandingkan dengan petani, jika hasilnya sesuai, maka rekomendasi dianggap valid</w:t>
       </w:r>
     </w:p>
     <w:p>
@@ -6073,7 +6967,7 @@
           <w:lang w:val="en-US"/>
         </w:rPr>
       </w:pPr>
-      <w:bookmarkStart w:id="23" w:name="_Toc137036856"/>
+      <w:bookmarkStart w:id="24" w:name="_Toc220525405"/>
       <w:r>
         <w:rPr>
           <w:lang w:val="en-US"/>
@@ -6093,7 +6987,7 @@
         </w:rPr>
         <w:t>State of The Art</w:t>
       </w:r>
-      <w:bookmarkEnd w:id="23"/>
+      <w:bookmarkEnd w:id="24"/>
     </w:p>
     <w:p>
       <w:pPr>
@@ -6184,12 +7078,12 @@
       <w:pPr>
         <w:pStyle w:val="Heading1"/>
       </w:pPr>
-      <w:bookmarkStart w:id="24" w:name="_Toc137036857"/>
+      <w:bookmarkStart w:id="25" w:name="_Toc220525406"/>
       <w:r>
         <w:lastRenderedPageBreak/>
         <w:t>BAB 3 METODE PENELITIAN</w:t>
       </w:r>
-      <w:bookmarkEnd w:id="24"/>
+      <w:bookmarkEnd w:id="25"/>
     </w:p>
     <w:p>
       <w:pPr>
@@ -6198,7 +7092,7 @@
           <w:lang w:val="en-US"/>
         </w:rPr>
       </w:pPr>
-      <w:bookmarkStart w:id="25" w:name="_Toc137036858"/>
+      <w:bookmarkStart w:id="26" w:name="_Toc220525407"/>
       <w:r>
         <w:t xml:space="preserve">3.1 </w:t>
       </w:r>
@@ -6208,7 +7102,7 @@
         </w:rPr>
         <w:t>Jadwal, Lokasi, dan Alur Penelitian</w:t>
       </w:r>
-      <w:bookmarkEnd w:id="25"/>
+      <w:bookmarkEnd w:id="26"/>
     </w:p>
     <w:p>
       <w:pPr>
@@ -6221,14 +7115,28 @@
         <w:rPr>
           <w:lang w:val="en-US"/>
         </w:rPr>
-        <w:t>Penelitian ini direncanakan berlangsung selama 6 bulan dengan tahapan yang sistematis sesuai metode Agile yang dipadukan dengan prinsip User-Centered Design (UCD). Tahapan penelitian dimulai dari penjajakan masalah, studi literatur, perancangan metode, implementasi sistem, evaluasi, hingga penyusunan laporan akhir.</w:t>
+        <w:t xml:space="preserve">Penelitian ini direncanakan berlangsung selama 6 bulan dengan tahapan yang sistematis sesuai metode </w:t>
+      </w:r>
+      <w:proofErr w:type="gramStart"/>
+      <w:r>
+        <w:rPr>
+          <w:lang w:val="en-US"/>
+        </w:rPr>
+        <w:t>Agile</w:t>
+      </w:r>
+      <w:proofErr w:type="gramEnd"/>
+      <w:r>
+        <w:rPr>
+          <w:lang w:val="en-US"/>
+        </w:rPr>
+        <w:t xml:space="preserve"> yang dipadukan dengan prinsip User-Centered Design (UCD). Tahapan penelitian dimulai dari penjajakan masalah, studi literatur, perancangan metode, implementasi sistem, evaluasi, hingga penyusunan laporan akhir.</w:t>
       </w:r>
     </w:p>
     <w:p>
       <w:pPr>
         <w:pStyle w:val="Caption"/>
       </w:pPr>
-      <w:bookmarkStart w:id="26" w:name="_Toc137036827"/>
+      <w:bookmarkStart w:id="27" w:name="_Toc220525545"/>
       <w:r>
         <w:t xml:space="preserve">Tabel </w:t>
       </w:r>
@@ -6268,7 +7176,7 @@
       <w:r>
         <w:t xml:space="preserve"> Jadwal Pelaksanaan Penelitian</w:t>
       </w:r>
-      <w:bookmarkEnd w:id="26"/>
+      <w:bookmarkEnd w:id="27"/>
     </w:p>
     <w:tbl>
       <w:tblPr>
@@ -7904,7 +8812,35 @@
         <w:rPr>
           <w:lang w:val="en-US"/>
         </w:rPr>
-        <w:t xml:space="preserve">Lokasi penelitian ditetapkan di Pancasari, Kabupaten Buleleng, Bali, yang merupakan salah satu daerah sentra hortikultura. Pemilihan lokasi ini didasarkan pada kondisi geografis dan iklim Pancasari yang mendukung kegiatan pertanian rumah kaca, namun tetap menghadapi tantangan terkait cuaca, serangan hama, serta keterbatasan sumber daya. Alur penelitian disusun mengikuti kerangka Agile dan </w:t>
+        <w:t xml:space="preserve">Lokasi penelitian ditetapkan di Pancasari, Kabupaten Buleleng, Bali, yang merupakan salah satu daerah sentra hortikultura. Pemilihan lokasi ini didasarkan pada kondisi geografis dan iklim Pancasari yang mendukung kegiatan pertanian rumah kaca, namun tetap menghadapi tantangan terkait cuaca, serangan </w:t>
+      </w:r>
+      <w:proofErr w:type="gramStart"/>
+      <w:r>
+        <w:rPr>
+          <w:lang w:val="en-US"/>
+        </w:rPr>
+        <w:t>hama</w:t>
+      </w:r>
+      <w:proofErr w:type="gramEnd"/>
+      <w:r>
+        <w:rPr>
+          <w:lang w:val="en-US"/>
+        </w:rPr>
+        <w:t xml:space="preserve">, serta keterbatasan sumber daya. Alur penelitian disusun mengikuti kerangka </w:t>
+      </w:r>
+      <w:proofErr w:type="gramStart"/>
+      <w:r>
+        <w:rPr>
+          <w:lang w:val="en-US"/>
+        </w:rPr>
+        <w:t>Agile</w:t>
+      </w:r>
+      <w:proofErr w:type="gramEnd"/>
+      <w:r>
+        <w:rPr>
+          <w:lang w:val="en-US"/>
+        </w:rPr>
+        <w:t xml:space="preserve"> dan </w:t>
       </w:r>
       <w:r>
         <w:rPr>
@@ -8009,6 +8945,7 @@
           <w:lang w:val="en-US"/>
         </w:rPr>
       </w:pPr>
+      <w:bookmarkStart w:id="28" w:name="_Toc220525565"/>
       <w:r>
         <w:t xml:space="preserve">Gambar </w:t>
       </w:r>
@@ -8048,6 +8985,7 @@
         </w:rPr>
         <w:t>. Alur Penelitian</w:t>
       </w:r>
+      <w:bookmarkEnd w:id="28"/>
     </w:p>
     <w:p>
       <w:pPr>
@@ -8072,7 +9010,7 @@
           <w:lang w:val="en-US"/>
         </w:rPr>
       </w:pPr>
-      <w:bookmarkStart w:id="27" w:name="_Toc137036859"/>
+      <w:bookmarkStart w:id="29" w:name="_Toc220525408"/>
       <w:r>
         <w:lastRenderedPageBreak/>
         <w:t xml:space="preserve">3.2 </w:t>
@@ -8086,7 +9024,7 @@
         </w:rPr>
         <w:t>Solusi</w:t>
       </w:r>
-      <w:bookmarkEnd w:id="27"/>
+      <w:bookmarkEnd w:id="29"/>
     </w:p>
     <w:p>
       <w:pPr>
@@ -8172,7 +9110,7 @@
           <w:lang w:val="en-US"/>
         </w:rPr>
       </w:pPr>
-      <w:bookmarkStart w:id="28" w:name="_Toc137036834"/>
+      <w:bookmarkStart w:id="30" w:name="_Toc220525566"/>
       <w:r>
         <w:t xml:space="preserve">Gambar </w:t>
       </w:r>
@@ -8197,14 +9135,13 @@
       <w:r>
         <w:t xml:space="preserve">. </w:t>
       </w:r>
-      <w:bookmarkStart w:id="29" w:name="_Toc137036828"/>
-      <w:bookmarkEnd w:id="28"/>
       <w:r>
         <w:rPr>
           <w:lang w:val="en-US"/>
         </w:rPr>
         <w:t>Gambaran besar solusi mode offline</w:t>
       </w:r>
+      <w:bookmarkEnd w:id="30"/>
     </w:p>
     <w:p>
       <w:pPr>
@@ -8232,6 +9169,7 @@
           <w:lang w:val="en-US"/>
         </w:rPr>
       </w:pPr>
+      <w:bookmarkStart w:id="31" w:name="_Toc220525567"/>
       <w:r>
         <w:rPr>
           <w:noProof/>
@@ -8329,8 +9267,15 @@
         <w:rPr>
           <w:lang w:val="en-US"/>
         </w:rPr>
-        <w:t>Gambaran besar solusi mode offline</w:t>
-      </w:r>
+        <w:t xml:space="preserve">Gambaran besar solusi mode </w:t>
+      </w:r>
+      <w:r>
+        <w:rPr>
+          <w:lang w:val="en-US"/>
+        </w:rPr>
+        <w:t>online</w:t>
+      </w:r>
+      <w:bookmarkEnd w:id="31"/>
     </w:p>
     <w:p>
       <w:pPr>
@@ -8357,7 +9302,35 @@
         <w:rPr>
           <w:lang w:val="en-US"/>
         </w:rPr>
-        <w:t xml:space="preserve">Perlu diingat, pada penelitian ini akan difokuskan hanya untuk pembuatan antarmuka (web dan embedded) serta integrasi DSS menggunakan API dari Gemini AI. Dalam mode online maupun offline sensor akan mengukur parameter lingkungan rumah kaca. Data sensor inilah yang menjadi dasar bagi keseluruhan sistem untuk memberikan rekomendasi pengelolaan rumah kaca. ESP32 </w:t>
+        <w:t xml:space="preserve">Perlu diingat, pada penelitian ini </w:t>
+      </w:r>
+      <w:proofErr w:type="gramStart"/>
+      <w:r>
+        <w:rPr>
+          <w:lang w:val="en-US"/>
+        </w:rPr>
+        <w:t>akan</w:t>
+      </w:r>
+      <w:proofErr w:type="gramEnd"/>
+      <w:r>
+        <w:rPr>
+          <w:lang w:val="en-US"/>
+        </w:rPr>
+        <w:t xml:space="preserve"> difokuskan hanya untuk pembuatan antarmuka (web dan embedded) serta integrasi DSS menggunakan API dari Gemini AI. Dalam mode online maupun offline sensor </w:t>
+      </w:r>
+      <w:proofErr w:type="gramStart"/>
+      <w:r>
+        <w:rPr>
+          <w:lang w:val="en-US"/>
+        </w:rPr>
+        <w:t>akan</w:t>
+      </w:r>
+      <w:proofErr w:type="gramEnd"/>
+      <w:r>
+        <w:rPr>
+          <w:lang w:val="en-US"/>
+        </w:rPr>
+        <w:t xml:space="preserve"> mengukur parameter lingkungan rumah kaca. Data sensor inilah yang menjadi dasar bagi keseluruhan sistem untuk memberikan rekomendasi pengelolaan rumah kaca. ESP32 </w:t>
       </w:r>
       <w:r>
         <w:rPr>
@@ -8387,8 +9360,7 @@
           <w:lang w:val="en-US"/>
         </w:rPr>
       </w:pPr>
-      <w:bookmarkStart w:id="30" w:name="_Toc137036860"/>
-      <w:bookmarkEnd w:id="29"/>
+      <w:bookmarkStart w:id="32" w:name="_Toc220525409"/>
       <w:r>
         <w:t xml:space="preserve">3.3 </w:t>
       </w:r>
@@ -8398,7 +9370,7 @@
         </w:rPr>
         <w:t>Tata Cara Implementasi Solusi</w:t>
       </w:r>
-      <w:bookmarkEnd w:id="30"/>
+      <w:bookmarkEnd w:id="32"/>
     </w:p>
     <w:p>
       <w:pPr>
@@ -8411,7 +9383,21 @@
         <w:rPr>
           <w:lang w:val="en-US"/>
         </w:rPr>
-        <w:t>Tata cara implementasi solusi pada penelitian ini dirancang mengikuti kerangka metodologi Agile yang dikombinasikan dengan prinsip User Centered Design. Kedua pendekatan ini dipilih karena mampu menghasilkan sistem yang adaptif terhadap perubahan kebutuhan pengguna serta memungkinkan proses pengembangan dilakukan secara berulang dan berfokus pada pengalaman pengguna. Agile memberikan fleksibilitas dalam pengembangan sistem melalui tahapan develop yang singkat dan berulang, sementara UCD memastikan bahwa setiap keputusan desain berorientasi pada kebutuhan serta umpan balik dari pengguna inilah yang menjadikan proses penelitian tidak bersifat linier, tapi berulang hingga tercapai solusi optimal.</w:t>
+        <w:t xml:space="preserve">Tata </w:t>
+      </w:r>
+      <w:proofErr w:type="gramStart"/>
+      <w:r>
+        <w:rPr>
+          <w:lang w:val="en-US"/>
+        </w:rPr>
+        <w:t>cara</w:t>
+      </w:r>
+      <w:proofErr w:type="gramEnd"/>
+      <w:r>
+        <w:rPr>
+          <w:lang w:val="en-US"/>
+        </w:rPr>
+        <w:t xml:space="preserve"> implementasi solusi pada penelitian ini dirancang mengikuti kerangka metodologi Agile yang dikombinasikan dengan prinsip User Centered Design. Kedua pendekatan ini dipilih karena mampu menghasilkan sistem yang adaptif terhadap perubahan kebutuhan pengguna serta memungkinkan proses pengembangan dilakukan secara berulang dan berfokus pada pengalaman pengguna. Agile memberikan fleksibilitas dalam pengembangan sistem melalui tahapan develop yang singkat dan berulang, sementara UCD memastikan bahwa setiap keputusan desain berorientasi pada kebutuhan serta umpan balik dari pengguna inilah yang menjadikan proses penelitian tidak bersifat linier, tapi berulang hingga tercapai solusi optimal.</w:t>
       </w:r>
     </w:p>
     <w:p>
@@ -8422,12 +9408,14 @@
           <w:lang w:val="en-US"/>
         </w:rPr>
       </w:pPr>
+      <w:bookmarkStart w:id="33" w:name="_Toc220525410"/>
       <w:r>
         <w:rPr>
           <w:lang w:val="en-US"/>
         </w:rPr>
         <w:t>3.3.1 Tahap Perencanaan</w:t>
       </w:r>
+      <w:bookmarkEnd w:id="33"/>
     </w:p>
     <w:p>
       <w:pPr>
@@ -8492,6 +9480,7 @@
         <w:ind w:firstLine="709"/>
         <w:jc w:val="both"/>
       </w:pPr>
+      <w:bookmarkStart w:id="34" w:name="_Toc220525411"/>
       <w:r>
         <w:rPr>
           <w:rFonts w:cs="Arial"/>
@@ -8500,6 +9489,7 @@
         <w:lastRenderedPageBreak/>
         <w:t>3.3.2 Tahap Perancangan</w:t>
       </w:r>
+      <w:bookmarkEnd w:id="34"/>
     </w:p>
     <w:p>
       <w:pPr>
@@ -8624,6 +9614,7 @@
         <w:ind w:firstLine="720"/>
         <w:jc w:val="both"/>
       </w:pPr>
+      <w:bookmarkStart w:id="35" w:name="_Toc220525412"/>
       <w:r>
         <w:rPr>
           <w:rFonts w:cs="Arial"/>
@@ -8631,6 +9622,7 @@
         </w:rPr>
         <w:t>3.3.3 Tahap Implementasi Sistem</w:t>
       </w:r>
+      <w:bookmarkEnd w:id="35"/>
     </w:p>
     <w:p>
       <w:pPr>
@@ -8726,7 +9718,27 @@
           <w:sz w:val="22"/>
           <w:szCs w:val="22"/>
         </w:rPr>
-        <w:t>, sesuai dengan prinsip iteratif Agile yang menekankan pengujian berkelanjutan.</w:t>
+        <w:t xml:space="preserve">, sesuai dengan prinsip iteratif </w:t>
+      </w:r>
+      <w:proofErr w:type="gramStart"/>
+      <w:r>
+        <w:rPr>
+          <w:rFonts w:ascii="Arial" w:hAnsi="Arial" w:cs="Arial"/>
+          <w:color w:val="000000"/>
+          <w:sz w:val="22"/>
+          <w:szCs w:val="22"/>
+        </w:rPr>
+        <w:t>Agile</w:t>
+      </w:r>
+      <w:proofErr w:type="gramEnd"/>
+      <w:r>
+        <w:rPr>
+          <w:rFonts w:ascii="Arial" w:hAnsi="Arial" w:cs="Arial"/>
+          <w:color w:val="000000"/>
+          <w:sz w:val="22"/>
+          <w:szCs w:val="22"/>
+        </w:rPr>
+        <w:t xml:space="preserve"> yang menekankan pengujian berkelanjutan.</w:t>
       </w:r>
     </w:p>
     <w:p>
@@ -8735,6 +9747,7 @@
         <w:ind w:left="720"/>
         <w:jc w:val="both"/>
       </w:pPr>
+      <w:bookmarkStart w:id="36" w:name="_Toc220525413"/>
       <w:r>
         <w:rPr>
           <w:rFonts w:cs="Arial"/>
@@ -8742,6 +9755,7 @@
         </w:rPr>
         <w:t>3.3.4 Tahap Pengujian dan Evaluasi</w:t>
       </w:r>
+      <w:bookmarkEnd w:id="36"/>
     </w:p>
     <w:p>
       <w:pPr>
@@ -8839,6 +9853,7 @@
           <w:lang w:val="en-US"/>
         </w:rPr>
       </w:pPr>
+      <w:bookmarkStart w:id="37" w:name="_Toc220525546"/>
       <w:r>
         <w:lastRenderedPageBreak/>
         <w:t xml:space="preserve">Tabel </w:t>
@@ -8882,6 +9897,7 @@
         </w:rPr>
         <w:t>Contoh data</w:t>
       </w:r>
+      <w:bookmarkEnd w:id="37"/>
     </w:p>
     <w:tbl>
       <w:tblPr>
@@ -9789,7 +10805,25 @@
           <w:color w:val="000000"/>
           <w:lang w:val="en-US"/>
         </w:rPr>
-        <w:t>Contoh data diatas akan diformat ke dalam bentuk teks, seperti: “</w:t>
+        <w:t xml:space="preserve">Contoh data diatas </w:t>
+      </w:r>
+      <w:proofErr w:type="gramStart"/>
+      <w:r>
+        <w:rPr>
+          <w:rFonts w:cs="Arial"/>
+          <w:color w:val="000000"/>
+          <w:lang w:val="en-US"/>
+        </w:rPr>
+        <w:t>akan</w:t>
+      </w:r>
+      <w:proofErr w:type="gramEnd"/>
+      <w:r>
+        <w:rPr>
+          <w:rFonts w:cs="Arial"/>
+          <w:color w:val="000000"/>
+          <w:lang w:val="en-US"/>
+        </w:rPr>
+        <w:t xml:space="preserve"> diformat ke dalam bentuk teks, seperti: “</w:t>
       </w:r>
       <w:r>
         <w:rPr>
@@ -9798,15 +10832,53 @@
           <w:color w:val="000000"/>
           <w:lang w:val="en-US"/>
         </w:rPr>
-        <w:t>Saya membaca power sensor di rumah kaca saya menunjukan angka 58 hertz 280 volt. Saya menyalakan beban sebuah pompa listrik bermerek shimizu 300 watt untuk menyiram tanaman tomat yang berumur 3 bulan setelah tanam. Sistem pengairan menggunakan sistem tetes dengan pupuk A B Mix. Power sensor juga menunjukan nilai beban sebesar 380 watt ketika pompa dinyalakan. Buatkan saya analisis kesehatan sumber listrik dan kesehatan instrumen dan instalasi pengairan saya, serta tindakan apa yang harus dilakukan</w:t>
-      </w:r>
-      <w:r>
-        <w:rPr>
-          <w:rFonts w:cs="Arial"/>
+        <w:t xml:space="preserve">Saya membaca power sensor di rumah kaca saya menunjukan angka 58 hertz 280 volt. Saya menyalakan beban sebuah pompa listrik bermerek </w:t>
+      </w:r>
+      <w:proofErr w:type="gramStart"/>
+      <w:r>
+        <w:rPr>
+          <w:rFonts w:cs="Arial"/>
+          <w:b/>
           <w:color w:val="000000"/>
           <w:lang w:val="en-US"/>
         </w:rPr>
-        <w:t>”. Prompt tersebut dikirim ke Gemini AI melalui API, lalu Gemini memberikan feedback dalam format bahasa sehari hari, seperti rekomendasi untuk mematikan pompa air karena tegangan yang tidak normal. Hasil ini kemudian dikirim kembali ke antarmuka agar dapat dibaca oleh pengguna secara real time.</w:t>
+        <w:t>shimizu</w:t>
+      </w:r>
+      <w:proofErr w:type="gramEnd"/>
+      <w:r>
+        <w:rPr>
+          <w:rFonts w:cs="Arial"/>
+          <w:b/>
+          <w:color w:val="000000"/>
+          <w:lang w:val="en-US"/>
+        </w:rPr>
+        <w:t xml:space="preserve"> 300 watt untuk menyiram tanaman tomat yang berumur 3 bulan setelah tanam. Sistem pengairan menggunakan sistem tetes dengan pupuk A B Mix. Power sensor juga menunjukan nilai beban sebesar 380 watt ketika pompa dinyalakan. Buatkan saya analisis kesehatan sumber listrik dan kesehatan instrumen dan instalasi pengairan saya, serta tindakan apa yang harus dilakukan</w:t>
+      </w:r>
+      <w:r>
+        <w:rPr>
+          <w:rFonts w:cs="Arial"/>
+          <w:color w:val="000000"/>
+          <w:lang w:val="en-US"/>
+        </w:rPr>
+        <w:t xml:space="preserve">”. Prompt tersebut dikirim ke Gemini AI melalui API, lalu Gemini memberikan feedback dalam format bahasa sehari hari, </w:t>
+      </w:r>
+      <w:proofErr w:type="gramStart"/>
+      <w:r>
+        <w:rPr>
+          <w:rFonts w:cs="Arial"/>
+          <w:color w:val="000000"/>
+          <w:lang w:val="en-US"/>
+        </w:rPr>
+        <w:t>seperti</w:t>
+      </w:r>
+      <w:proofErr w:type="gramEnd"/>
+      <w:r>
+        <w:rPr>
+          <w:rFonts w:cs="Arial"/>
+          <w:color w:val="000000"/>
+          <w:lang w:val="en-US"/>
+        </w:rPr>
+        <w:t xml:space="preserve"> rekomendasi untuk mematikan pompa air karena tegangan yang tidak normal. Hasil ini kemudian dikirim kembali ke antarmuka agar dapat dibaca oleh pengguna secara real time.</w:t>
       </w:r>
     </w:p>
     <w:p>
@@ -9817,6 +10889,7 @@
           <w:rFonts w:ascii="Times New Roman" w:hAnsi="Times New Roman"/>
         </w:rPr>
       </w:pPr>
+      <w:bookmarkStart w:id="38" w:name="_Toc220525414"/>
       <w:r>
         <w:rPr>
           <w:rFonts w:cs="Arial"/>
@@ -9824,6 +10897,7 @@
         </w:rPr>
         <w:t>3.3.5 Tahap Revisi dan Deploy</w:t>
       </w:r>
+      <w:bookmarkEnd w:id="38"/>
     </w:p>
     <w:p>
       <w:pPr>
@@ -9914,6 +10988,7 @@
           <w:rFonts w:ascii="Times New Roman" w:hAnsi="Times New Roman"/>
         </w:rPr>
       </w:pPr>
+      <w:bookmarkStart w:id="39" w:name="_Toc220525415"/>
       <w:r>
         <w:rPr>
           <w:rFonts w:cs="Arial"/>
@@ -9923,6 +10998,7 @@
         <w:lastRenderedPageBreak/>
         <w:t>3.4 Tata Cara Evaluasi dan Validasi Solusi</w:t>
       </w:r>
+      <w:bookmarkEnd w:id="39"/>
     </w:p>
     <w:p>
       <w:pPr>
@@ -10308,6 +11384,7 @@
           <w:lang w:val="en-US"/>
         </w:rPr>
       </w:pPr>
+      <w:bookmarkStart w:id="40" w:name="_Toc220525547"/>
       <w:r>
         <w:t xml:space="preserve">Tabel </w:t>
       </w:r>
@@ -10350,6 +11427,7 @@
         </w:rPr>
         <w:t>Detail skala penelitian</w:t>
       </w:r>
+      <w:bookmarkEnd w:id="40"/>
     </w:p>
     <w:tbl>
       <w:tblPr>
@@ -10776,6 +11854,7 @@
           <w:lang w:val="en-US"/>
         </w:rPr>
       </w:pPr>
+      <w:bookmarkStart w:id="41" w:name="_Toc220525548"/>
       <w:r>
         <w:t xml:space="preserve">Tabel </w:t>
       </w:r>
@@ -10818,6 +11897,7 @@
         </w:rPr>
         <w:t>Threshold nilai SUS</w:t>
       </w:r>
+      <w:bookmarkEnd w:id="41"/>
     </w:p>
     <w:tbl>
       <w:tblPr>
@@ -12038,6 +13118,7 @@
           <w:lang w:val="en-US"/>
         </w:rPr>
       </w:pPr>
+      <w:bookmarkStart w:id="42" w:name="_Toc220525549"/>
       <w:r>
         <w:t xml:space="preserve">Tabel </w:t>
       </w:r>
@@ -12086,6 +13167,7 @@
         </w:rPr>
         <w:t xml:space="preserve"> SUS</w:t>
       </w:r>
+      <w:bookmarkEnd w:id="42"/>
     </w:p>
     <w:p>
       <w:pPr>
@@ -12378,16 +13460,7 @@
           <w:rFonts w:cs="Arial"/>
           <w:color w:val="000000"/>
         </w:rPr>
-        <w:t xml:space="preserve"> dan pengalaman responden dianalisis untuk menemukan pola kelemahan sistem, aspek antarmuka yang perlu diperbaiki, serta peluang pengembangan fitur baru. Melalui ketiga indikator ini, evaluasi sistem dilakukan secara terukur dan transparan. Pendekatan kuantitatif pada SUS, integrasi AI, dan uptime memungkinkan peneliti menilai kinerja sistem tidak hanya dari persepsi pengguna, tetapi juga dari aspek teknis dan fungsional. Dengan demikian, hasil evaluasi dapat memberikan dasar yang kuat untuk menilai kesesuaian solusi terhadap permasalahan penelitian dan memastikan kontribusinya dalam mendukung pengelolaan rumah kaca hortikultura skala kecil berbasis teknologi inform</w:t>
-      </w:r>
-      <w:bookmarkStart w:id="31" w:name="_GoBack"/>
-      <w:bookmarkEnd w:id="31"/>
-      <w:r>
-        <w:rPr>
-          <w:rFonts w:cs="Arial"/>
-          <w:color w:val="000000"/>
-        </w:rPr>
-        <w:t>asi dan kecerdasan buatan.</w:t>
+        <w:t xml:space="preserve"> dan pengalaman responden dianalisis untuk menemukan pola kelemahan sistem, aspek antarmuka yang perlu diperbaiki, serta peluang pengembangan fitur baru. Melalui ketiga indikator ini, evaluasi sistem dilakukan secara terukur dan transparan. Pendekatan kuantitatif pada SUS, integrasi AI, dan uptime memungkinkan peneliti menilai kinerja sistem tidak hanya dari persepsi pengguna, tetapi juga dari aspek teknis dan fungsional. Dengan demikian, hasil evaluasi dapat memberikan dasar yang kuat untuk menilai kesesuaian solusi terhadap permasalahan penelitian dan memastikan kontribusinya dalam mendukung pengelolaan rumah kaca hortikultura skala kecil berbasis teknologi informasi dan kecerdasan buatan.</w:t>
       </w:r>
       <w:r>
         <w:br w:type="page"/>
@@ -12397,12 +13470,12 @@
       <w:pPr>
         <w:pStyle w:val="Heading1"/>
       </w:pPr>
-      <w:bookmarkStart w:id="32" w:name="_Toc137036862"/>
+      <w:bookmarkStart w:id="43" w:name="_Toc220525416"/>
       <w:r>
         <w:lastRenderedPageBreak/>
         <w:t>DAFTAR PUSTAKA</w:t>
       </w:r>
-      <w:bookmarkEnd w:id="32"/>
+      <w:bookmarkEnd w:id="43"/>
     </w:p>
     <w:p>
       <w:pPr>
@@ -14595,8 +15668,13 @@
     <w:uiPriority w:val="39"/>
     <w:unhideWhenUsed/>
     <w:qFormat/>
-    <w:rsid w:val="00354F8C"/>
+    <w:rsid w:val="007046EC"/>
     <w:pPr>
+      <w:tabs>
+        <w:tab w:val="left" w:pos="1080"/>
+        <w:tab w:val="left" w:pos="1530"/>
+        <w:tab w:val="right" w:leader="dot" w:pos="7927"/>
+      </w:tabs>
       <w:ind w:left="709" w:firstLine="0"/>
     </w:pPr>
   </w:style>
@@ -14957,7 +16035,7 @@
   <w:rsids>
     <w:rsidRoot w:val="00276F76"/>
     <w:rsid w:val="00276F76"/>
-    <w:rsid w:val="00CF6643"/>
+    <w:rsid w:val="00E267AA"/>
   </w:rsids>
   <m:mathPr>
     <m:mathFont m:val="Cambria Math"/>
@@ -15709,7 +16787,7 @@
 </file>
 
 <file path=customXml/itemProps1.xml><?xml version="1.0" encoding="utf-8"?>
-<ds:datastoreItem xmlns:ds="http://schemas.openxmlformats.org/officeDocument/2006/customXml" ds:itemID="{03830591-C149-4206-8AC9-AE297E01B32B}">
+<ds:datastoreItem xmlns:ds="http://schemas.openxmlformats.org/officeDocument/2006/customXml" ds:itemID="{E824CFDB-C578-4DE9-A2AC-A74086251BC4}">
   <ds:schemaRefs>
     <ds:schemaRef ds:uri="http://schemas.openxmlformats.org/officeDocument/2006/bibliography"/>
   </ds:schemaRefs>

</xml_diff>

<commit_message>
fixed some text not being italic
</commit_message>
<xml_diff>
--- a/NASKAH/Dokumen Proposal Skripsi - NIM - NAMA - TAHUN ANGKATAN - TAHUN SKRIPSI.docx
+++ b/NASKAH/Dokumen Proposal Skripsi - NIM - NAMA - TAHUN ANGKATAN - TAHUN SKRIPSI.docx
@@ -4934,7 +4934,34 @@
         <w:jc w:val="both"/>
       </w:pPr>
       <w:r>
-        <w:t>Pertanian modern menghadapi tantangan besar dalam konteks pencapaian Sustainable Development Goals (SDGs), khususnya pada tujuan Zero Hunger, Industry, Innovation, and Infrastructure, dan Climate Action. Masalah ketahanan pangan global semakin diperparah oleh perubahan iklim, keterbatasan sumber daya, serta ketidakpastian cuaca yang berdampak pada produktivitas pertanian. Situasi ini menunjukkan bahwa sektor pertanian membutuhkan strategi baru yang mampu meningkatkan produktivitas sekaligus menjaga keberlanjutan, agar tetap adaptif terhadap tantangan iklim, sumber daya, dan permasalahan global.</w:t>
+        <w:t xml:space="preserve">Pertanian modern menghadapi tantangan besar dalam konteks pencapaian </w:t>
+      </w:r>
+      <w:r>
+        <w:rPr>
+          <w:i/>
+        </w:rPr>
+        <w:t>Sustainable Development Goals</w:t>
+      </w:r>
+      <w:r>
+        <w:t xml:space="preserve"> (SDGs), khususnya pada tujuan </w:t>
+      </w:r>
+      <w:r>
+        <w:rPr>
+          <w:i/>
+        </w:rPr>
+        <w:t>Zero Hunger, Industry, Innovation, and Infrastructure</w:t>
+      </w:r>
+      <w:r>
+        <w:t xml:space="preserve">, dan </w:t>
+      </w:r>
+      <w:r>
+        <w:rPr>
+          <w:i/>
+        </w:rPr>
+        <w:t>Climate Action</w:t>
+      </w:r>
+      <w:r>
+        <w:t>. Masalah ketahanan pangan global semakin diperparah oleh perubahan iklim, keterbatasan sumber daya, serta ketidakpastian cuaca yang berdampak pada produktivitas pertanian. Situasi ini menunjukkan bahwa sektor pertanian membutuhkan strategi baru yang mampu meningkatkan produktivitas sekaligus menjaga keberlanjutan, agar tetap adaptif terhadap tantangan iklim, sumber daya, dan permasalahan global.</w:t>
       </w:r>
     </w:p>
     <w:p>
@@ -4942,7 +4969,34 @@
         <w:jc w:val="both"/>
       </w:pPr>
       <w:r>
-        <w:t xml:space="preserve">Dalam lingkup pertanian hortikultura yang berskala kecil, salah satu masalah utama adalah pengelolaan rumah kaca yang masih bersifat manual dan sangat rentan terhadap faktor eksternal seperti perubahan cuaca, serangan hama, serta keterbatasan tenaga kerja. Situasi ini menunjukkan bahwa sektor pertanian membutuhkan strategi baru yang mampu meningkatkan produktivitas sekaligus menjaga keberlanjutan, agar tetap adaptif terhadap tantangan iklim, sumber daya, dan dinamika global. Inovasi teknologi digital, khususnya Internet of Things (IoT) dan Kecerdasan Buatan (Artificial Intelligence/AI), semakin dilihat sebagai solusi penting dalam menciptakan sistem pertanian cerdas (Smart Farming) yang mampu mendukung keberlanjutan dan efisiensi </w:t>
+        <w:t xml:space="preserve">Dalam lingkup pertanian hortikultura yang berskala kecil, salah satu masalah utama adalah pengelolaan rumah kaca yang masih bersifat manual dan sangat rentan terhadap faktor eksternal seperti perubahan cuaca, serangan hama, serta keterbatasan tenaga kerja. Situasi ini menunjukkan bahwa sektor pertanian membutuhkan strategi baru yang mampu meningkatkan produktivitas sekaligus menjaga keberlanjutan, agar tetap adaptif terhadap tantangan iklim, sumber daya, dan dinamika global. Inovasi teknologi digital, khususnya </w:t>
+      </w:r>
+      <w:r>
+        <w:rPr>
+          <w:i/>
+        </w:rPr>
+        <w:t>Internet of Things</w:t>
+      </w:r>
+      <w:r>
+        <w:t xml:space="preserve"> (IoT) dan Kecerdasan Buatan (</w:t>
+      </w:r>
+      <w:r>
+        <w:rPr>
+          <w:i/>
+        </w:rPr>
+        <w:t>Artificial Intelligence</w:t>
+      </w:r>
+      <w:r>
+        <w:t>), semakin dilihat sebagai solusi penting dalam menciptakan sistem pertanian cerdas (</w:t>
+      </w:r>
+      <w:r>
+        <w:rPr>
+          <w:i/>
+        </w:rPr>
+        <w:t>Smart Farming</w:t>
+      </w:r>
+      <w:r>
+        <w:t xml:space="preserve">) yang mampu mendukung keberlanjutan dan efisiensi </w:t>
       </w:r>
       <w:r>
         <w:fldChar w:fldCharType="begin"/>
@@ -4963,7 +5017,54 @@
         <w:fldChar w:fldCharType="end"/>
       </w:r>
       <w:r>
-        <w:t xml:space="preserve">. Teknologi smart greenhouse berbasis IoT dengan menggunakan mikrokontroler seperti ESP32 dapat menjadi solusi yang efisien. ESP32 memiliki keunggulan karena hemat energi, biaya rendah, serta kompatibel dengan berbagai sensor lingkungan seperti suhu, kelembaban, dan tegangan. ESP32 juga mendukung dua mode operasional, yang pertama akses lokal, di mana ESP32 dapat berfungsi sebagai hotspot Wi-Fi sehingga pengguna tetap bisa terhubung langsung ke board untuk melihat data sensor aktual meskipun tanpa koneksi internet dan yang kedua sinkronisasi cloud, di mana data akan dikirim ke server saat koneksi tersedia, sehingga sistem dapat diakses dan dikontrol secara jarak jauh. Dengan pendekatan ini, sistem monitoring dan kontrol rumah kaca tetap adaptif baik dalam kondisi </w:t>
+        <w:t xml:space="preserve">. Teknologi </w:t>
+      </w:r>
+      <w:r>
+        <w:rPr>
+          <w:i/>
+        </w:rPr>
+        <w:t>smart greenhouse</w:t>
+      </w:r>
+      <w:r>
+        <w:t xml:space="preserve"> berbasis IoT dengan menggunakan mikrokontroler seperti ESP32 dapat menjadi solusi yang efisien. ESP32 memiliki keunggulan karena hemat energi, biaya rendah, serta kompatibel dengan berbagai sensor lingkungan seperti suhu, kelembaban, dan tegangan. ESP32 juga mendukung dua mode operasional, yang pertama akses lokal, di mana ESP32 dapat berfungsi sebagai hotspot Wi-Fi sehingga pengguna tetap bisa terhubung langsung ke </w:t>
+      </w:r>
+      <w:r>
+        <w:rPr>
+          <w:i/>
+        </w:rPr>
+        <w:t>board</w:t>
+      </w:r>
+      <w:r>
+        <w:t xml:space="preserve"> untuk melihat data sensor aktual </w:t>
+      </w:r>
+      <w:r>
+        <w:t>meskipun tanpa koneksi internet</w:t>
+      </w:r>
+      <w:r>
+        <w:rPr>
+          <w:lang w:val="en-US"/>
+        </w:rPr>
+        <w:t>. D</w:t>
+      </w:r>
+      <w:r>
+        <w:t xml:space="preserve">an yang kedua </w:t>
+      </w:r>
+      <w:r>
+        <w:rPr>
+          <w:i/>
+        </w:rPr>
+        <w:t>sinkronisasi cloud</w:t>
+      </w:r>
+      <w:r>
+        <w:t xml:space="preserve">, di mana data </w:t>
+      </w:r>
+      <w:proofErr w:type="gramStart"/>
+      <w:r>
+        <w:t>akan</w:t>
+      </w:r>
+      <w:proofErr w:type="gramEnd"/>
+      <w:r>
+        <w:t xml:space="preserve"> dikirim ke server saat koneksi tersedia, sehingga sistem dapat diakses dan dikontrol secara jarak jauh. Dengan pendekatan ini, sistem monitoring dan kontrol rumah kaca tetap adaptif baik dalam kondisi </w:t>
       </w:r>
       <w:r>
         <w:rPr>
@@ -5011,7 +5112,25 @@
         <w:t>Generative AI</w:t>
       </w:r>
       <w:r>
-        <w:t xml:space="preserve"> untuk memantau nutrisi hidroponik dengan integrasi ESP32 dan aplikasi mobile, yang dapat berjalan baik secara online maupun offline </w:t>
+        <w:t xml:space="preserve"> untuk memantau nutrisi hidroponik dengan integrasi ESP32 dan aplikasi mobile, yang dapat berjalan baik secara </w:t>
+      </w:r>
+      <w:r>
+        <w:rPr>
+          <w:i/>
+        </w:rPr>
+        <w:t>online</w:t>
+      </w:r>
+      <w:r>
+        <w:t xml:space="preserve"> maupun </w:t>
+      </w:r>
+      <w:r>
+        <w:rPr>
+          <w:i/>
+        </w:rPr>
+        <w:t>offline</w:t>
+      </w:r>
+      <w:r>
+        <w:t xml:space="preserve"> </w:t>
       </w:r>
       <w:r>
         <w:fldChar w:fldCharType="begin"/>
@@ -5032,11 +5151,29 @@
         <w:fldChar w:fldCharType="end"/>
       </w:r>
       <w:r>
-        <w:t xml:space="preserve">. Demikian juga, model </w:t>
+        <w:t xml:space="preserve">. </w:t>
       </w:r>
       <w:r>
         <w:lastRenderedPageBreak/>
-        <w:t>cyber physical agent telah diusulkan untuk manajemen rumah kaca hortikultura skala kecil, menggunakan ESP32, antarmuka Preact, dan integrasi cloud</w:t>
+        <w:t xml:space="preserve">Demikian juga, model </w:t>
+      </w:r>
+      <w:r>
+        <w:rPr>
+          <w:i/>
+        </w:rPr>
+        <w:t>cyber physical agent</w:t>
+      </w:r>
+      <w:r>
+        <w:t xml:space="preserve"> telah diusulkan untuk manajemen rumah kaca hortikultura skala kecil, menggunakan ESP32, </w:t>
+      </w:r>
+      <w:r>
+        <w:rPr>
+          <w:lang w:val="en-US"/>
+        </w:rPr>
+        <w:t xml:space="preserve">dengan </w:t>
+      </w:r>
+      <w:r>
+        <w:t>antarmuka Preact, dan integrasi cloud</w:t>
       </w:r>
       <w:r>
         <w:rPr>
@@ -5071,7 +5208,16 @@
         <w:jc w:val="both"/>
       </w:pPr>
       <w:r>
-        <w:t xml:space="preserve">Sejumlah penelitian telah mengembangkan sistem monitoring tanaman berbasis IoT yang terhubung dengan cloud dan dilengkapi teknologi AI untuk memberikan rekomendasi berbasis Decision Support System (DSS). Misalnya, integrasi chatbot untuk interaksi pengguna dengan sistem monitoring tanaman </w:t>
+        <w:t xml:space="preserve">Sejumlah penelitian telah mengembangkan sistem monitoring tanaman berbasis IoT yang terhubung dengan cloud dan dilengkapi teknologi AI untuk memberikan rekomendasi berbasis </w:t>
+      </w:r>
+      <w:r>
+        <w:rPr>
+          <w:i/>
+        </w:rPr>
+        <w:t>Decision Support System</w:t>
+      </w:r>
+      <w:r>
+        <w:t xml:space="preserve"> (DSS). Misalnya, integrasi chatbot untuk interaksi pengguna dengan sistem monitoring tanaman </w:t>
       </w:r>
       <w:r>
         <w:fldChar w:fldCharType="begin"/>
@@ -5092,7 +5238,32 @@
         <w:fldChar w:fldCharType="end"/>
       </w:r>
       <w:r>
-        <w:t xml:space="preserve">, penggunaan digital twin untuk mendukung pengambilan keputusan waktu nyata </w:t>
+        <w:t xml:space="preserve">, penggunaan digital </w:t>
+      </w:r>
+      <w:r>
+        <w:rPr>
+          <w:i/>
+        </w:rPr>
+        <w:t>twin</w:t>
+      </w:r>
+      <w:r>
+        <w:t xml:space="preserve"> untuk mendukung pengambilan keputusan </w:t>
+      </w:r>
+      <w:r>
+        <w:rPr>
+          <w:lang w:val="en-US"/>
+        </w:rPr>
+        <w:t xml:space="preserve">secara </w:t>
+      </w:r>
+      <w:r>
+        <w:rPr>
+          <w:i/>
+          <w:lang w:val="en-US"/>
+        </w:rPr>
+        <w:t>realtime</w:t>
+      </w:r>
+      <w:r>
+        <w:t xml:space="preserve"> </w:t>
       </w:r>
       <w:r>
         <w:fldChar w:fldCharType="begin"/>
@@ -5176,7 +5347,16 @@
         <w:fldChar w:fldCharType="end"/>
       </w:r>
       <w:r>
-        <w:t xml:space="preserve"> menunjukkan bagaimana Generative AI dapat dimanfaatkan untuk real time monitoring hidroponik dengan ESP32, sementara Suranata et al. </w:t>
+        <w:t xml:space="preserve"> menunjukkan bagaimana </w:t>
+      </w:r>
+      <w:r>
+        <w:rPr>
+          <w:i/>
+        </w:rPr>
+        <w:t>Generative</w:t>
+      </w:r>
+      <w:r>
+        <w:t xml:space="preserve"> AI dapat dimanfaatkan untuk real time monitoring hidroponik dengan ESP32, sementara Suranata et al. </w:t>
       </w:r>
       <w:r>
         <w:fldChar w:fldCharType="begin"/>
@@ -5197,7 +5377,16 @@
         <w:fldChar w:fldCharType="end"/>
       </w:r>
       <w:r>
-        <w:t xml:space="preserve"> menekankan pentingnya desain sistem modular berbasis agen yang mampu diadaptasikan untuk greenhouse kecil. Integrasi pendekatan-pendekatan ini memberikan gambaran bahwa solusi berbasis ESP32, cloud, dan AI dapat menjadi kerangka inovatif untuk rumah kaca berkelanjutan. Oleh karena itu, metodologi penelitian ini akan menggunakan pendekatan Agile untuk iterasi cepat, prinsip User Centered Design (UCD) untuk pengembangan UI berbasis Preact dan PicoCSS, serta integrasi AI  sederhana sebagai enhanced decision support system.</w:t>
+        <w:t xml:space="preserve"> menekankan pentingnya desain sistem modular berbasis agen yang mampu diadaptasikan untuk </w:t>
+      </w:r>
+      <w:r>
+        <w:rPr>
+          <w:i/>
+        </w:rPr>
+        <w:t>greenhouse</w:t>
+      </w:r>
+      <w:r>
+        <w:t xml:space="preserve"> kecil. Integrasi pendekatan-pendekatan ini memberikan gambaran bahwa solusi berbasis ESP32, cloud, dan AI dapat menjadi kerangka inovatif untuk rumah kaca berkelanjutan. </w:t>
       </w:r>
     </w:p>
     <w:p>
@@ -5209,7 +5398,52 @@
         </w:rPr>
       </w:pPr>
       <w:r>
-        <w:t>Penelitian ini berfokus pada pengembangan antarmuka pengguna berbasis Preact dan Pico CSS yang diintegrasikan langsung ke dalam sistem ESP32 dan didukung oleh bantuan AI untuk memberikan rekomendasi. Sistem akan diuji pada rumah kaca hortikultura skala kecil dengan beberapa instrumen sensor. Untuk memastikan keberfungsian sistem, penelitian ini menggunakan pendekatan black box testing pada aspek fungsionalitas, serta usability testing pada antarmuka pengguna. Hasil penelitian diharapkan dapat menghasilkan purwarupa rumah kaca yang tidak hanya dapat diakses secara lokal maupun melalui cloud, tetapi juga dilengkapi dengan umpan balik deskriptif dan enhanced decision support system berbasis AI. Dengan demikian, penelitian ini dapat menjadi kontribusi namun signifikan dalam mendukung pencapaian SDGs pada bidang pertanian berkelanjutan.</w:t>
+        <w:t xml:space="preserve">Penelitian ini berfokus pada pengembangan antarmuka pengguna berbasis Preact dan Pico CSS yang diintegrasikan langsung ke dalam sistem ESP32 dan didukung oleh bantuan AI untuk memberikan rekomendasi. Sistem akan diuji pada rumah kaca hortikultura skala kecil. Untuk memastikan keberfungsian sistem, penelitian ini menggunakan pendekatan </w:t>
+      </w:r>
+      <w:r>
+        <w:rPr>
+          <w:i/>
+        </w:rPr>
+        <w:t>black box testing</w:t>
+      </w:r>
+      <w:r>
+        <w:t xml:space="preserve"> pada aspek fungsionalitas, serta </w:t>
+      </w:r>
+      <w:r>
+        <w:rPr>
+          <w:i/>
+        </w:rPr>
+        <w:t>usability testing</w:t>
+      </w:r>
+      <w:r>
+        <w:t xml:space="preserve"> pada antarmuka pengguna. Hasil penelitian diharapkan dapat menghasilkan purwarupa rumah kaca yang dapat diakses secara lokal maupun melalui </w:t>
+      </w:r>
+      <w:r>
+        <w:rPr>
+          <w:i/>
+        </w:rPr>
+        <w:t>cloud</w:t>
+      </w:r>
+      <w:r>
+        <w:t xml:space="preserve">, </w:t>
+      </w:r>
+      <w:r>
+        <w:rPr>
+          <w:lang w:val="en-US"/>
+        </w:rPr>
+        <w:t>serta</w:t>
+      </w:r>
+      <w:r>
+        <w:t xml:space="preserve"> dilengkapi dengan umpan balik deskriptif dan </w:t>
+      </w:r>
+      <w:r>
+        <w:rPr>
+          <w:i/>
+        </w:rPr>
+        <w:t>enhanced decision support system</w:t>
+      </w:r>
+      <w:r>
+        <w:t xml:space="preserve"> berbasis AI. Dengan demikian, penelitian ini dapat menjadi kontribusi dalam mendukung pencapaian SDGs pada bidang pertanian berkelanjutan.</w:t>
       </w:r>
     </w:p>
     <w:p>
@@ -5219,7 +5453,6 @@
       <w:bookmarkStart w:id="12" w:name="_Toc75025331"/>
       <w:bookmarkStart w:id="13" w:name="_Toc220525396"/>
       <w:r>
-        <w:lastRenderedPageBreak/>
         <w:t>1.2 Rumusan Masalah</w:t>
       </w:r>
       <w:bookmarkEnd w:id="12"/>
@@ -5245,7 +5478,21 @@
         <w:rPr>
           <w:lang w:val="en-US"/>
         </w:rPr>
-        <w:t xml:space="preserve">Bagaimana desain dan arsitektur antarmuka embedded web untuk sistem monitoring dan kontrol rumah kaca hortikultura berskala kecil dengan dukungan </w:t>
+        <w:lastRenderedPageBreak/>
+        <w:t xml:space="preserve">Bagaimana desain dan arsitektur antarmuka </w:t>
+      </w:r>
+      <w:r>
+        <w:rPr>
+          <w:i/>
+          <w:lang w:val="en-US"/>
+        </w:rPr>
+        <w:t>embedded web</w:t>
+      </w:r>
+      <w:r>
+        <w:rPr>
+          <w:lang w:val="en-US"/>
+        </w:rPr>
+        <w:t xml:space="preserve"> untuk sistem monitoring dan kontrol rumah kaca hortikultura berskala kecil dengan dukungan </w:t>
       </w:r>
       <w:r>
         <w:rPr>
@@ -5284,13 +5531,28 @@
           <w:rFonts w:cs="Arial"/>
           <w:color w:val="000000"/>
         </w:rPr>
-        <w:t xml:space="preserve">Bagaimana implementasi dan kinerja antarmuka embedded web untuk sistem monitoring dan kontrol rumah kaca hortikultura </w:t>
-      </w:r>
-      <w:r>
-        <w:rPr>
-          <w:rFonts w:cs="Arial"/>
+        <w:t xml:space="preserve">Bagaimana implementasi dan kinerja antarmuka </w:t>
+      </w:r>
+      <w:r>
+        <w:rPr>
+          <w:rFonts w:cs="Arial"/>
+          <w:i/>
           <w:color w:val="000000"/>
-          <w:shd w:val="clear" w:color="auto" w:fill="FCE5CD"/>
+        </w:rPr>
+        <w:t>embedded web</w:t>
+      </w:r>
+      <w:r>
+        <w:rPr>
+          <w:rFonts w:cs="Arial"/>
+          <w:color w:val="000000"/>
+        </w:rPr>
+        <w:t xml:space="preserve"> untuk sistem monitoring dan kontrol rumah kaca hortikultura </w:t>
+      </w:r>
+      <w:r>
+        <w:rPr>
+          <w:rFonts w:cs="Arial"/>
+          <w:color w:val="000000"/>
+          <w:lang w:val="en-US"/>
         </w:rPr>
         <w:t>berskala kecil</w:t>
       </w:r>
@@ -5424,7 +5686,52 @@
           <w:rFonts w:cs="Arial"/>
           <w:color w:val="000000"/>
         </w:rPr>
-        <w:t>Mengimplementasikan dan mengevaluasi kinerja antarmuka embedded web dalam mendukung monitoring dan kontrol rumah kaca hortikultura skala kecil, serta menilai efektivitas integrasi Generative AI dalam memberikan descriptive feedback dan rekomendasi keputusan</w:t>
+        <w:t xml:space="preserve">Mengimplementasikan dan mengevaluasi kinerja antarmuka </w:t>
+      </w:r>
+      <w:r>
+        <w:rPr>
+          <w:rFonts w:cs="Arial"/>
+          <w:i/>
+          <w:color w:val="000000"/>
+        </w:rPr>
+        <w:t>embedded web</w:t>
+      </w:r>
+      <w:r>
+        <w:rPr>
+          <w:rFonts w:cs="Arial"/>
+          <w:color w:val="000000"/>
+        </w:rPr>
+        <w:t xml:space="preserve"> dalam mendukung monitoring dan kontrol rumah kaca hortikultura skala kecil, serta menilai efektivitas integrasi </w:t>
+      </w:r>
+      <w:r>
+        <w:rPr>
+          <w:rFonts w:cs="Arial"/>
+          <w:i/>
+          <w:color w:val="000000"/>
+        </w:rPr>
+        <w:t>Generative</w:t>
+      </w:r>
+      <w:r>
+        <w:rPr>
+          <w:rFonts w:cs="Arial"/>
+          <w:color w:val="000000"/>
+        </w:rPr>
+        <w:t xml:space="preserve"> AI dalam memberikan </w:t>
+      </w:r>
+      <w:r>
+        <w:rPr>
+          <w:rFonts w:cs="Arial"/>
+          <w:i/>
+          <w:color w:val="000000"/>
+        </w:rPr>
+        <w:t>descriptive feedback</w:t>
+      </w:r>
+      <w:r>
+        <w:rPr>
+          <w:rFonts w:cs="Arial"/>
+          <w:color w:val="000000"/>
+        </w:rPr>
+        <w:t xml:space="preserve"> dan rekomendasi keputusan</w:t>
       </w:r>
       <w:r>
         <w:t>.</w:t>
@@ -5530,7 +5837,22 @@
           <w:rFonts w:cs="Arial"/>
           <w:color w:val="000000"/>
         </w:rPr>
-        <w:t xml:space="preserve">Penelitian ini difokuskan pada perancangan dan implementasi antarmuka embedded web berbasis Preact dan PicoCSS. Fokus utama adalah pada aspek desain, arsitektur, kinerja, dan </w:t>
+        <w:t xml:space="preserve">Penelitian ini difokuskan pada perancangan dan implementasi antarmuka </w:t>
+      </w:r>
+      <w:r>
+        <w:rPr>
+          <w:rFonts w:cs="Arial"/>
+          <w:i/>
+          <w:color w:val="000000"/>
+        </w:rPr>
+        <w:t>embedded web</w:t>
+      </w:r>
+      <w:r>
+        <w:rPr>
+          <w:rFonts w:cs="Arial"/>
+          <w:color w:val="000000"/>
+        </w:rPr>
+        <w:t xml:space="preserve"> berbasis Preact dan PicoCSS. Fokus utama adalah pada aspek desain, arsitektur, kinerja, dan </w:t>
       </w:r>
       <w:r>
         <w:rPr>
@@ -5568,7 +5890,6 @@
           <w:iCs/>
           <w:color w:val="000000"/>
         </w:rPr>
-        <w:lastRenderedPageBreak/>
         <w:t>Decision Support System</w:t>
       </w:r>
       <w:r>
@@ -5576,7 +5897,22 @@
           <w:rFonts w:cs="Arial"/>
           <w:color w:val="000000"/>
         </w:rPr>
-        <w:t xml:space="preserve"> (DSS) yang digunakan berbasis Generative AI dengan pendekatan </w:t>
+        <w:t xml:space="preserve"> (DSS) yang digunakan berbasis </w:t>
+      </w:r>
+      <w:r>
+        <w:rPr>
+          <w:rFonts w:cs="Arial"/>
+          <w:i/>
+          <w:color w:val="000000"/>
+        </w:rPr>
+        <w:t>Generative</w:t>
+      </w:r>
+      <w:r>
+        <w:rPr>
+          <w:rFonts w:cs="Arial"/>
+          <w:color w:val="000000"/>
+        </w:rPr>
+        <w:t xml:space="preserve"> AI dengan pendekatan </w:t>
       </w:r>
       <w:r>
         <w:rPr>
@@ -5621,6 +5957,7 @@
           <w:rFonts w:cs="Arial"/>
           <w:color w:val="000000"/>
         </w:rPr>
+        <w:lastRenderedPageBreak/>
         <w:t>Data yang digunakan pada antarmuka berupa data sensor dari instrumen rumah kaca, namun penelitian tidak membahas detail perancangan perangkat keras sensor</w:t>
       </w:r>
       <w:r>
@@ -5811,7 +6148,33 @@
         <w:rPr>
           <w:lang w:val="en-US"/>
         </w:rPr>
-        <w:t>. Untuk mengatasi hal ini, teknologi Internet of Things dipandang sebagai solusi potensial. IoT memungkinkan pengumpulan data real time dari sensor suhu, kelembaban, maupun tegangan, yang dapat membantu petani dalam monitoring dan pengambi</w:t>
+        <w:t xml:space="preserve">. Untuk mengatasi hal ini, teknologi </w:t>
+      </w:r>
+      <w:r>
+        <w:rPr>
+          <w:i/>
+          <w:lang w:val="en-US"/>
+        </w:rPr>
+        <w:t>Internet of Things</w:t>
+      </w:r>
+      <w:r>
+        <w:rPr>
+          <w:lang w:val="en-US"/>
+        </w:rPr>
+        <w:t xml:space="preserve"> dipandang sebagai solusi potensial. IoT memungkinkan pengumpulan data </w:t>
+      </w:r>
+      <w:r>
+        <w:rPr>
+          <w:i/>
+          <w:lang w:val="en-US"/>
+        </w:rPr>
+        <w:t>real time</w:t>
+      </w:r>
+      <w:r>
+        <w:rPr>
+          <w:lang w:val="en-US"/>
+        </w:rPr>
+        <w:t xml:space="preserve"> dari sensor suhu, kelembaban, maupun tegangan, yang dapat membantu petani dalam monitoring dan pengambi</w:t>
       </w:r>
       <w:r>
         <w:rPr>
@@ -5867,13 +6230,39 @@
         <w:rPr>
           <w:lang w:val="en-US"/>
         </w:rPr>
-        <w:t>Namun, implementasi IoT dalam rumah kaca tidak lepas dari kendala konektivitas internet. Banyak wilayah pedesaan tidak memiliki akses internet stabil, sehingga sistem monitoring berbasis cloud saja tidak memadai. Oleh karena itu, diperlukan pendekatan hybrid, di mana perangkat seperti ESP32 dapat berfungsi sebagai hotspot lokal untuk akses offline, sekaligus mendukung sinkronisasi k</w:t>
-      </w:r>
-      <w:r>
-        <w:rPr>
-          <w:lang w:val="en-US"/>
-        </w:rPr>
-        <w:t xml:space="preserve">e cloud bila koneksi tersedia </w:t>
+        <w:t xml:space="preserve">Namun, implementasi IoT dalam rumah kaca tidak lepas dari kendala konektivitas internet. Banyak wilayah pedesaan tidak memiliki akses internet stabil, sehingga sistem monitoring berbasis </w:t>
+      </w:r>
+      <w:r>
+        <w:rPr>
+          <w:i/>
+          <w:lang w:val="en-US"/>
+        </w:rPr>
+        <w:t>cloud</w:t>
+      </w:r>
+      <w:r>
+        <w:rPr>
+          <w:lang w:val="en-US"/>
+        </w:rPr>
+        <w:t xml:space="preserve"> saja tidak memadai. Oleh karena itu, diperlukan pendekatan hybrid, di mana perangkat seperti ESP32 dapat berfungsi sebagai hotspot lokal untuk akses offline, sekaligus mendukung sinkronisasi k</w:t>
+      </w:r>
+      <w:r>
+        <w:rPr>
+          <w:lang w:val="en-US"/>
+        </w:rPr>
+        <w:t xml:space="preserve">e </w:t>
+      </w:r>
+      <w:r>
+        <w:rPr>
+          <w:i/>
+          <w:lang w:val="en-US"/>
+        </w:rPr>
+        <w:t>cloud</w:t>
+      </w:r>
+      <w:r>
+        <w:rPr>
+          <w:lang w:val="en-US"/>
+        </w:rPr>
+        <w:t xml:space="preserve"> bila koneksi tersedia </w:t>
       </w:r>
       <w:r>
         <w:rPr>
@@ -5923,7 +6312,46 @@
         <w:rPr>
           <w:lang w:val="en-US"/>
         </w:rPr>
-        <w:t>Selain monitoring, Decision Support System berbasis AI dibutuhkan untuk membantu petani menafsirkan data sensor dan memberikan descriptive feedback, misalnya kapan harus menyalakan pompa atau menambahkan nutrisi. Beberapa penelitian terbaru menunjukkan efektivitas integrasi AI, IoT, dan smart greenhouse dalam meni</w:t>
+        <w:t xml:space="preserve">Selain monitoring, </w:t>
+      </w:r>
+      <w:r>
+        <w:rPr>
+          <w:i/>
+          <w:lang w:val="en-US"/>
+        </w:rPr>
+        <w:t>Decision Support System</w:t>
+      </w:r>
+      <w:r>
+        <w:rPr>
+          <w:lang w:val="en-US"/>
+        </w:rPr>
+        <w:t xml:space="preserve"> berbasis AI dibutuhkan untuk membantu petani menafsirkan data sensor dan memberikan </w:t>
+      </w:r>
+      <w:r>
+        <w:rPr>
+          <w:i/>
+          <w:lang w:val="en-US"/>
+        </w:rPr>
+        <w:t>descriptive feedback</w:t>
+      </w:r>
+      <w:r>
+        <w:rPr>
+          <w:lang w:val="en-US"/>
+        </w:rPr>
+        <w:t xml:space="preserve">, misalnya kapan harus menyalakan pompa atau menambahkan nutrisi. Beberapa penelitian terbaru menunjukkan efektivitas integrasi AI, IoT, dan </w:t>
+      </w:r>
+      <w:r>
+        <w:rPr>
+          <w:i/>
+          <w:lang w:val="en-US"/>
+        </w:rPr>
+        <w:t>smart greenhouse</w:t>
+      </w:r>
+      <w:r>
+        <w:rPr>
+          <w:lang w:val="en-US"/>
+        </w:rPr>
+        <w:t xml:space="preserve"> dalam meni</w:t>
       </w:r>
       <w:r>
         <w:rPr>
@@ -5979,7 +6407,33 @@
         <w:rPr>
           <w:lang w:val="en-US"/>
         </w:rPr>
-        <w:t>Dengan demikian, penelitian ini berfokus pada pembuatan antarmuka embedded web yang mampu mengintegrasikan data monitoring dengan descriptive decision support system berbasis AI  yang tetap dapat diakses meskipun tanpa internet, untuk mendukung petani hortikultura skala kecil dalam pengelolaan rumah kaca</w:t>
+        <w:t xml:space="preserve">Dengan demikian, penelitian ini berfokus pada pembuatan antarmuka </w:t>
+      </w:r>
+      <w:r>
+        <w:rPr>
+          <w:i/>
+          <w:lang w:val="en-US"/>
+        </w:rPr>
+        <w:t>embedded web</w:t>
+      </w:r>
+      <w:r>
+        <w:rPr>
+          <w:lang w:val="en-US"/>
+        </w:rPr>
+        <w:t xml:space="preserve"> yang mampu mengintegrasikan data monitoring dengan </w:t>
+      </w:r>
+      <w:r>
+        <w:rPr>
+          <w:i/>
+          <w:lang w:val="en-US"/>
+        </w:rPr>
+        <w:t>descriptive decision support system</w:t>
+      </w:r>
+      <w:r>
+        <w:rPr>
+          <w:lang w:val="en-US"/>
+        </w:rPr>
+        <w:t xml:space="preserve"> berbasis AI  yang tetap dapat diakses meskipun tanpa internet, untuk mendukung petani hortikultura skala kecil dalam pengelolaan rumah kaca</w:t>
       </w:r>
     </w:p>
     <w:p>
@@ -6036,7 +6490,7 @@
           <w:lang w:val="en-US"/>
         </w:rPr>
         <w:lastRenderedPageBreak/>
-        <w:t xml:space="preserve">lingkungan yang dinamis, maka pendekatan pengembangan yang dipilih tidak bisa statis. Proses pemilihan metodologi dilakukan melalui analisis perbandingan beberapa pendekatan yang umum digunakan, mencakup metode pengembangan perangkat lunak serta metodologi perancangan antarmuka pengguna. Metodologi pengembangan perangkat lunak menentukan </w:t>
+        <w:t xml:space="preserve">lingkungan yang dinamis, maka pendekatan pengembangan yang dipilih tidak bisa statis. Proses pemilihan metodologi dilakukan melalui perbandingan beberapa pendekatan yang umum digunakan, mencakup metode pengembangan perangkat lunak serta metodologi perancangan antarmuka pengguna. Metodologi pengembangan perangkat lunak menentukan </w:t>
       </w:r>
       <w:proofErr w:type="gramStart"/>
       <w:r>
@@ -6050,7 +6504,46 @@
         <w:rPr>
           <w:lang w:val="en-US"/>
         </w:rPr>
-        <w:t xml:space="preserve"> tim bekerja dalam merencanakan, mengimplementasikan, menguji, dan merilis sistem. Di antara metode yang dipertimbangkan adalah Waterfall, Prototype, dan Agile Development. </w:t>
+        <w:t xml:space="preserve"> bekerja dalam merencanakan, mengimplementasikan, menguji, dan merilis sistem. Di antara metode yang dipertimbangkan adalah </w:t>
+      </w:r>
+      <w:r>
+        <w:rPr>
+          <w:i/>
+          <w:lang w:val="en-US"/>
+        </w:rPr>
+        <w:t>Waterfall</w:t>
+      </w:r>
+      <w:r>
+        <w:rPr>
+          <w:lang w:val="en-US"/>
+        </w:rPr>
+        <w:t xml:space="preserve">, </w:t>
+      </w:r>
+      <w:r>
+        <w:rPr>
+          <w:i/>
+          <w:lang w:val="en-US"/>
+        </w:rPr>
+        <w:t>Prototype</w:t>
+      </w:r>
+      <w:r>
+        <w:rPr>
+          <w:lang w:val="en-US"/>
+        </w:rPr>
+        <w:t xml:space="preserve">, dan </w:t>
+      </w:r>
+      <w:r>
+        <w:rPr>
+          <w:i/>
+          <w:lang w:val="en-US"/>
+        </w:rPr>
+        <w:t>Agile Development</w:t>
+      </w:r>
+      <w:r>
+        <w:rPr>
+          <w:lang w:val="en-US"/>
+        </w:rPr>
+        <w:t xml:space="preserve">. </w:t>
       </w:r>
     </w:p>
     <w:p>
@@ -6062,69 +6555,186 @@
       </w:pPr>
       <w:r>
         <w:rPr>
-          <w:lang w:val="en-US"/>
-        </w:rPr>
-        <w:t>Waterfall adalah pendekatan tradisional yang membagi proses ke dalam tahapan berurutan antara lain: analisis kebutuhan, desain</w:t>
+          <w:i/>
+          <w:lang w:val="en-US"/>
+        </w:rPr>
+        <w:t>Waterfall</w:t>
+      </w:r>
+      <w:r>
+        <w:rPr>
+          <w:lang w:val="en-US"/>
+        </w:rPr>
+        <w:t xml:space="preserve"> adalah pendekatan tradisional yang membagi proses ke dalam tahapan berurutan antara lai</w:t>
+      </w:r>
+      <w:r>
+        <w:rPr>
+          <w:lang w:val="en-US"/>
+        </w:rPr>
+        <w:t xml:space="preserve">n: analisis kebutuhan, desain, </w:t>
+      </w:r>
+      <w:r>
+        <w:rPr>
+          <w:lang w:val="en-US"/>
+        </w:rPr>
+        <w:t xml:space="preserve">implementasi, pengujian, pemeliharaan. Kelebihannya adalah kejelasan urutan langkah dan dokumentasi yang kuat, yang memudahkan pengelolaan proyek dengan ruang lingkup yang stabil. Kekurangannya muncul ketika kebutuhan berubah pada saat proses </w:t>
+      </w:r>
+      <w:r>
+        <w:rPr>
+          <w:i/>
+          <w:lang w:val="en-US"/>
+        </w:rPr>
+        <w:t>development</w:t>
+      </w:r>
+      <w:r>
+        <w:rPr>
+          <w:lang w:val="en-US"/>
+        </w:rPr>
+        <w:t xml:space="preserve"> berlangsung, revisi </w:t>
       </w:r>
       <w:proofErr w:type="gramStart"/>
       <w:r>
         <w:rPr>
           <w:lang w:val="en-US"/>
         </w:rPr>
-        <w:t>,  implementasi</w:t>
+        <w:t>akan</w:t>
       </w:r>
       <w:proofErr w:type="gramEnd"/>
       <w:r>
         <w:rPr>
           <w:lang w:val="en-US"/>
         </w:rPr>
-        <w:t xml:space="preserve">, pengujian, pemeliharaan. Kelebihannya adalah kejelasan urutan langkah dan dokumentasi yang kuat, yang memudahkan pengelolaan proyek dengan ruang lingkup yang stabil. Kekurangannya muncul ketika kebutuhan berubah pada saat proses development berlangsung, revisi </w:t>
+        <w:t xml:space="preserve"> memakan waktu karena harus kembali ke langkah awal. Hal ini sangat krusial bagi sistem rumah kaca, di mana kondisi lingkungan dan feedback pengguna bisa berubah seiring waktu. </w:t>
+      </w:r>
+    </w:p>
+    <w:p>
+      <w:pPr>
+        <w:jc w:val="both"/>
+        <w:rPr>
+          <w:lang w:val="en-US"/>
+        </w:rPr>
+      </w:pPr>
+      <w:r>
+        <w:rPr>
+          <w:i/>
+          <w:lang w:val="en-US"/>
+        </w:rPr>
+        <w:t>Prototype</w:t>
+      </w:r>
+      <w:r>
+        <w:rPr>
+          <w:lang w:val="en-US"/>
+        </w:rPr>
+        <w:t xml:space="preserve"> berfokus pada pembuatan model </w:t>
+      </w:r>
+      <w:r>
+        <w:rPr>
+          <w:i/>
+          <w:lang w:val="en-US"/>
+        </w:rPr>
+        <w:t>prototype</w:t>
+      </w:r>
+      <w:r>
+        <w:rPr>
+          <w:lang w:val="en-US"/>
+        </w:rPr>
+        <w:t xml:space="preserve"> yang dapat diuji oleh pengguna sebelum sistem final dikembangkan. Kelebihannya adalah pengguna dapat melihat bentuk awal sistem, memberikan umpan balik, dan memperbaiki desain sebelum implementasi penuh dilakukan. Hal ini mengurangi risiko kesalahpahaman kebutuhan. Kekurangannya, jika tidak dikontrol, proses iterasi bisa menjadi terlalu panjang dan menunda rilis produk akhir. Selain itu, pengguna kadang menganggap </w:t>
+      </w:r>
+      <w:r>
+        <w:rPr>
+          <w:i/>
+          <w:lang w:val="en-US"/>
+        </w:rPr>
+        <w:t>prototype</w:t>
+      </w:r>
+      <w:r>
+        <w:rPr>
+          <w:lang w:val="en-US"/>
+        </w:rPr>
+        <w:t xml:space="preserve"> sebagai produk akhir sehingga menimbulkan ekspektasi yang salah.  </w:t>
+      </w:r>
+    </w:p>
+    <w:p>
+      <w:pPr>
+        <w:jc w:val="both"/>
+        <w:rPr>
+          <w:lang w:val="en-US"/>
+        </w:rPr>
+      </w:pPr>
+      <w:r>
+        <w:rPr>
+          <w:lang w:val="en-US"/>
+        </w:rPr>
+        <w:t xml:space="preserve">Metode </w:t>
+      </w:r>
+      <w:r>
+        <w:rPr>
+          <w:i/>
+          <w:lang w:val="en-US"/>
+        </w:rPr>
+        <w:t>Agile</w:t>
+      </w:r>
+      <w:r>
+        <w:rPr>
+          <w:lang w:val="en-US"/>
+        </w:rPr>
+        <w:t xml:space="preserve"> membagi proses pengembangan menjadi beberapa siklus </w:t>
+      </w:r>
+      <w:r>
+        <w:rPr>
+          <w:i/>
+          <w:lang w:val="en-US"/>
+        </w:rPr>
+        <w:t>development</w:t>
+      </w:r>
+      <w:r>
+        <w:rPr>
+          <w:lang w:val="en-US"/>
+        </w:rPr>
+        <w:t xml:space="preserve"> yang disebut </w:t>
+      </w:r>
+      <w:r>
+        <w:rPr>
+          <w:i/>
+          <w:lang w:val="en-US"/>
+        </w:rPr>
+        <w:t>sprint</w:t>
+      </w:r>
+      <w:r>
+        <w:rPr>
+          <w:lang w:val="en-US"/>
+        </w:rPr>
+        <w:t xml:space="preserve">. Setiap </w:t>
+      </w:r>
+      <w:r>
+        <w:rPr>
+          <w:i/>
+          <w:lang w:val="en-US"/>
+        </w:rPr>
+        <w:t>sprint</w:t>
+      </w:r>
+      <w:r>
+        <w:rPr>
+          <w:lang w:val="en-US"/>
+        </w:rPr>
+        <w:t xml:space="preserve"> menghasilkan versi awal sistem yang sudah bisa diuji. Masukan dari pengguna dikumpulkan di setiap tahap, lalu digunakan untuk memperbaiki sistem di sprint berikutnya. Kelebihan metode ini adalah kemampuannya beradaptasi dengan perubahan kebutuhan secara cepat dan bertahap. Berdasarkan perbandingan tersebut, Metodologi </w:t>
+      </w:r>
+      <w:r>
+        <w:rPr>
+          <w:i/>
+          <w:lang w:val="en-US"/>
+        </w:rPr>
+        <w:t>Agile</w:t>
+      </w:r>
+      <w:r>
+        <w:rPr>
+          <w:lang w:val="en-US"/>
+        </w:rPr>
+        <w:t xml:space="preserve"> dipilih karena paling sesuai dengan sifat penelitian ini. Sistem rumah kaca berbasis IoT memerlukan kemampuan beradaptasi dengan variabel lingkungan, dan </w:t>
       </w:r>
       <w:proofErr w:type="gramStart"/>
       <w:r>
         <w:rPr>
-          <w:lang w:val="en-US"/>
-        </w:rPr>
-        <w:t>akan</w:t>
-      </w:r>
-      <w:proofErr w:type="gramEnd"/>
-      <w:r>
-        <w:rPr>
-          <w:lang w:val="en-US"/>
-        </w:rPr>
-        <w:t xml:space="preserve"> memakan waktu karena harus kembali ke langkah awal. Hal ini sangat krusial bagi sistem rumah kaca, di mana kondisi lingkungan dan feedback pengguna bisa berubah seiring waktu. </w:t>
-      </w:r>
-    </w:p>
-    <w:p>
-      <w:pPr>
-        <w:jc w:val="both"/>
-        <w:rPr>
-          <w:lang w:val="en-US"/>
-        </w:rPr>
-      </w:pPr>
-      <w:r>
-        <w:rPr>
-          <w:lang w:val="en-US"/>
-        </w:rPr>
-        <w:t xml:space="preserve">Prototype berfokus pada pembuatan model prototype yang dapat diuji oleh pengguna sebelum sistem final dikembangkan. Kelebihannya adalah pengguna dapat melihat bentuk awal sistem, memberikan umpan balik, dan memperbaiki desain sebelum implementasi penuh dilakukan. Hal ini mengurangi risiko kesalahpahaman kebutuhan. Kekurangannya, jika tidak dikontrol, proses iterasi bisa menjadi terlalu panjang dan menunda rilis produk akhir. Selain itu, pengguna kadang menganggap prototype sebagai produk akhir sehingga menimbulkan ekspektasi yang salah.  </w:t>
-      </w:r>
-    </w:p>
-    <w:p>
-      <w:pPr>
-        <w:jc w:val="both"/>
-        <w:rPr>
-          <w:lang w:val="en-US"/>
-        </w:rPr>
-      </w:pPr>
-      <w:r>
-        <w:rPr>
-          <w:lang w:val="en-US"/>
-        </w:rPr>
-        <w:t xml:space="preserve">Metode Agile membagi proses pengembangan menjadi beberapa siklus development yang disebut sprint. Setiap sprint menghasilkan versi awal sistem yang sudah bisa diuji. Masukan dari pengguna dikumpulkan di setiap tahap, lalu digunakan untuk memperbaiki sistem di sprint berikutnya. Kelebihan metode ini adalah kemampuannya beradaptasi dengan perubahan kebutuhan secara cepat dan bertahap. Berdasarkan perbandingan tersebut, Metodologi Agile dipilih karena paling sesuai dengan sifat penelitian ini. Sistem rumah kaca berbasis IoT memerlukan kemampuan beradaptasi dengan variabel lingkungan, dan </w:t>
-      </w:r>
-      <w:proofErr w:type="gramStart"/>
-      <w:r>
-        <w:rPr>
+          <w:i/>
           <w:lang w:val="en-US"/>
         </w:rPr>
         <w:t>Agile</w:t>
@@ -6205,7 +6815,33 @@
         <w:rPr>
           <w:lang w:val="en-US"/>
         </w:rPr>
-        <w:t xml:space="preserve"> digunakan langsung oleh petani hortikultura, yang mungkin tidak terbiasa dengan teknologi canggih. Tujuannya bukan hanya membuat sistem yang berfungsi, tetapi juga yang nyaman, mudah dipelajari, dan membantu pekerjaan mereka. Untuk itu, beberapa pendekatan desain dipertimbangkan tiga metode antara lain Design Thinking, Goal Directed Design, dan User Centered Design (UCD).</w:t>
+        <w:t xml:space="preserve"> digunakan langsung oleh petani hortikultura, yang mungkin tidak terbiasa dengan teknologi canggih. Tujuannya bukan hanya membuat sistem yang berfungsi, tetapi juga yang nyaman, mudah dipelajari, dan membantu pekerjaan mereka. Untuk itu, beberapa pendekatan desain dipertimbangkan tiga metode antara lain </w:t>
+      </w:r>
+      <w:r>
+        <w:rPr>
+          <w:i/>
+          <w:lang w:val="en-US"/>
+        </w:rPr>
+        <w:t>Design Thinking, Goal Directed Design</w:t>
+      </w:r>
+      <w:r>
+        <w:rPr>
+          <w:lang w:val="en-US"/>
+        </w:rPr>
+        <w:t xml:space="preserve">, dan </w:t>
+      </w:r>
+      <w:r>
+        <w:rPr>
+          <w:i/>
+          <w:lang w:val="en-US"/>
+        </w:rPr>
+        <w:t>User Centered Design</w:t>
+      </w:r>
+      <w:r>
+        <w:rPr>
+          <w:lang w:val="en-US"/>
+        </w:rPr>
+        <w:t xml:space="preserve"> (UCD).</w:t>
       </w:r>
     </w:p>
     <w:p>
@@ -6219,7 +6855,72 @@
         <w:rPr>
           <w:lang w:val="en-US"/>
         </w:rPr>
-        <w:t xml:space="preserve">Metode Design Thinking dimulai dengan memahami masalah secara mendalam, mengumpulkan ide sebanyak mungkin, membuat prototipe, lalu mengujinya. Kelebihannya adalah mendorong ide ide kreatif dan solusi inovatif. Namun, pendekatan ini bisa menghasilkan terlalu banyak ide yang sulit dipilih atau diimplementasikan jika waktu penelitian terbatas. Di sisi lain metode Goal Directed Design berfokus pada tujuan yang ingin dicapai pengguna. Prosesnya dimulai dengan membuat user persona lalu merancang sistem yang benar-benar membantu mereka mencapai tujuannya. Metode ini bagus untuk menghasilkan desain yang sangat terarah, tetapi membutuhkan data pengguna yang detail. Jika data tidak lengkap, hasil desain bisa bias atau tidak sesuai dengan kenyataan di lapangan. Metode UCD menempatkan pengguna sebagai pusat dari seluruh proses desain. Prosesnya dimulai dengan mengidentifikasi siapa saja pengguna utama dalam kasus ini, petani skala kecil. Lalu dilakukan analisis kebutuhan, seperti Sistem harus bisa diakses walaupun koneksi internet lemah. UI harus sederhana dan mudah dipahami. Feedback sistem harus jelas, misalnya menunjukkan kondisi tanaman atau peringatan dalam bahasa yang sederhana. Berdasarkan perbandingan ini, User Centered Design dipilih karena paling sesuai dengan konteks penelitian. Sistem rumah kaca ini </w:t>
+        <w:t xml:space="preserve">Metode </w:t>
+      </w:r>
+      <w:r>
+        <w:rPr>
+          <w:i/>
+          <w:lang w:val="en-US"/>
+        </w:rPr>
+        <w:t>Design Thinking</w:t>
+      </w:r>
+      <w:r>
+        <w:rPr>
+          <w:lang w:val="en-US"/>
+        </w:rPr>
+        <w:t xml:space="preserve"> dimulai dengan memahami masalah secara mendalam, mengumpulkan ide sebanyak mungkin, membuat prototipe, lalu mengujinya. Kelebihannya adalah mendorong ide ide kreatif dan solusi inovatif. Namun, pendekatan ini bisa menghasilkan terlalu banyak ide yang sulit dipilih atau diimplementasikan jika waktu penelitian terbatas. Di sisi lain metode </w:t>
+      </w:r>
+      <w:r>
+        <w:rPr>
+          <w:i/>
+          <w:lang w:val="en-US"/>
+        </w:rPr>
+        <w:t>Goal Directed Design</w:t>
+      </w:r>
+      <w:r>
+        <w:rPr>
+          <w:lang w:val="en-US"/>
+        </w:rPr>
+        <w:t xml:space="preserve"> berfokus pada tujuan yang ingin dicapai pengguna. Prosesnya dimulai dengan membuat </w:t>
+      </w:r>
+      <w:r>
+        <w:rPr>
+          <w:i/>
+          <w:lang w:val="en-US"/>
+        </w:rPr>
+        <w:t>user persona</w:t>
+      </w:r>
+      <w:r>
+        <w:rPr>
+          <w:lang w:val="en-US"/>
+        </w:rPr>
+        <w:t xml:space="preserve"> lalu merancang sistem yang benar-benar membantu mereka mencapai tujuannya. Metode ini bagus untuk menghasilkan desain yang sangat terarah, tetapi membutuhkan data pengguna yang detail. Jika data tidak lengkap, hasil desain bisa tidak sesuai dengan kenyataan di lapangan. Metode UCD menempatkan pengguna sebagai pusat dari seluruh proses desain. Prosesnya dimulai dengan mengidentifikasi siapa saja pengguna utama dalam kasus ini, petani skala kecil. Lalu dilakukan analisis kebutuhan, seperti Sistem harus bisa diakses walaupun koneksi internet lemah. UI harus sederhana dan mudah dipahami. </w:t>
+      </w:r>
+      <w:r>
+        <w:rPr>
+          <w:i/>
+          <w:lang w:val="en-US"/>
+        </w:rPr>
+        <w:t>Feedback</w:t>
+      </w:r>
+      <w:r>
+        <w:rPr>
+          <w:lang w:val="en-US"/>
+        </w:rPr>
+        <w:t xml:space="preserve"> sistem harus jelas, misalnya menunjukkan kondisi tanaman atau peringatan dalam bahasa yang sederhana. Berdasarkan perbandingan ini, </w:t>
+      </w:r>
+      <w:r>
+        <w:rPr>
+          <w:i/>
+          <w:lang w:val="en-US"/>
+        </w:rPr>
+        <w:t>User Centered Design</w:t>
+      </w:r>
+      <w:r>
+        <w:rPr>
+          <w:lang w:val="en-US"/>
+        </w:rPr>
+        <w:t xml:space="preserve"> dipilih karena paling sesuai dengan konteks penelitian. Sistem rumah kaca ini </w:t>
       </w:r>
       <w:proofErr w:type="gramStart"/>
       <w:r>
@@ -6233,7 +6934,32 @@
         <w:rPr>
           <w:lang w:val="en-US"/>
         </w:rPr>
-        <w:t xml:space="preserve"> dipakai oleh petani dengan berbagai latar belakang, sehingga keterlibatan mereka sangat penting. Dengan UCD, desain antarmuka tidak hanya terlihat menarik, tetapi juga benar-benar membantu pengguna memahami data rumah kaca dan mengambil keputusan dengan cepat. Agile memastikan sistem berkembang secara iteratif dan responsif terhadap kebutuhan baru, sementara UCD menjamin bahwa setiap versi prototipe benar-benar sesuai dengan pengalaman d</w:t>
+        <w:t xml:space="preserve"> dipakai oleh petani dengan berbagai latar belakang, sehingga keterlibatan mereka sangat penting. Dengan UCD, desain antarmuka tidak hanya terlihat menarik, tetapi juga benar-benar membantu pengguna memahami data rumah kaca dan mengambil keputusan dengan cepat. </w:t>
+      </w:r>
+      <w:r>
+        <w:rPr>
+          <w:i/>
+          <w:lang w:val="en-US"/>
+        </w:rPr>
+        <w:t>Agile</w:t>
+      </w:r>
+      <w:r>
+        <w:rPr>
+          <w:lang w:val="en-US"/>
+        </w:rPr>
+        <w:t xml:space="preserve"> memastikan sistem berkembang secara iteratif dan responsif terhadap kebutuhan baru, sementara UCD menjamin bah</w:t>
+      </w:r>
+      <w:r>
+        <w:rPr>
+          <w:lang w:val="en-US"/>
+        </w:rPr>
+        <w:t>wa setiap versi prototipe benar b</w:t>
+      </w:r>
+      <w:r>
+        <w:rPr>
+          <w:lang w:val="en-US"/>
+        </w:rPr>
+        <w:t>enar sesuai dengan pengalaman d</w:t>
       </w:r>
       <w:r>
         <w:rPr>
@@ -6336,7 +7062,99 @@
         <w:rPr>
           <w:lang w:val="en-US"/>
         </w:rPr>
-        <w:t xml:space="preserve">Pengembangan sistem rumah kaca berbasis ESP32, Preact, PicoCSS, cloud computing, dan AI enhanced DSS membutuhkan integrasi beberapa teknologi pendukung. Pemilihan teknologi ini didasarkan pada pertimbangan efisiensi, keterbatasan perangkat keras, kemudahan implementasi, serta kesesuaian dengan kebutuhan pengguna akhir. ESP32 sebagai Pusat Kendali IoT merupakan mikrokontroler yang mendukung Wi-Fi dan Menyediakan akses offline melalui hotspot lokal, mengirim data ke cloud saat koneksi internet tersedia. Dengan konsumsi daya rendah serta memori yang terbatas (4Mb), namun cukup untuk menjalankan server web kecil. Beberapa studi menunjukkan bahwa ESP32 mampu mengintegrasikan AI sederhana dan IoT pada perangkat dengan sumber daya terbatas, sehingga cocok untuk aplikasi pertanian serta dengan dukungan Cloud Computing untuk Penyimpanan dan Analitik digunakan untuk penyimpanan data historis, analisis tren, serta akses jarak jauh. Integrasi IoT dan Cloud memungkinkan monitoring dan kontrol secara real-time meskipun lokasi rumah kaca berada di daerah terpencil </w:t>
+        <w:t xml:space="preserve">Pengembangan sistem rumah kaca berbasis ESP32, Preact, PicoCSS, </w:t>
+      </w:r>
+      <w:r>
+        <w:rPr>
+          <w:i/>
+          <w:lang w:val="en-US"/>
+        </w:rPr>
+        <w:t>cloud computing</w:t>
+      </w:r>
+      <w:r>
+        <w:rPr>
+          <w:lang w:val="en-US"/>
+        </w:rPr>
+        <w:t xml:space="preserve">, dan AI enhanced DSS membutuhkan integrasi beberapa teknologi pendukung. Pemilihan teknologi ini didasarkan pada pertimbangan efisiensi, keterbatasan perangkat keras, kemudahan implementasi, serta kesesuaian dengan kebutuhan pengguna akhir. ESP32 sebagai Pusat Kendali IoT merupakan mikrokontroler yang mendukung Wi-Fi dan Menyediakan akses offline melalui </w:t>
+      </w:r>
+      <w:r>
+        <w:rPr>
+          <w:i/>
+          <w:lang w:val="en-US"/>
+        </w:rPr>
+        <w:t>hotspot</w:t>
+      </w:r>
+      <w:r>
+        <w:rPr>
+          <w:lang w:val="en-US"/>
+        </w:rPr>
+        <w:t xml:space="preserve"> lokal, mengirim data ke </w:t>
+      </w:r>
+      <w:r>
+        <w:rPr>
+          <w:i/>
+          <w:lang w:val="en-US"/>
+        </w:rPr>
+        <w:t>cloud</w:t>
+      </w:r>
+      <w:r>
+        <w:rPr>
+          <w:lang w:val="en-US"/>
+        </w:rPr>
+        <w:t xml:space="preserve"> saat koneksi internet tersedia. Dengan konsumsi daya rendah serta memori yang terbatas (4Mb), namun cukup untuk menjalankan </w:t>
+      </w:r>
+      <w:r>
+        <w:rPr>
+          <w:i/>
+          <w:lang w:val="en-US"/>
+        </w:rPr>
+        <w:t>server web</w:t>
+      </w:r>
+      <w:r>
+        <w:rPr>
+          <w:lang w:val="en-US"/>
+        </w:rPr>
+        <w:t xml:space="preserve"> kecil. Beberapa studi menunjukkan bahwa ESP32 mampu mengintegrasikan AI sederhana dan IoT pada perangkat dengan sumber daya terbatas, sehingga cocok untuk aplikasi pertanian serta dengan dukungan </w:t>
+      </w:r>
+      <w:r>
+        <w:rPr>
+          <w:i/>
+          <w:lang w:val="en-US"/>
+        </w:rPr>
+        <w:t>Cloud Computing</w:t>
+      </w:r>
+      <w:r>
+        <w:rPr>
+          <w:lang w:val="en-US"/>
+        </w:rPr>
+        <w:t xml:space="preserve"> untuk Penyimpanan dan Analitik digunakan untuk penyimpanan data historis, analisis tren, serta akses jarak jauh. Integrasi IoT dan Cloud memungkinkan monitoring dan kontrol secara </w:t>
+      </w:r>
+      <w:r>
+        <w:rPr>
+          <w:i/>
+          <w:lang w:val="en-US"/>
+        </w:rPr>
+        <w:t>real</w:t>
+      </w:r>
+      <w:r>
+        <w:rPr>
+          <w:i/>
+          <w:lang w:val="en-US"/>
+        </w:rPr>
+        <w:t xml:space="preserve"> </w:t>
+      </w:r>
+      <w:r>
+        <w:rPr>
+          <w:i/>
+          <w:lang w:val="en-US"/>
+        </w:rPr>
+        <w:t>time</w:t>
+      </w:r>
+      <w:r>
+        <w:rPr>
+          <w:lang w:val="en-US"/>
+        </w:rPr>
+        <w:t xml:space="preserve"> meskipun lokasi rumah kaca berada di daerah terpencil </w:t>
       </w:r>
       <w:r>
         <w:rPr>
@@ -6386,7 +7204,59 @@
         <w:rPr>
           <w:lang w:val="en-US"/>
         </w:rPr>
-        <w:t xml:space="preserve">PostgreSQL sebagai sistem manajemen basis data utama karena kemampuannya yang kuat dalam menangani data terstruktur, analisis kompleks, serta integrasi dengan sistem cloud dan IoT. PostgreSQL juga mendukung terhadap data time series melalui ekstensi seperti TimescaleDB, yang sangat berguna untuk menyimpan data sensor dari ESP32. Dengan pendekatan ini, data yang dikirim dari sensor secara periodik dapat disimpan, dan di query secara efisien berdasarkan rentang waktu. Hal ini memudahkan proses analisis, prediksi kondisi lingkungan, serta penyusunan laporan historis. PostgreSQL juga mendukung JSONB (Binary JSON), memungkinkan sistem menyimpan data semi terstruktur dari berbagai sensor IoT tanpa kehilangan fleksibilitas. Dengan fitur ini, sistem tetap efisien meskipun format data sensor mengalami perubahan atau pembaruan firmware pada perangkat ESP32. </w:t>
+        <w:t xml:space="preserve">PostgreSQL sebagai sistem manajemen basis data utama karena kemampuannya yang kuat dalam menangani data terstruktur, analisis kompleks, serta integrasi dengan sistem </w:t>
+      </w:r>
+      <w:r>
+        <w:rPr>
+          <w:i/>
+          <w:lang w:val="en-US"/>
+        </w:rPr>
+        <w:t>cloud</w:t>
+      </w:r>
+      <w:r>
+        <w:rPr>
+          <w:lang w:val="en-US"/>
+        </w:rPr>
+        <w:t xml:space="preserve"> dan IoT. PostgreSQL juga mendukung terhadap data </w:t>
+      </w:r>
+      <w:r>
+        <w:rPr>
+          <w:i/>
+          <w:lang w:val="en-US"/>
+        </w:rPr>
+        <w:t>time series</w:t>
+      </w:r>
+      <w:r>
+        <w:rPr>
+          <w:lang w:val="en-US"/>
+        </w:rPr>
+        <w:t xml:space="preserve"> melalui ekstensi seperti TimescaleDB, yang sangat berguna untuk menyimpan data sensor dari ESP32. Dengan pendekatan ini, data yang dikirim dari sensor secara periodik dapat disimpan, dan di </w:t>
+      </w:r>
+      <w:r>
+        <w:rPr>
+          <w:i/>
+          <w:lang w:val="en-US"/>
+        </w:rPr>
+        <w:t>query</w:t>
+      </w:r>
+      <w:r>
+        <w:rPr>
+          <w:lang w:val="en-US"/>
+        </w:rPr>
+        <w:t xml:space="preserve"> secara efisien berdasarkan rentang waktu. Hal ini memudahkan proses analisis, prediksi kondisi lingkungan, serta penyusunan laporan historis. PostgreSQL juga mendukung JSONB, memungkinkan sistem menyimpan data semi terstruktur dari berbagai sensor IoT tanpa kehilangan fleksibilitas. Dengan fitur ini, sistem tetap efisien meskipun format data sensor mengalami perubahan atau pembaruan </w:t>
+      </w:r>
+      <w:r>
+        <w:rPr>
+          <w:i/>
+          <w:lang w:val="en-US"/>
+        </w:rPr>
+        <w:t>firmware</w:t>
+      </w:r>
+      <w:r>
+        <w:rPr>
+          <w:lang w:val="en-US"/>
+        </w:rPr>
+        <w:t xml:space="preserve"> pada perangkat ESP32. </w:t>
       </w:r>
     </w:p>
     <w:p>
@@ -6400,14 +7270,65 @@
         <w:rPr>
           <w:lang w:val="en-US"/>
         </w:rPr>
-        <w:t xml:space="preserve">Penelitian ini juga mempertimbangkan pemilihan framework front end yang ringan, cepat, dan sesuai dengan keterbatasan perangkat ESP32. ESP32 memiliki memori terbatas, teknologi yang dipilih harus mampu memberikan tampilan antarmuka yang responsif tanpa membuat sistem menjadi lambat. Framework JavaScript digunakan untuk membuat antarmuka yang interaktif. Tiga framework yang dibandingkan adalah React, Vue, dan Preact. React adalah framework paling populer untuk membangun antarmuka berbasis komponen. Beberapa keuntungan </w:t>
+        <w:t xml:space="preserve">Penelitian ini juga mempertimbangkan pemilihan framework </w:t>
+      </w:r>
+      <w:r>
+        <w:rPr>
+          <w:i/>
+          <w:lang w:val="en-US"/>
+        </w:rPr>
+        <w:t>front end</w:t>
+      </w:r>
+      <w:r>
+        <w:rPr>
+          <w:lang w:val="en-US"/>
+        </w:rPr>
+        <w:t xml:space="preserve"> yang ringan, cepat, dan sesuai dengan keterbatasan perangkat ESP32. ESP32 memiliki memori terbatas, teknologi yang dipilih harus mampu memberikan tampilan antarmuka yang responsif tanpa membuat sistem menjadi lambat. </w:t>
+      </w:r>
+      <w:r>
+        <w:rPr>
+          <w:i/>
+          <w:lang w:val="en-US"/>
+        </w:rPr>
+        <w:t>Framework</w:t>
+      </w:r>
+      <w:r>
+        <w:rPr>
+          <w:lang w:val="en-US"/>
+        </w:rPr>
+        <w:t xml:space="preserve"> JavaScript digunakan untuk membuat antarmuka yang interaktif. Tiga framework yang dibandingkan adalah React, Vue, dan Preact. React adalah framework paling populer untuk membangun antarmuka berbasis komponen. Beberapa keuntungan </w:t>
       </w:r>
       <w:r>
         <w:rPr>
           <w:lang w:val="en-US"/>
         </w:rPr>
         <w:lastRenderedPageBreak/>
-        <w:t xml:space="preserve">nya antara lain banyak dokumentasi dan tutorial sehingga mudah dipelajari, Ekosistem besar, banyak library pendukung, Kompatibel dengan berbagai tools modern. Namun, React memiliki ukuran file yang cukup besar untuk dijalankan di perangkat IoT. Bundle React rata-rata mencapai puluhan kilobyte, sehingga dapat memperlambat waktu build aplikasi. Vue menawarkan pendekatan yang lebih sederhana dibanding React. Keunggulannya adalah ukurannya lebih kecil dibanding React, dan Dokumentasi cukup jelas. Kelemahannya ekosistem Vue sedikit lebih kecil dibanding React, dan masih relatif berat jika dijalankan di perangkat dengan memori sangat terbatas. Preact adalah versi mini dari React. Ukurannya sangat kecil sekitar 3 </w:t>
+        <w:t xml:space="preserve">nya antara lain banyak dokumentasi dan tutorial sehingga mudah dipelajari, Ekosistem besar, banyak </w:t>
+      </w:r>
+      <w:r>
+        <w:rPr>
+          <w:i/>
+          <w:lang w:val="en-US"/>
+        </w:rPr>
+        <w:t>library</w:t>
+      </w:r>
+      <w:r>
+        <w:rPr>
+          <w:lang w:val="en-US"/>
+        </w:rPr>
+        <w:t xml:space="preserve"> pendukung, Kompatibel dengan berbagai tools modern. Namun, React memiliki ukuran file yang cukup besar untuk dijalankan di p</w:t>
+      </w:r>
+      <w:r>
+        <w:rPr>
+          <w:lang w:val="en-US"/>
+        </w:rPr>
+        <w:t xml:space="preserve">erangkat IoT. Bundle React rata </w:t>
+      </w:r>
+      <w:r>
+        <w:rPr>
+          <w:lang w:val="en-US"/>
+        </w:rPr>
+        <w:t xml:space="preserve">rata mencapai puluhan kilobyte, sehingga dapat memperlambat waktu build aplikasi. Vue menawarkan pendekatan yang lebih sederhana dibanding React. Keunggulannya adalah ukurannya lebih kecil dibanding React, dan Dokumentasi cukup jelas. Kelemahannya ekosistem Vue sedikit lebih kecil dibanding React, dan masih relatif berat jika dijalankan di perangkat dengan memori sangat terbatas. Preact adalah versi mini dari React. Ukurannya sangat kecil sekitar 3 </w:t>
       </w:r>
       <w:proofErr w:type="gramStart"/>
       <w:r>
@@ -6421,7 +7342,45 @@
         <w:rPr>
           <w:lang w:val="en-US"/>
         </w:rPr>
-        <w:t xml:space="preserve"> tetapi API nya hampir sama dengan React. Keunggulannya: Sangat ringan, cocok untuk IoT dan perangkat terbatas yang tidak memerlukan banyak konfigurasi tambahan, bisa memanfaatkan pengetahuan React yang sudah ada. Kekurangannya adalah beberapa fitur React seperti Context API lanjutan atau Suspense mungkin tidak sepenuhnya tersedia, sehingga kadang perlu penyesuaian.</w:t>
+        <w:t xml:space="preserve"> tetapi API nya hampir s</w:t>
+      </w:r>
+      <w:r>
+        <w:rPr>
+          <w:lang w:val="en-US"/>
+        </w:rPr>
+        <w:t>ama dengan React. Keunggulannya antara lain s</w:t>
+      </w:r>
+      <w:r>
+        <w:rPr>
+          <w:lang w:val="en-US"/>
+        </w:rPr>
+        <w:t xml:space="preserve">angat ringan, cocok untuk IoT dan perangkat terbatas yang tidak memerlukan banyak konfigurasi tambahan, bisa memanfaatkan pengetahuan React yang sudah ada. Kekurangannya adalah beberapa fitur React seperti </w:t>
+      </w:r>
+      <w:r>
+        <w:rPr>
+          <w:i/>
+          <w:lang w:val="en-US"/>
+        </w:rPr>
+        <w:t>Context</w:t>
+      </w:r>
+      <w:r>
+        <w:rPr>
+          <w:lang w:val="en-US"/>
+        </w:rPr>
+        <w:t xml:space="preserve"> API lanjutan atau </w:t>
+      </w:r>
+      <w:r>
+        <w:rPr>
+          <w:i/>
+          <w:lang w:val="en-US"/>
+        </w:rPr>
+        <w:t>Suspense</w:t>
+      </w:r>
+      <w:r>
+        <w:rPr>
+          <w:lang w:val="en-US"/>
+        </w:rPr>
+        <w:t xml:space="preserve"> mungkin tidak sepenuhnya tersedia, sehingga kadang perlu penyesuaian.</w:t>
       </w:r>
     </w:p>
     <w:p>
@@ -6449,7 +7408,32 @@
         <w:rPr>
           <w:lang w:val="en-US"/>
         </w:rPr>
-        <w:t xml:space="preserve"> grid sistem. Keuntungannya cepat dalam membuat prototipe, banyak dokumentasi dan komunitas, desain responsif, namun, ukuran file CSS nya relatif besar. Disisi lain Tailwind menggunakan pendekatan utility first, yang memberi fleksibilitas tinggi dalam mendesain. Keunggulannya sangat bisa dikustomisasi, diberikan kebebasan dalam mendesain sesuatu, mendukung penghapusan class yang tidak dipakai (purge) untuk mengecilkan ukuran file. Namun, untuk proyek kecil, setup Tailwind bisa memakan waktu. Selain itu, kode HTML bisa terlihat ramai karena banyaknya class yang dipakai di setiap elemen. PicoCSS adalah framework CSS yang sangat minimalis. Kelebihannya ukuran file sangat kecil, sehingga cepat dimuat, serta tidak memerlukan build process atau konfigurasi rumit. </w:t>
+        <w:t xml:space="preserve"> </w:t>
+      </w:r>
+      <w:r>
+        <w:rPr>
+          <w:i/>
+          <w:lang w:val="en-US"/>
+        </w:rPr>
+        <w:t>grid</w:t>
+      </w:r>
+      <w:r>
+        <w:rPr>
+          <w:lang w:val="en-US"/>
+        </w:rPr>
+        <w:t xml:space="preserve"> sistem. Keuntungannya cepat dalam membuat prototipe, banyak dokumentasi dan komunitas, desain responsif, namun, ukuran file CSS nya relatif besar. Disisi lain Tailwind menggunakan pendekatan utility first, yang memberi fleksibilitas tinggi dalam mendesain. Keunggulannya sangat bisa dikustomisasi, diberikan kebebasan dalam mendesain sesuatu, mendukung pengha</w:t>
+      </w:r>
+      <w:r>
+        <w:rPr>
+          <w:lang w:val="en-US"/>
+        </w:rPr>
+        <w:t xml:space="preserve">pusan class yang tidak dipakai </w:t>
+      </w:r>
+      <w:r>
+        <w:rPr>
+          <w:lang w:val="en-US"/>
+        </w:rPr>
+        <w:t xml:space="preserve">untuk mengecilkan ukuran file. Namun, untuk proyek kecil, setup Tailwind bisa memakan waktu. Selain itu, kode HTML bisa terlihat ramai karena banyaknya class yang dipakai di setiap elemen. PicoCSS adalah framework CSS yang sangat minimalis. Kelebihannya ukuran file sangat kecil, sehingga cepat dimuat, serta tidak memerlukan build process atau konfigurasi rumit. </w:t>
       </w:r>
       <w:proofErr w:type="gramStart"/>
       <w:r>
@@ -6477,14 +7461,104 @@
         <w:rPr>
           <w:lang w:val="en-US"/>
         </w:rPr>
-        <w:t xml:space="preserve">Untuk pemilihan model AI yang digunakan dalam penelitian ini, saya mempertimbangkan dua kandidat utama yaitu ChatGPT dari OpenAI dan Gemini AI dari Google. ChatGPT, yang ditenagai oleh arsitektur Generative Pre-trained </w:t>
-      </w:r>
-      <w:r>
-        <w:rPr>
+        <w:t>Untuk pemilihan model AI yang digunakan dalam penelitian ini, saya mempertimbangkan dua kandidat utama yaitu ChatGPT dari OpenAI dan Gemini AI dari Google. ChatGPT, yang ditenagai</w:t>
+      </w:r>
+      <w:r>
+        <w:rPr>
+          <w:lang w:val="en-US"/>
+        </w:rPr>
+        <w:t xml:space="preserve"> oleh arsitektur </w:t>
+      </w:r>
+      <w:r>
+        <w:rPr>
+          <w:i/>
+          <w:lang w:val="en-US"/>
+        </w:rPr>
+        <w:t>Generative Pre</w:t>
+      </w:r>
+      <w:r>
+        <w:rPr>
+          <w:i/>
+          <w:lang w:val="en-US"/>
+        </w:rPr>
+        <w:t>-</w:t>
+      </w:r>
+      <w:r>
+        <w:rPr>
+          <w:i/>
+          <w:lang w:val="en-US"/>
+        </w:rPr>
+        <w:t xml:space="preserve">trained </w:t>
+      </w:r>
+      <w:r>
+        <w:rPr>
+          <w:i/>
           <w:lang w:val="en-US"/>
         </w:rPr>
         <w:lastRenderedPageBreak/>
-        <w:t xml:space="preserve">Transformer (GPT), telah menjadi standar industri dalam banyak hal, terutama dalam hal kefasihan (fluency) dan kreativitas. Model model OpenAI (seperti GPT 3.5 dan GPT 4/4o) dilatih pada set data teks yang masif. Hasilnya, mereka menunjukkan kemampuan yang luar biasa dalam menghasilkan tulisan yang natural. ChatGPT sering kali unggul dalam tugas tugas yang membutuhkan brainstorming imajinatif, storytelling, dan bantuan coding (pemrograman) yang kompleks. Kelemahan utama, terutama pada versi gratisnya adalah batas pengetahuan. Model ini tidak memiliki pengetahuan, data, </w:t>
+        <w:t>Transformer</w:t>
+      </w:r>
+      <w:r>
+        <w:rPr>
+          <w:lang w:val="en-US"/>
+        </w:rPr>
+        <w:t xml:space="preserve"> (GPT), telah menjadi standar industri dalam banyak hal</w:t>
+      </w:r>
+      <w:r>
+        <w:rPr>
+          <w:lang w:val="en-US"/>
+        </w:rPr>
+        <w:t xml:space="preserve">, terutama dalam hal kefasihan </w:t>
+      </w:r>
+      <w:r>
+        <w:rPr>
+          <w:lang w:val="en-US"/>
+        </w:rPr>
+        <w:t>dan k</w:t>
+      </w:r>
+      <w:r>
+        <w:rPr>
+          <w:lang w:val="en-US"/>
+        </w:rPr>
+        <w:t>reativitas. Model model OpenAI seperti GPT 3.5 dan GPT 4/4o</w:t>
+      </w:r>
+      <w:r>
+        <w:rPr>
+          <w:lang w:val="en-US"/>
+        </w:rPr>
+        <w:t xml:space="preserve"> dilatih pada set data teks yang masif. Hasilnya, mereka menunjukkan kemampuan yang luar biasa dalam menghasilkan tulisan yang natural. ChatGPT sering kali unggul dalam tugas tugas yang membutuhkan </w:t>
+      </w:r>
+      <w:r>
+        <w:rPr>
+          <w:i/>
+          <w:lang w:val="en-US"/>
+        </w:rPr>
+        <w:t>brainstorming</w:t>
+      </w:r>
+      <w:r>
+        <w:rPr>
+          <w:lang w:val="en-US"/>
+        </w:rPr>
+        <w:t xml:space="preserve"> imajinatif, </w:t>
+      </w:r>
+      <w:r>
+        <w:rPr>
+          <w:i/>
+          <w:lang w:val="en-US"/>
+        </w:rPr>
+        <w:t>storytelling</w:t>
+      </w:r>
+      <w:r>
+        <w:rPr>
+          <w:lang w:val="en-US"/>
+        </w:rPr>
+        <w:t>, dan bantuan coding</w:t>
+      </w:r>
+      <w:r>
+        <w:rPr>
+          <w:lang w:val="en-US"/>
+        </w:rPr>
+        <w:t xml:space="preserve"> yang kompleks. Kelemahan utama, terutama pada versi gratisnya adalah batas pengetahuan. Model ini tidak memiliki pengetahuan, data, </w:t>
       </w:r>
       <w:proofErr w:type="gramStart"/>
       <w:r>
@@ -6512,7 +7586,20 @@
         <w:rPr>
           <w:lang w:val="en-US"/>
         </w:rPr>
-        <w:t>Disisi lain Gemini dibangun di atas pondasi infrastruktur Google yang berpusat pada informasi. Keunggulan utama Gemini adalah integrasi bawaan dengan Google Search. Yang berarti model tersebut dapat mengakses, memproses informasi real time dari web. Untuk tugas tugas seperti analisis tren pasar terbaru, tinjauan literatur atas publikasi ilmiah terkini, atau pen</w:t>
+        <w:t xml:space="preserve">Disisi lain Gemini dibangun di atas pondasi infrastruktur Google yang berpusat pada informasi. Keunggulan utama Gemini adalah integrasi bawaan dengan Google </w:t>
+      </w:r>
+      <w:r>
+        <w:rPr>
+          <w:i/>
+          <w:lang w:val="en-US"/>
+        </w:rPr>
+        <w:t>Search</w:t>
+      </w:r>
+      <w:r>
+        <w:rPr>
+          <w:lang w:val="en-US"/>
+        </w:rPr>
+        <w:t>. Yang berarti model tersebut dapat mengakses, memproses informasi real time dari web. Untuk tugas tugas seperti analisis tren pasar terbaru, tinjauan literatur atas publikasi ilmiah terkini, atau pen</w:t>
       </w:r>
       <w:r>
         <w:rPr>
@@ -6554,7 +7641,20 @@
         <w:rPr>
           <w:lang w:val="en-US"/>
         </w:rPr>
-        <w:t>. Versi gratis Gemini saat ini ditenagai oleh model Gemini Pro yang modern dan, secara krusial, sudah mencakup akses real time ke inter</w:t>
+        <w:t xml:space="preserve">. Versi gratis Gemini saat ini ditenagai oleh model Gemini Pro yang modern dan, secara krusial, sudah mencakup akses </w:t>
+      </w:r>
+      <w:r>
+        <w:rPr>
+          <w:i/>
+          <w:lang w:val="en-US"/>
+        </w:rPr>
+        <w:t>real time</w:t>
+      </w:r>
+      <w:r>
+        <w:rPr>
+          <w:lang w:val="en-US"/>
+        </w:rPr>
+        <w:t xml:space="preserve"> ke inter</w:t>
       </w:r>
       <w:r>
         <w:rPr>
@@ -6566,7 +7666,46 @@
         <w:rPr>
           <w:lang w:val="en-US"/>
         </w:rPr>
-        <w:t xml:space="preserve">. Ini memberikan fungsionalitas yang lebih relevan untuk penelitian dibandingkan dengan penawaran gratis dari kompetitornya, yang seringkali membatasi pengguna pada model yang lebih tua dan tanpa akses internet. Komponen terpenting dalam penelitian ini adalah integrasi AI API sebagai inti dari descriptive decision support system. Gemini dipilih karena mendukung multimodal input, reasoning tingkat lanjut, serta window konteks yang lebih besar, </w:t>
+        <w:t xml:space="preserve">. Ini memberikan fungsionalitas yang lebih relevan untuk penelitian dibandingkan dengan penawaran gratis dari kompetitornya, yang seringkali membatasi pengguna pada model yang lebih tua dan tanpa akses internet. Komponen terpenting dalam penelitian ini adalah integrasi AI API sebagai inti dari </w:t>
+      </w:r>
+      <w:r>
+        <w:rPr>
+          <w:i/>
+          <w:lang w:val="en-US"/>
+        </w:rPr>
+        <w:t>descriptive decision support system</w:t>
+      </w:r>
+      <w:r>
+        <w:rPr>
+          <w:lang w:val="en-US"/>
+        </w:rPr>
+        <w:t xml:space="preserve">. Gemini dipilih karena mendukung </w:t>
+      </w:r>
+      <w:r>
+        <w:rPr>
+          <w:i/>
+          <w:lang w:val="en-US"/>
+        </w:rPr>
+        <w:t>multimodal</w:t>
+      </w:r>
+      <w:r>
+        <w:rPr>
+          <w:lang w:val="en-US"/>
+        </w:rPr>
+        <w:t xml:space="preserve"> </w:t>
+      </w:r>
+      <w:r>
+        <w:rPr>
+          <w:i/>
+          <w:lang w:val="en-US"/>
+        </w:rPr>
+        <w:t>input</w:t>
+      </w:r>
+      <w:r>
+        <w:rPr>
+          <w:lang w:val="en-US"/>
+        </w:rPr>
+        <w:t xml:space="preserve">, reasoning tingkat lanjut, serta window konteks yang lebih besar, </w:t>
       </w:r>
       <w:proofErr w:type="gramStart"/>
       <w:r>
@@ -6580,7 +7719,33 @@
         <w:rPr>
           <w:lang w:val="en-US"/>
         </w:rPr>
-        <w:t xml:space="preserve"> memungkinkan prompt yang lebih kompleks dan kaya konteks. Keunggulan lain dari Gemini API adalah kemudahan integrasi API berbasis JSON, dukungan embeddings untuk pemahaman konteks bahasa yang lebih baik, serta tersedianya free tier yang memadai untuk skala penelitian kecil. Hal ini membuat Gemini jauh lebih efisien dibandingkan membangun model machine learning dari nol yang membutuhkan dataset besar, training berulang, serta </w:t>
+        <w:t xml:space="preserve"> memungkinkan prompt yang lebih kompleks dan kaya konteks. Keunggulan lain dari Gemini API adalah kemudahan integrasi API berbasis JSON, dukungan </w:t>
+      </w:r>
+      <w:r>
+        <w:rPr>
+          <w:i/>
+          <w:lang w:val="en-US"/>
+        </w:rPr>
+        <w:t>embeddings</w:t>
+      </w:r>
+      <w:r>
+        <w:rPr>
+          <w:lang w:val="en-US"/>
+        </w:rPr>
+        <w:t xml:space="preserve"> untuk pemahaman konteks bahasa yang lebih baik, serta tersedianya </w:t>
+      </w:r>
+      <w:r>
+        <w:rPr>
+          <w:i/>
+          <w:lang w:val="en-US"/>
+        </w:rPr>
+        <w:t>free tier</w:t>
+      </w:r>
+      <w:r>
+        <w:rPr>
+          <w:lang w:val="en-US"/>
+        </w:rPr>
+        <w:t xml:space="preserve"> yang memadai untuk skala penelitian kecil. Hal ini membuat Gemini jauh lebih efisien dibandingkan membangun model machine learning dari nol yang membutuhkan dataset besar, training berulang, serta </w:t>
       </w:r>
       <w:r>
         <w:rPr>
@@ -6622,7 +7787,64 @@
         <w:rPr>
           <w:lang w:val="en-US"/>
         </w:rPr>
-        <w:t>. Selain aspek teknis, penerapan AI dalam penelitian ini juga memperhatikan prinsip Responsible AI dan Explainable AI (XAI) agar solusi yang dibangun benar-benar bermanfaat bagi pengguna. Responsible AI menekankan pada keadilan, transparansi, akuntabilitas, keamanan, dan inklu</w:t>
+        <w:t xml:space="preserve">. Selain aspek teknis, penerapan AI dalam penelitian ini juga memperhatikan prinsip </w:t>
+      </w:r>
+      <w:r>
+        <w:rPr>
+          <w:i/>
+          <w:lang w:val="en-US"/>
+        </w:rPr>
+        <w:t>Responsible</w:t>
+      </w:r>
+      <w:r>
+        <w:rPr>
+          <w:lang w:val="en-US"/>
+        </w:rPr>
+        <w:t xml:space="preserve"> AI dan </w:t>
+      </w:r>
+      <w:r>
+        <w:rPr>
+          <w:i/>
+          <w:lang w:val="en-US"/>
+        </w:rPr>
+        <w:t>Explainable</w:t>
+      </w:r>
+      <w:r>
+        <w:rPr>
+          <w:lang w:val="en-US"/>
+        </w:rPr>
+        <w:t xml:space="preserve"> AI</w:t>
+      </w:r>
+      <w:r>
+        <w:rPr>
+          <w:lang w:val="en-US"/>
+        </w:rPr>
+        <w:t xml:space="preserve"> </w:t>
+      </w:r>
+      <w:r>
+        <w:rPr>
+          <w:lang w:val="en-US"/>
+        </w:rPr>
+        <w:t xml:space="preserve">agar solusi yang dibangun benar </w:t>
+      </w:r>
+      <w:r>
+        <w:rPr>
+          <w:lang w:val="en-US"/>
+        </w:rPr>
+        <w:t xml:space="preserve">benar bermanfaat bagi pengguna. </w:t>
+      </w:r>
+      <w:r>
+        <w:rPr>
+          <w:i/>
+          <w:lang w:val="en-US"/>
+        </w:rPr>
+        <w:t>Responsible</w:t>
+      </w:r>
+      <w:r>
+        <w:rPr>
+          <w:lang w:val="en-US"/>
+        </w:rPr>
+        <w:t xml:space="preserve"> AI menekankan pada keadilan, transparansi, akuntabilitas, keamanan, dan inklu</w:t>
       </w:r>
       <w:r>
         <w:rPr>
@@ -6664,14 +7886,40 @@
         <w:rPr>
           <w:lang w:val="en-US"/>
         </w:rPr>
-        <w:t xml:space="preserve">. Dalam konteks penelitian ini, penerapan Responsible AI berarti Gemini AI yang </w:t>
+        <w:t xml:space="preserve">. Dalam konteks penelitian ini, penerapan </w:t>
+      </w:r>
+      <w:r>
+        <w:rPr>
+          <w:i/>
+          <w:lang w:val="en-US"/>
+        </w:rPr>
+        <w:t>Responsible</w:t>
+      </w:r>
+      <w:r>
+        <w:rPr>
+          <w:lang w:val="en-US"/>
+        </w:rPr>
+        <w:t xml:space="preserve"> AI berarti Gemini AI yang digunakan harus memberikan rekomendasi yang dapat dipertanggungjawabkan, </w:t>
       </w:r>
       <w:r>
         <w:rPr>
           <w:lang w:val="en-US"/>
         </w:rPr>
         <w:lastRenderedPageBreak/>
-        <w:t xml:space="preserve">digunakan harus memberikan rekomendasi yang dapat dipertanggungjawabkan, tidak menyesatkan petani, serta menjaga privasi data sensor. Di sisi lain, Explainable AI berfokus pada kemampuan sistem untuk menjelaskan mengapa rekomendasi tertentu diberikan. Penerapannya dalam penelitian ini berarti setiap deskripsi atau rekomendasi dari Gemini AI </w:t>
+        <w:t xml:space="preserve">tidak menyesatkan petani, serta menjaga privasi data sensor. Di sisi lain, </w:t>
+      </w:r>
+      <w:r>
+        <w:rPr>
+          <w:i/>
+          <w:lang w:val="en-US"/>
+        </w:rPr>
+        <w:t>Explainable</w:t>
+      </w:r>
+      <w:r>
+        <w:rPr>
+          <w:lang w:val="en-US"/>
+        </w:rPr>
+        <w:t xml:space="preserve"> AI berfokus pada kemampuan sistem untuk menjelaskan mengapa rekomendasi tertentu diberikan. Penerapannya dalam penelitian ini berarti setiap deskripsi atau rekomendasi dari Gemini AI </w:t>
       </w:r>
       <w:proofErr w:type="gramStart"/>
       <w:r>
@@ -6685,7 +7933,20 @@
         <w:rPr>
           <w:lang w:val="en-US"/>
         </w:rPr>
-        <w:t xml:space="preserve"> disertai alasan berbasis data sensor. Misalnya, jika AI menyarankan menghidupkan blower, sistem juga harus menjelaskan bahwa hal tersebut disebabkan oleh suhu rumah kaca yang terdeteksi melebihi batas optimal. Dengan pendekatan ini, pengguna tidak hanya menerima instruksi, tetapi juga memahami logika di balik rekomendasi, sehingga meningkatkan kepercayaan dan adopsi teknologi.</w:t>
+        <w:t xml:space="preserve"> disertai alasan berbasis data sensor. Misalnya, jika AI menyarankan menghidupkan </w:t>
+      </w:r>
+      <w:r>
+        <w:rPr>
+          <w:i/>
+          <w:lang w:val="en-US"/>
+        </w:rPr>
+        <w:t>blower</w:t>
+      </w:r>
+      <w:r>
+        <w:rPr>
+          <w:lang w:val="en-US"/>
+        </w:rPr>
+        <w:t>, sistem juga harus menjelaskan bahwa hal tersebut disebabkan oleh suhu rumah kaca yang terdeteksi melebihi batas optimal. Dengan pendekatan ini, pengguna tidak hanya menerima instruksi, tetapi juga memahami logika di balik rekomendasi, sehingga meningkatkan kepercayaan dan adopsi teknologi.</w:t>
       </w:r>
     </w:p>
     <w:p>
@@ -6699,7 +7960,46 @@
         <w:rPr>
           <w:lang w:val="en-US"/>
         </w:rPr>
-        <w:t xml:space="preserve"> Bentuk prompt deskriptif yang diberikan ke Gemini AI API, output DSS berupa rekomendasi yang deskriptif, adaptif. Dengan pendekatan ini, DSS lebih fleksibel, mudah diperluas, dan user-friendly. Implementasi AI pada smart greenhouse terbukti mampu meningkatkan efisiensi pengguna</w:t>
+        <w:t xml:space="preserve"> Bentuk prompt deskriptif yang diberikan ke Gemini AI API, output DSS berupa rekomendasi yang deskriptif, adaptif. Dengan pendekatan ini, DSS lebih fleks</w:t>
+      </w:r>
+      <w:r>
+        <w:rPr>
+          <w:lang w:val="en-US"/>
+        </w:rPr>
+        <w:t xml:space="preserve">ibel, mudah diperluas, dan </w:t>
+      </w:r>
+      <w:r>
+        <w:rPr>
+          <w:i/>
+          <w:lang w:val="en-US"/>
+        </w:rPr>
+        <w:t xml:space="preserve">user </w:t>
+      </w:r>
+      <w:r>
+        <w:rPr>
+          <w:i/>
+          <w:lang w:val="en-US"/>
+        </w:rPr>
+        <w:t>friendly</w:t>
+      </w:r>
+      <w:r>
+        <w:rPr>
+          <w:lang w:val="en-US"/>
+        </w:rPr>
+        <w:t xml:space="preserve">. Implementasi AI pada smart </w:t>
+      </w:r>
+      <w:r>
+        <w:rPr>
+          <w:i/>
+          <w:lang w:val="en-US"/>
+        </w:rPr>
+        <w:t>greenhouse</w:t>
+      </w:r>
+      <w:r>
+        <w:rPr>
+          <w:lang w:val="en-US"/>
+        </w:rPr>
+        <w:t xml:space="preserve"> terbukti mampu meningkatkan efisiensi pengguna</w:t>
       </w:r>
       <w:r>
         <w:rPr>
@@ -6741,7 +8041,20 @@
         <w:rPr>
           <w:lang w:val="en-US"/>
         </w:rPr>
-        <w:t>. Dengan demikian, kombinasi Preact, PicoCSS, dan Gemini API membentuk kerangka utama penelitian ini. Preact dan PicoCSS menjamin UI yang ringan dan ramah pengguna, Gemini AI API menghadirkan lapisan kecerdasan yang memungkinkan antarmuka tidak hanya menampilkan data, tetapi juga memberikan descriptive decision support yang etis, transparan, dan dapat dijelaskan kepada pengguna</w:t>
+        <w:t xml:space="preserve">. Dengan demikian, kombinasi Preact, PicoCSS, dan Gemini API membentuk kerangka utama penelitian ini. Preact dan PicoCSS menjamin UI yang ringan dan ramah pengguna, Gemini AI API menghadirkan lapisan kecerdasan yang memungkinkan antarmuka tidak hanya menampilkan data, tetapi juga memberikan </w:t>
+      </w:r>
+      <w:r>
+        <w:rPr>
+          <w:i/>
+          <w:lang w:val="en-US"/>
+        </w:rPr>
+        <w:t>descriptive decision support</w:t>
+      </w:r>
+      <w:r>
+        <w:rPr>
+          <w:lang w:val="en-US"/>
+        </w:rPr>
+        <w:t xml:space="preserve"> yang etis, transparan, dan dapat dijelaskan kepada pengguna</w:t>
       </w:r>
     </w:p>
     <w:p>
@@ -6777,7 +8090,39 @@
         <w:rPr>
           <w:lang w:val="en-US"/>
         </w:rPr>
-        <w:t>Tahap evaluasi dan validasi merupakan komponen penting untuk memastikan bahwa solusi rumah kaca berbasis ESP32 dengan integrasi AI DSS benar-benar mampu memenuhi kebutuhan pengguna, bekerja secara optimal, serta aman digunakan. Antarmuka pengguna berbasis Preact dan PicoCSS diuji untuk memastikan kemudahan akses baik di mode offline (hotspot ESP32) maupun online (cloud). Modul AI DSS diuji dengan skenario nyata, misalnya prediksi kebutuhan irigasi. Uji coba dan evaluasi dilakukan bersama pengguna lapangan untuk menguji pemahaman, kecepatan akses, dan kemudahan kontrol. Iterasi perbaikan desain berdasa</w:t>
+        <w:t>Tahap evaluasi dan validasi merupakan komponen penting untuk memastikan bahwa solusi rumah kaca berbasis ESP32 dengan integrasi AI DSS benar-benar mampu memenuhi kebutuhan pengguna, bekerja secara optimal, serta aman digunakan. Antarmuka pengguna berbasis Preact dan PicoCSS diuji untuk memastikan kemud</w:t>
+      </w:r>
+      <w:r>
+        <w:rPr>
+          <w:lang w:val="en-US"/>
+        </w:rPr>
+        <w:t xml:space="preserve">ahan akses baik di mode </w:t>
+      </w:r>
+      <w:r>
+        <w:rPr>
+          <w:i/>
+          <w:lang w:val="en-US"/>
+        </w:rPr>
+        <w:t>offline</w:t>
+      </w:r>
+      <w:r>
+        <w:rPr>
+          <w:lang w:val="en-US"/>
+        </w:rPr>
+        <w:t xml:space="preserve"> maupun </w:t>
+      </w:r>
+      <w:r>
+        <w:rPr>
+          <w:i/>
+          <w:lang w:val="en-US"/>
+        </w:rPr>
+        <w:t>online</w:t>
+      </w:r>
+      <w:r>
+        <w:rPr>
+          <w:lang w:val="en-US"/>
+        </w:rPr>
+        <w:t>. Modul AI DSS diuji dengan skenario nyata, misalnya prediksi kebutuhan irigasi. Uji coba dan evaluasi dilakukan bersama pengguna lapangan untuk menguji pemahaman, kecepatan akses, dan kemudahan kontrol. Iterasi perbaikan desain berdasa</w:t>
       </w:r>
       <w:r>
         <w:rPr>
@@ -6833,14 +8178,53 @@
         <w:rPr>
           <w:lang w:val="en-US"/>
         </w:rPr>
-        <w:t xml:space="preserve">Evaluasi Performa Pengujian performa dilakukan untuk menilai kecepatan respons sistem pada mode offline dan online dalam menampilkan data, bagaimana user interface tetap responsif meskipun diakses melalui mobile ataupun web. Evaluasi Pengguna (User Testing) Pengujian dilakukan dengan pendekatan User Centered Design, di mana petani sebagai pengguna utama </w:t>
+        <w:t xml:space="preserve">Evaluasi Performa Pengujian performa dilakukan untuk menilai kecepatan respons sistem pada mode offline dan online dalam menampilkan data, bagaimana user interface tetap responsif meskipun diakses melalui mobile ataupun web. Evaluasi Pengguna dilakukan dengan pendekatan </w:t>
+      </w:r>
+      <w:r>
+        <w:rPr>
+          <w:i/>
+          <w:lang w:val="en-US"/>
+        </w:rPr>
+        <w:t>User Centered Design</w:t>
+      </w:r>
+      <w:r>
+        <w:rPr>
+          <w:lang w:val="en-US"/>
+        </w:rPr>
+        <w:t xml:space="preserve">, di mana petani sebagai pengguna utama dilibatkan dalam proses uji coba. Pengguna diminta memberikan </w:t>
+      </w:r>
+      <w:r>
+        <w:rPr>
+          <w:i/>
+          <w:lang w:val="en-US"/>
+        </w:rPr>
+        <w:t>feedback</w:t>
+      </w:r>
+      <w:r>
+        <w:rPr>
+          <w:lang w:val="en-US"/>
+        </w:rPr>
+        <w:t xml:space="preserve"> terkait </w:t>
+      </w:r>
+      <w:r>
+        <w:rPr>
+          <w:i/>
+          <w:lang w:val="en-US"/>
+        </w:rPr>
+        <w:t>usability</w:t>
+      </w:r>
+      <w:r>
+        <w:rPr>
+          <w:lang w:val="en-US"/>
+        </w:rPr>
+        <w:t xml:space="preserve">, dan kemudahan </w:t>
       </w:r>
       <w:r>
         <w:rPr>
           <w:lang w:val="en-US"/>
         </w:rPr>
         <w:lastRenderedPageBreak/>
-        <w:t>dilibatkan dalam proses uji coba. Pengguna diminta memberikan feedback terkait usability, dan kemudahan memahami rekomendasi DSS. Metode ini mengacu pada praktik evaluasi IoT dengan antarmuka cerdas yang juga diterapkan pada siste</w:t>
+        <w:t>memahami rekomendasi DSS. Metode ini mengacu pada praktik evaluasi IoT dengan antarmuka cerdas yang juga diterapkan pada siste</w:t>
       </w:r>
       <w:r>
         <w:rPr>
@@ -6896,35 +8280,33 @@
         <w:rPr>
           <w:lang w:val="en-US"/>
         </w:rPr>
-        <w:t xml:space="preserve">Validasi data pada penelitian ini bertujuan untuk memastikan bahwa data sensor yang dikumpulkan oleh ESP32 akurat, dan rekomendasi yang dihasilkan Gemini AI melalui prompt benar, konsisten, dan bermanfaat bagi pengguna. Karena DSS berbasis prompt ke Gemini AI, maka validasi difokuskan pada kualitas rekomendasi deskriptif. Pendekatan yang digunakan adalah validity oleh </w:t>
-      </w:r>
-    </w:p>
-    <w:p>
-      <w:pPr>
-        <w:jc w:val="both"/>
-        <w:rPr>
-          <w:lang w:val="en-US"/>
-        </w:rPr>
-      </w:pPr>
-      <w:r>
-        <w:rPr>
-          <w:lang w:val="en-US"/>
-        </w:rPr>
-        <w:t xml:space="preserve">Petani yang mencoba sistem, lalu memberikan umpan balik terkait apakah rekomendasi mudah dipahami, apakah dapat membantu mengambil </w:t>
+        <w:t xml:space="preserve">Validasi data pada penelitian ini bertujuan untuk memastikan bahwa data sensor yang dikumpulkan oleh ESP32 akurat, dan rekomendasi yang dihasilkan Gemini AI melalui prompt benar, konsisten, dan bermanfaat bagi pengguna. Karena DSS berbasis prompt ke Gemini AI, maka validasi difokuskan pada kualitas rekomendasi deskriptif. Pendekatan yang </w:t>
+      </w:r>
+      <w:r>
+        <w:rPr>
+          <w:lang w:val="en-US"/>
+        </w:rPr>
+        <w:t xml:space="preserve">digunakan adalah validity </w:t>
       </w:r>
       <w:proofErr w:type="gramStart"/>
       <w:r>
         <w:rPr>
           <w:lang w:val="en-US"/>
         </w:rPr>
-        <w:t>keputusan ,</w:t>
+        <w:t>oleh  p</w:t>
+      </w:r>
+      <w:r>
+        <w:rPr>
+          <w:lang w:val="en-US"/>
+        </w:rPr>
+        <w:t>etani</w:t>
       </w:r>
       <w:proofErr w:type="gramEnd"/>
       <w:r>
         <w:rPr>
           <w:lang w:val="en-US"/>
         </w:rPr>
-        <w:t xml:space="preserve"> dan pakah rekomendasi relevan dengan kondisi nyata di lapangan. Data sensor yang </w:t>
+        <w:t xml:space="preserve"> yang mencoba sistem, lalu memberikan umpan balik terkait apakah rekomendasi mudah dipahami, apakah dapat membantu mengambil keputusan , dan pakah rekomendasi relevan dengan kondisi nyata di lapangan. Data sensor yang </w:t>
       </w:r>
       <w:proofErr w:type="gramStart"/>
       <w:r>
@@ -6998,7 +8380,46 @@
         <w:rPr>
           <w:lang w:val="en-US"/>
         </w:rPr>
-        <w:t>Penelitian ini mengintegrasikan beberapa komponen utama dalam satu kesatuan sistem rumah kaca berskala kecil. ESP32 tidak hanya berfungsi sebagai pengumpul data sensor, tetapi juga sebagai hotspot lokal, sehingga sistem dapat tetap diakses meskipun tidak tersedia koneksi internet eksternal. Fitur ini memastikan bahwa pemantauan kondisi rumah kaca tetap dapat dilakukan kapan saja. Kombinasi Agile Development dan User Centered Design adalah pendekatan paling tepat untuk penelitian ini. Agile menjamin pengembangan iteratif yang responsif terhadap perubahan kebutuhan, sementara UCD memastikan bahwa setiap iterasi menghasilkan desain yang sesuai dengan pengalaman pengguna. Dengan dukungan literatur terbaru seperti G</w:t>
+        <w:t xml:space="preserve">Penelitian ini mengintegrasikan beberapa komponen utama dalam satu kesatuan sistem rumah kaca berskala kecil. ESP32 tidak hanya berfungsi sebagai pengumpul data sensor, tetapi juga sebagai hotspot lokal, sehingga sistem dapat tetap diakses meskipun tidak tersedia koneksi internet. Fitur ini memastikan bahwa pemantauan kondisi rumah kaca tetap dapat dilakukan kapan saja. Kombinasi </w:t>
+      </w:r>
+      <w:r>
+        <w:rPr>
+          <w:i/>
+          <w:lang w:val="en-US"/>
+        </w:rPr>
+        <w:t>Agile Development</w:t>
+      </w:r>
+      <w:r>
+        <w:rPr>
+          <w:lang w:val="en-US"/>
+        </w:rPr>
+        <w:t xml:space="preserve"> dan </w:t>
+      </w:r>
+      <w:r>
+        <w:rPr>
+          <w:i/>
+          <w:lang w:val="en-US"/>
+        </w:rPr>
+        <w:t>User Centered Design</w:t>
+      </w:r>
+      <w:r>
+        <w:rPr>
+          <w:lang w:val="en-US"/>
+        </w:rPr>
+        <w:t xml:space="preserve"> adalah pendekatan paling tepat untuk penelitian ini. </w:t>
+      </w:r>
+      <w:r>
+        <w:rPr>
+          <w:i/>
+          <w:lang w:val="en-US"/>
+        </w:rPr>
+        <w:t>Agile</w:t>
+      </w:r>
+      <w:r>
+        <w:rPr>
+          <w:lang w:val="en-US"/>
+        </w:rPr>
+        <w:t xml:space="preserve"> menjamin pengembangan iteratif yang responsif terhadap perubahan kebutuhan, sementara UCD memastikan bahwa setiap iterasi menghasilkan desain yang sesuai dengan pengalaman pengguna. Dengan dukungan literatur terbaru seperti G</w:t>
       </w:r>
       <w:r>
         <w:rPr>
@@ -7040,20 +8461,105 @@
         <w:rPr>
           <w:lang w:val="en-US"/>
         </w:rPr>
-        <w:t xml:space="preserve">, pendekatan ini memiliki dasar ilmiah yang kuat untuk diterapkan pada sistem rumah kaca. Pemilihan framework Preact dan PicoCSS memungkinkan antarmuka yang ringan, cepat, serta mobile friendly. Hal ini mendukung akses yang nyaman melalui perangkat seluler maupun desktop, baik dalam mode lokal maupun saat </w:t>
+        <w:t xml:space="preserve">, pendekatan ini memiliki dasar ilmiah yang kuat untuk diterapkan pada sistem rumah kaca. Pemilihan framework Preact dan PicoCSS memungkinkan antarmuka yang ringan, cepat, serta </w:t>
+      </w:r>
+      <w:r>
+        <w:rPr>
+          <w:i/>
+          <w:lang w:val="en-US"/>
+        </w:rPr>
+        <w:t>mobile friendly</w:t>
+      </w:r>
+      <w:r>
+        <w:rPr>
+          <w:lang w:val="en-US"/>
+        </w:rPr>
+        <w:t xml:space="preserve">. Hal ini mendukung akses yang nyaman melalui perangkat seluler maupun desktop, baik dalam mode lokal maupun saat terhubung dengan </w:t>
+      </w:r>
+      <w:r>
+        <w:rPr>
+          <w:i/>
+          <w:lang w:val="en-US"/>
+        </w:rPr>
+        <w:t>cloud</w:t>
+      </w:r>
+      <w:r>
+        <w:rPr>
+          <w:lang w:val="en-US"/>
+        </w:rPr>
+        <w:t xml:space="preserve">. Sistem pendukung keputusan dalam penelitian ini tidak berbasis </w:t>
       </w:r>
       <w:r>
         <w:rPr>
           <w:lang w:val="en-US"/>
         </w:rPr>
         <w:lastRenderedPageBreak/>
-        <w:t>terhubung dengan cloud. Sistem pendukung keputusan dalam penelitian ini tidak berbasis algoritma machine learning tradisional, melainkan berbasis prompt pada Gemini AI. Dengan pendekatan ini, data sensor dapat langsung diterjemahkan menjadi descriptive feedback yang mudah dipahami oleh pengguna, serta dapat dikembangkan untuk interaksi berbasis tanya-jawab.  Dengan kombinasi tersebut, penelitian ini menghadirkan solusi praktis, adaptif, dan ramah pengguna untuk mendukung pengelolaan rumah kaca skala kecil. Pendekatan ini mengintegrasikan beberapa instrumen berupa IoT, lightweight UI, serta Deci</w:t>
-      </w:r>
-      <w:r>
-        <w:rPr>
-          <w:lang w:val="en-US"/>
-        </w:rPr>
-        <w:t>sion Support System berbasis AI</w:t>
+        <w:t xml:space="preserve">algoritma </w:t>
+      </w:r>
+      <w:r>
+        <w:rPr>
+          <w:i/>
+          <w:lang w:val="en-US"/>
+        </w:rPr>
+        <w:t>machine learning</w:t>
+      </w:r>
+      <w:r>
+        <w:rPr>
+          <w:lang w:val="en-US"/>
+        </w:rPr>
+        <w:t xml:space="preserve"> tradisional, melainkan berbasis prompt pada Gemini AI. Dengan pendekatan ini, data sensor dapat langsung diterjemahkan menjadi descriptive feedback yang mudah dipahami oleh pengguna, serta dapat dikembangkan</w:t>
+      </w:r>
+      <w:r>
+        <w:rPr>
+          <w:lang w:val="en-US"/>
+        </w:rPr>
+        <w:t xml:space="preserve"> untuk interaksi berbasis </w:t>
+      </w:r>
+      <w:proofErr w:type="gramStart"/>
+      <w:r>
+        <w:rPr>
+          <w:lang w:val="en-US"/>
+        </w:rPr>
+        <w:t>tanya</w:t>
+      </w:r>
+      <w:proofErr w:type="gramEnd"/>
+      <w:r>
+        <w:rPr>
+          <w:lang w:val="en-US"/>
+        </w:rPr>
+        <w:t xml:space="preserve"> </w:t>
+      </w:r>
+      <w:r>
+        <w:rPr>
+          <w:lang w:val="en-US"/>
+        </w:rPr>
+        <w:t xml:space="preserve">jawab.  Dengan kombinasi tersebut, penelitian ini menghadirkan solusi praktis, adaptif, dan ramah pengguna untuk mendukung pengelolaan rumah kaca skala kecil. Pendekatan ini mengintegrasikan beberapa instrumen berupa IoT, </w:t>
+      </w:r>
+      <w:r>
+        <w:rPr>
+          <w:i/>
+          <w:lang w:val="en-US"/>
+        </w:rPr>
+        <w:t>lightweight</w:t>
+      </w:r>
+      <w:r>
+        <w:rPr>
+          <w:lang w:val="en-US"/>
+        </w:rPr>
+        <w:t xml:space="preserve"> UI, serta </w:t>
+      </w:r>
+      <w:r>
+        <w:rPr>
+          <w:i/>
+          <w:lang w:val="en-US"/>
+        </w:rPr>
+        <w:t>Decision Support System</w:t>
+      </w:r>
+      <w:r>
+        <w:rPr>
+          <w:lang w:val="en-US"/>
+        </w:rPr>
+        <w:t xml:space="preserve"> berbasis AI</w:t>
       </w:r>
       <w:r>
         <w:rPr>
@@ -7077,8 +8583,6 @@
         <w:pStyle w:val="Heading1"/>
       </w:pPr>
       <w:bookmarkStart w:id="24" w:name="_Toc220525406"/>
-      <w:bookmarkStart w:id="25" w:name="_GoBack"/>
-      <w:bookmarkEnd w:id="25"/>
       <w:r>
         <w:lastRenderedPageBreak/>
         <w:t>BAB 3 METODE PENELITIAN</w:t>
@@ -7092,7 +8596,7 @@
           <w:lang w:val="en-US"/>
         </w:rPr>
       </w:pPr>
-      <w:bookmarkStart w:id="26" w:name="_Toc220525407"/>
+      <w:bookmarkStart w:id="25" w:name="_Toc220525407"/>
       <w:r>
         <w:t xml:space="preserve">3.1 </w:t>
       </w:r>
@@ -7102,81 +8606,108 @@
         </w:rPr>
         <w:t>Jadwal, Lokasi, dan Alur Penelitian</w:t>
       </w:r>
+      <w:bookmarkEnd w:id="25"/>
+    </w:p>
+    <w:p>
+      <w:pPr>
+        <w:jc w:val="both"/>
+        <w:rPr>
+          <w:lang w:val="en-US"/>
+        </w:rPr>
+      </w:pPr>
+      <w:r>
+        <w:rPr>
+          <w:lang w:val="en-US"/>
+        </w:rPr>
+        <w:t xml:space="preserve">Penelitian ini direncanakan berlangsung selama 6 bulan dengan tahapan yang sistematis sesuai metode </w:t>
+      </w:r>
+      <w:proofErr w:type="gramStart"/>
+      <w:r>
+        <w:rPr>
+          <w:i/>
+          <w:lang w:val="en-US"/>
+        </w:rPr>
+        <w:t>Agile</w:t>
+      </w:r>
+      <w:proofErr w:type="gramEnd"/>
+      <w:r>
+        <w:rPr>
+          <w:lang w:val="en-US"/>
+        </w:rPr>
+        <w:t xml:space="preserve"> yan</w:t>
+      </w:r>
+      <w:r>
+        <w:rPr>
+          <w:lang w:val="en-US"/>
+        </w:rPr>
+        <w:t xml:space="preserve">g dipadukan dengan prinsip </w:t>
+      </w:r>
+      <w:r>
+        <w:rPr>
+          <w:i/>
+          <w:lang w:val="en-US"/>
+        </w:rPr>
+        <w:t xml:space="preserve">User </w:t>
+      </w:r>
+      <w:r>
+        <w:rPr>
+          <w:i/>
+          <w:lang w:val="en-US"/>
+        </w:rPr>
+        <w:t>Centered Design</w:t>
+      </w:r>
+      <w:r>
+        <w:rPr>
+          <w:lang w:val="en-US"/>
+        </w:rPr>
+        <w:t xml:space="preserve"> (UCD). Tahapan penelitian dimulai dari penjajakan masalah, studi literatur, perancangan metode, implementasi sistem, evaluasi, hingga penyusunan laporan akhir.</w:t>
+      </w:r>
+    </w:p>
+    <w:p>
+      <w:pPr>
+        <w:pStyle w:val="Caption"/>
+      </w:pPr>
+      <w:bookmarkStart w:id="26" w:name="_Toc220525545"/>
+      <w:r>
+        <w:t xml:space="preserve">Tabel </w:t>
+      </w:r>
+      <w:r>
+        <w:rPr>
+          <w:noProof/>
+        </w:rPr>
+        <w:fldChar w:fldCharType="begin"/>
+      </w:r>
+      <w:r>
+        <w:rPr>
+          <w:noProof/>
+        </w:rPr>
+        <w:instrText xml:space="preserve"> SEQ Tabel \* ARABIC </w:instrText>
+      </w:r>
+      <w:r>
+        <w:rPr>
+          <w:noProof/>
+        </w:rPr>
+        <w:fldChar w:fldCharType="separate"/>
+      </w:r>
+      <w:r>
+        <w:rPr>
+          <w:noProof/>
+        </w:rPr>
+        <w:t>1</w:t>
+      </w:r>
+      <w:r>
+        <w:rPr>
+          <w:noProof/>
+        </w:rPr>
+        <w:fldChar w:fldCharType="end"/>
+      </w:r>
+      <w:r>
+        <w:t>.</w:t>
+      </w:r>
+      <w:r>
+        <w:t xml:space="preserve"> Jadwal Pelaksanaan Penelitian</w:t>
+      </w:r>
       <w:bookmarkEnd w:id="26"/>
-    </w:p>
-    <w:p>
-      <w:pPr>
-        <w:jc w:val="both"/>
-        <w:rPr>
-          <w:lang w:val="en-US"/>
-        </w:rPr>
-      </w:pPr>
-      <w:r>
-        <w:rPr>
-          <w:lang w:val="en-US"/>
-        </w:rPr>
-        <w:t xml:space="preserve">Penelitian ini direncanakan berlangsung selama 6 bulan dengan tahapan yang sistematis sesuai metode </w:t>
-      </w:r>
-      <w:proofErr w:type="gramStart"/>
-      <w:r>
-        <w:rPr>
-          <w:lang w:val="en-US"/>
-        </w:rPr>
-        <w:t>Agile</w:t>
-      </w:r>
-      <w:proofErr w:type="gramEnd"/>
-      <w:r>
-        <w:rPr>
-          <w:lang w:val="en-US"/>
-        </w:rPr>
-        <w:t xml:space="preserve"> yang dipadukan dengan prinsip User-Centered Design (UCD). Tahapan penelitian dimulai dari penjajakan masalah, studi literatur, perancangan metode, implementasi sistem, evaluasi, hingga penyusunan laporan akhir.</w:t>
-      </w:r>
-    </w:p>
-    <w:p>
-      <w:pPr>
-        <w:pStyle w:val="Caption"/>
-      </w:pPr>
-      <w:bookmarkStart w:id="27" w:name="_Toc220525545"/>
-      <w:r>
-        <w:t xml:space="preserve">Tabel </w:t>
-      </w:r>
-      <w:r>
-        <w:rPr>
-          <w:noProof/>
-        </w:rPr>
-        <w:fldChar w:fldCharType="begin"/>
-      </w:r>
-      <w:r>
-        <w:rPr>
-          <w:noProof/>
-        </w:rPr>
-        <w:instrText xml:space="preserve"> SEQ Tabel \* ARABIC </w:instrText>
-      </w:r>
-      <w:r>
-        <w:rPr>
-          <w:noProof/>
-        </w:rPr>
-        <w:fldChar w:fldCharType="separate"/>
-      </w:r>
-      <w:r>
-        <w:rPr>
-          <w:noProof/>
-        </w:rPr>
-        <w:t>1</w:t>
-      </w:r>
-      <w:r>
-        <w:rPr>
-          <w:noProof/>
-        </w:rPr>
-        <w:fldChar w:fldCharType="end"/>
-      </w:r>
-      <w:r>
-        <w:t>.</w:t>
-      </w:r>
-      <w:r>
-        <w:t xml:space="preserve"> Jadwal Pelaksanaan Penelitian</w:t>
-      </w:r>
-      <w:bookmarkEnd w:id="27"/>
     </w:p>
     <w:tbl>
       <w:tblPr>
@@ -8831,6 +10362,7 @@
       <w:proofErr w:type="gramStart"/>
       <w:r>
         <w:rPr>
+          <w:i/>
           <w:lang w:val="en-US"/>
         </w:rPr>
         <w:t>Agile</w:t>
@@ -8945,7 +10477,7 @@
           <w:lang w:val="en-US"/>
         </w:rPr>
       </w:pPr>
-      <w:bookmarkStart w:id="28" w:name="_Toc220525565"/>
+      <w:bookmarkStart w:id="27" w:name="_Toc220525565"/>
       <w:r>
         <w:t xml:space="preserve">Gambar </w:t>
       </w:r>
@@ -8985,7 +10517,7 @@
         </w:rPr>
         <w:t>. Alur Penelitian</w:t>
       </w:r>
-      <w:bookmarkEnd w:id="28"/>
+      <w:bookmarkEnd w:id="27"/>
     </w:p>
     <w:p>
       <w:pPr>
@@ -9010,7 +10542,7 @@
           <w:lang w:val="en-US"/>
         </w:rPr>
       </w:pPr>
-      <w:bookmarkStart w:id="29" w:name="_Toc220525408"/>
+      <w:bookmarkStart w:id="28" w:name="_Toc220525408"/>
       <w:r>
         <w:lastRenderedPageBreak/>
         <w:t xml:space="preserve">3.2 </w:t>
@@ -9024,7 +10556,7 @@
         </w:rPr>
         <w:t>Solusi</w:t>
       </w:r>
-      <w:bookmarkEnd w:id="29"/>
+      <w:bookmarkEnd w:id="28"/>
     </w:p>
     <w:p>
       <w:pPr>
@@ -9110,7 +10642,7 @@
           <w:lang w:val="en-US"/>
         </w:rPr>
       </w:pPr>
-      <w:bookmarkStart w:id="30" w:name="_Toc220525566"/>
+      <w:bookmarkStart w:id="29" w:name="_Toc220525566"/>
       <w:r>
         <w:t xml:space="preserve">Gambar </w:t>
       </w:r>
@@ -9141,7 +10673,7 @@
         </w:rPr>
         <w:t>Gambaran besar solusi mode offline</w:t>
       </w:r>
-      <w:bookmarkEnd w:id="30"/>
+      <w:bookmarkEnd w:id="29"/>
     </w:p>
     <w:p>
       <w:pPr>
@@ -9150,7 +10682,16 @@
         <w:jc w:val="both"/>
       </w:pPr>
       <w:r>
-        <w:t>seperti yang ditunjukkan pada Gambar 2, yang dirancang untuk kondisi tanpa konektivitas internet. Dalam mode ini, mikrokontroller ESP32 beralih fungsi menjadi Access Point (AP), menciptakan jaringan Wi</w:t>
+        <w:t xml:space="preserve">seperti yang ditunjukkan pada Gambar 2, yang dirancang untuk kondisi tanpa konektivitas internet. Dalam mode ini, mikrokontroller ESP32 beralih fungsi menjadi </w:t>
+      </w:r>
+      <w:r>
+        <w:rPr>
+          <w:i/>
+        </w:rPr>
+        <w:t>Access Point</w:t>
+      </w:r>
+      <w:r>
+        <w:t xml:space="preserve"> (AP), menciptakan jaringan Wi</w:t>
       </w:r>
       <w:r>
         <w:rPr>
@@ -9159,7 +10700,16 @@
         <w:t>-</w:t>
       </w:r>
       <w:r>
-        <w:t>Fi lokal. Pengguna dapat menghubungkan perangkatnya ke jaringan ini untuk mengakses antarmuka pemantauan dan melihat data instrumen secara langsung. Perlu dicatat bahwa keterbatasan utama dari mode ini adalah nonaktifnya fitur Decision Support System (DSS) karena memerlukan akses internet.</w:t>
+        <w:t xml:space="preserve">Fi lokal. Pengguna dapat menghubungkan perangkatnya ke jaringan ini untuk mengakses antarmuka pemantauan dan melihat data instrumen secara langsung. Perlu dicatat bahwa keterbatasan utama dari mode ini adalah nonaktifnya fitur </w:t>
+      </w:r>
+      <w:r>
+        <w:rPr>
+          <w:i/>
+        </w:rPr>
+        <w:t>Decision Support System</w:t>
+      </w:r>
+      <w:r>
+        <w:t xml:space="preserve"> (DSS) karena memerlukan akses internet.</w:t>
       </w:r>
     </w:p>
     <w:p>
@@ -9169,7 +10719,7 @@
           <w:lang w:val="en-US"/>
         </w:rPr>
       </w:pPr>
-      <w:bookmarkStart w:id="31" w:name="_Toc220525567"/>
+      <w:bookmarkStart w:id="30" w:name="_Toc220525567"/>
       <w:r>
         <w:rPr>
           <w:noProof/>
@@ -9242,14 +10792,36 @@
       <w:r>
         <w:t xml:space="preserve">Gambar </w:t>
       </w:r>
-      <w:fldSimple w:instr=" SEQ Gambar \* ARABIC ">
-        <w:r>
-          <w:rPr>
-            <w:noProof/>
-          </w:rPr>
-          <w:t>3</w:t>
-        </w:r>
-      </w:fldSimple>
+      <w:r>
+        <w:rPr>
+          <w:noProof/>
+        </w:rPr>
+        <w:fldChar w:fldCharType="begin"/>
+      </w:r>
+      <w:r>
+        <w:rPr>
+          <w:noProof/>
+        </w:rPr>
+        <w:instrText xml:space="preserve"> SEQ Gambar \* ARABIC </w:instrText>
+      </w:r>
+      <w:r>
+        <w:rPr>
+          <w:noProof/>
+        </w:rPr>
+        <w:fldChar w:fldCharType="separate"/>
+      </w:r>
+      <w:r>
+        <w:rPr>
+          <w:noProof/>
+        </w:rPr>
+        <w:t>3</w:t>
+      </w:r>
+      <w:r>
+        <w:rPr>
+          <w:noProof/>
+        </w:rPr>
+        <w:fldChar w:fldCharType="end"/>
+      </w:r>
       <w:r>
         <w:t xml:space="preserve">. </w:t>
       </w:r>
@@ -9265,6 +10837,256 @@
         </w:rPr>
         <w:t>online</w:t>
       </w:r>
+      <w:bookmarkEnd w:id="30"/>
+    </w:p>
+    <w:p>
+      <w:pPr>
+        <w:jc w:val="both"/>
+        <w:rPr>
+          <w:lang w:val="en-US"/>
+        </w:rPr>
+      </w:pPr>
+      <w:r>
+        <w:rPr>
+          <w:lang w:val="en-US"/>
+        </w:rPr>
+        <w:t xml:space="preserve">Skenario operasional kedua adalah mode online yang dapat dilihat pada gambar 3, yang aktif ketika koneksi internet tersedia. Dalam mode ini, ESP32 secara berkala mengirimkan data sensor ke </w:t>
+      </w:r>
+      <w:r>
+        <w:rPr>
+          <w:i/>
+          <w:lang w:val="en-US"/>
+        </w:rPr>
+        <w:t>server cloud</w:t>
+      </w:r>
+      <w:r>
+        <w:rPr>
+          <w:lang w:val="en-US"/>
+        </w:rPr>
+        <w:t xml:space="preserve">. Tidak hanya memberikan kemudahan akses pemantauan jarak jauh bagi pengguna, tetapi juga memungkinkan penyimpanan data historis untuk analisis lebih lanjut. Yang terpenting, mode online merupakan syarat untuk dapat menggunakan </w:t>
+      </w:r>
+      <w:r>
+        <w:rPr>
+          <w:i/>
+          <w:lang w:val="en-US"/>
+        </w:rPr>
+        <w:t xml:space="preserve">Decision Support System </w:t>
+      </w:r>
+      <w:r>
+        <w:rPr>
+          <w:lang w:val="en-US"/>
+        </w:rPr>
+        <w:t xml:space="preserve">(DSS), di mana platform </w:t>
+      </w:r>
+      <w:r>
+        <w:rPr>
+          <w:i/>
+          <w:lang w:val="en-US"/>
+        </w:rPr>
+        <w:t>cloud</w:t>
+      </w:r>
+      <w:r>
+        <w:rPr>
+          <w:lang w:val="en-US"/>
+        </w:rPr>
+        <w:t xml:space="preserve"> bertindak sebagai perantara untuk mengumpulkan data, menyusun </w:t>
+      </w:r>
+      <w:r>
+        <w:rPr>
+          <w:i/>
+          <w:lang w:val="en-US"/>
+        </w:rPr>
+        <w:t>prompt</w:t>
+      </w:r>
+      <w:r>
+        <w:rPr>
+          <w:lang w:val="en-US"/>
+        </w:rPr>
+        <w:t xml:space="preserve">, dan berkomunikasi dengan API eksternal Gemini AI untuk menghasilkan rekomendasi atas data yang diberikan. </w:t>
+      </w:r>
+    </w:p>
+    <w:p>
+      <w:pPr>
+        <w:jc w:val="both"/>
+        <w:rPr>
+          <w:lang w:val="en-US"/>
+        </w:rPr>
+      </w:pPr>
+      <w:r>
+        <w:rPr>
+          <w:lang w:val="en-US"/>
+        </w:rPr>
+        <w:t xml:space="preserve">Dalam mode </w:t>
+      </w:r>
+      <w:r>
+        <w:rPr>
+          <w:i/>
+          <w:lang w:val="en-US"/>
+        </w:rPr>
+        <w:t>online</w:t>
+      </w:r>
+      <w:r>
+        <w:rPr>
+          <w:lang w:val="en-US"/>
+        </w:rPr>
+        <w:t xml:space="preserve"> maupun </w:t>
+      </w:r>
+      <w:r>
+        <w:rPr>
+          <w:i/>
+          <w:lang w:val="en-US"/>
+        </w:rPr>
+        <w:t>offline</w:t>
+      </w:r>
+      <w:r>
+        <w:rPr>
+          <w:lang w:val="en-US"/>
+        </w:rPr>
+        <w:t xml:space="preserve"> sensor </w:t>
+      </w:r>
+      <w:proofErr w:type="gramStart"/>
+      <w:r>
+        <w:rPr>
+          <w:lang w:val="en-US"/>
+        </w:rPr>
+        <w:t>akan</w:t>
+      </w:r>
+      <w:proofErr w:type="gramEnd"/>
+      <w:r>
+        <w:rPr>
+          <w:lang w:val="en-US"/>
+        </w:rPr>
+        <w:t xml:space="preserve"> mengukur parameter lingkungan rumah kaca. Data sensor inilah yang menjadi dasar bagi keseluruhan sistem untuk memberikan rekomendasi pengelolaan rumah kaca. ESP32 menerima data dari sensor. </w:t>
+      </w:r>
+      <w:r>
+        <w:rPr>
+          <w:i/>
+          <w:lang w:val="en-US"/>
+        </w:rPr>
+        <w:t>Cloud</w:t>
+      </w:r>
+      <w:r>
+        <w:rPr>
+          <w:lang w:val="en-US"/>
+        </w:rPr>
+        <w:t xml:space="preserve"> juga menyediakan akses jarak jauh sehingga pengguna dapat memantau kondisi rumah kaca dari mana saja selama terhubung </w:t>
+      </w:r>
+      <w:r>
+        <w:rPr>
+          <w:lang w:val="en-US"/>
+        </w:rPr>
+        <w:lastRenderedPageBreak/>
+        <w:t xml:space="preserve">dengan internet. Modul AI yang digunakan adalah Gemini dengan pendekatan </w:t>
+      </w:r>
+      <w:r>
+        <w:rPr>
+          <w:i/>
+          <w:lang w:val="en-US"/>
+        </w:rPr>
+        <w:t>prompt engineering</w:t>
+      </w:r>
+      <w:r>
+        <w:rPr>
+          <w:lang w:val="en-US"/>
+        </w:rPr>
+        <w:t xml:space="preserve">. Data sensor yang dikirim ke </w:t>
+      </w:r>
+      <w:r>
+        <w:rPr>
+          <w:i/>
+          <w:lang w:val="en-US"/>
+        </w:rPr>
+        <w:t>Thingsboard</w:t>
+      </w:r>
+      <w:r>
+        <w:rPr>
+          <w:lang w:val="en-US"/>
+        </w:rPr>
+        <w:t xml:space="preserve"> dan dilanjutkan ke Gemini dalam bentuk prompt, kemudian AI menghasilkan descriptive feedback berupa rekomendasi pengelolaan rumah kaca. Pengguna berinteraksi dengan sistem melalui antarmuka berbasis Preact dan PicoCSS. Antarmuka ini dirancang ringan, </w:t>
+      </w:r>
+      <w:r>
+        <w:rPr>
+          <w:i/>
+          <w:lang w:val="en-US"/>
+        </w:rPr>
+        <w:t>mobile friendly</w:t>
+      </w:r>
+      <w:r>
+        <w:rPr>
+          <w:lang w:val="en-US"/>
+        </w:rPr>
+        <w:t>.</w:t>
+      </w:r>
+      <w:r>
+        <w:rPr>
+          <w:lang w:val="en-US"/>
+        </w:rPr>
+        <w:t xml:space="preserve"> </w:t>
+      </w:r>
+      <w:r>
+        <w:rPr>
+          <w:lang w:val="en-US"/>
+        </w:rPr>
+        <w:t xml:space="preserve">Perlu diingat, pada penelitian ini </w:t>
+      </w:r>
+      <w:proofErr w:type="gramStart"/>
+      <w:r>
+        <w:rPr>
+          <w:lang w:val="en-US"/>
+        </w:rPr>
+        <w:t>akan</w:t>
+      </w:r>
+      <w:proofErr w:type="gramEnd"/>
+      <w:r>
+        <w:rPr>
+          <w:lang w:val="en-US"/>
+        </w:rPr>
+        <w:t xml:space="preserve"> difokuskan hanya untuk pembuatan antarmuka (</w:t>
+      </w:r>
+      <w:r>
+        <w:rPr>
+          <w:i/>
+          <w:lang w:val="en-US"/>
+        </w:rPr>
+        <w:t xml:space="preserve">web </w:t>
+      </w:r>
+      <w:r>
+        <w:rPr>
+          <w:lang w:val="en-US"/>
+        </w:rPr>
+        <w:t>dan</w:t>
+      </w:r>
+      <w:r>
+        <w:rPr>
+          <w:i/>
+          <w:lang w:val="en-US"/>
+        </w:rPr>
+        <w:t xml:space="preserve"> embedded</w:t>
+      </w:r>
+      <w:r>
+        <w:rPr>
+          <w:lang w:val="en-US"/>
+        </w:rPr>
+        <w:t>) serta integrasi DSS menggunakan API dari Gemini AI.</w:t>
+      </w:r>
+    </w:p>
+    <w:p>
+      <w:pPr>
+        <w:pStyle w:val="Heading2"/>
+        <w:rPr>
+          <w:lang w:val="en-US"/>
+        </w:rPr>
+      </w:pPr>
+      <w:bookmarkStart w:id="31" w:name="_Toc220525409"/>
+      <w:r>
+        <w:t xml:space="preserve">3.3 </w:t>
+      </w:r>
+      <w:r>
+        <w:rPr>
+          <w:lang w:val="en-US"/>
+        </w:rPr>
+        <w:t>Tata Cara Implementasi Solusi</w:t>
+      </w:r>
       <w:bookmarkEnd w:id="31"/>
     </w:p>
     <w:p>
@@ -9278,116 +11100,47 @@
         <w:rPr>
           <w:lang w:val="en-US"/>
         </w:rPr>
-        <w:t xml:space="preserve">Skenario operasional kedua adalah mode online yang dapat dilihat pada gambar 3, yang aktif ketika koneksi internet tersedia. Dalam mode ini, ESP32 secara berkala mengirimkan data sensor ke server cloud. Tidak hanya memberikan kemudahan akses pemantauan jarak jauh bagi pengguna, tetapi juga memungkinkan penyimpanan data historis untuk analisis lebih lanjut. Yang terpenting, mode online merupakan syarat untuk dapat menggunakan Decision Support System (DSS), di mana platform cloud bertindak sebagai perantara untuk mengumpulkan data, menyusun prompt, dan berkomunikasi dengan API eksternal Gemini AI untuk menghasilkan rekomendasi atas data yang diberikan. </w:t>
-      </w:r>
-    </w:p>
-    <w:p>
-      <w:pPr>
-        <w:jc w:val="both"/>
-        <w:rPr>
-          <w:lang w:val="en-US"/>
-        </w:rPr>
-      </w:pPr>
-      <w:r>
-        <w:rPr>
-          <w:lang w:val="en-US"/>
-        </w:rPr>
-        <w:t xml:space="preserve">Perlu diingat, pada penelitian ini </w:t>
+        <w:t xml:space="preserve">Tata </w:t>
       </w:r>
       <w:proofErr w:type="gramStart"/>
       <w:r>
         <w:rPr>
           <w:lang w:val="en-US"/>
         </w:rPr>
-        <w:t>akan</w:t>
+        <w:t>cara</w:t>
       </w:r>
       <w:proofErr w:type="gramEnd"/>
       <w:r>
         <w:rPr>
           <w:lang w:val="en-US"/>
         </w:rPr>
-        <w:t xml:space="preserve"> difokuskan hanya untuk pembuatan antarmuka (web dan embedded) serta integrasi DSS menggunakan API dari Gemini AI. Dalam mode online maupun offline sensor </w:t>
-      </w:r>
-      <w:proofErr w:type="gramStart"/>
-      <w:r>
-        <w:rPr>
-          <w:lang w:val="en-US"/>
-        </w:rPr>
-        <w:t>akan</w:t>
-      </w:r>
-      <w:proofErr w:type="gramEnd"/>
-      <w:r>
-        <w:rPr>
-          <w:lang w:val="en-US"/>
-        </w:rPr>
-        <w:t xml:space="preserve"> mengukur parameter lingkungan rumah kaca. Data sensor inilah yang menjadi dasar bagi keseluruhan sistem untuk memberikan rekomendasi pengelolaan rumah kaca. ESP32 </w:t>
-      </w:r>
-      <w:r>
-        <w:rPr>
-          <w:lang w:val="en-US"/>
-        </w:rPr>
-        <w:lastRenderedPageBreak/>
-        <w:t xml:space="preserve">menerima data dari sensor. Cloud juga menyediakan akses jarak jauh sehingga pengguna dapat memantau kondisi rumah kaca dari mana saja selama terhubung dengan internet. Modul AI yang digunakan adalah Gemini dengan pendekatan prompt engineering. Data sensor yang dikirim ke Thingsboard dan dilanjutkan ke Gemini dalam bentuk prompt, kemudian AI menghasilkan descriptive feedback berupa rekomendasi pengelolaan rumah kaca. Pengguna berinteraksi dengan sistem melalui antarmuka berbasis Preact dan PicoCSS. Antarmuka ini dirancang ringan, </w:t>
-      </w:r>
-      <w:r>
-        <w:rPr>
-          <w:i/>
-          <w:lang w:val="en-US"/>
-        </w:rPr>
-        <w:t>mobile friendly</w:t>
-      </w:r>
-      <w:r>
-        <w:rPr>
-          <w:lang w:val="en-US"/>
-        </w:rPr>
-        <w:t>.</w:t>
-      </w:r>
-    </w:p>
-    <w:p>
-      <w:pPr>
-        <w:pStyle w:val="Heading2"/>
-        <w:rPr>
-          <w:lang w:val="en-US"/>
-        </w:rPr>
-      </w:pPr>
-      <w:bookmarkStart w:id="32" w:name="_Toc220525409"/>
-      <w:r>
-        <w:t xml:space="preserve">3.3 </w:t>
-      </w:r>
-      <w:r>
-        <w:rPr>
-          <w:lang w:val="en-US"/>
-        </w:rPr>
-        <w:t>Tata Cara Implementasi Solusi</w:t>
-      </w:r>
-      <w:bookmarkEnd w:id="32"/>
-    </w:p>
-    <w:p>
-      <w:pPr>
-        <w:jc w:val="both"/>
-        <w:rPr>
-          <w:lang w:val="en-US"/>
-        </w:rPr>
-      </w:pPr>
-      <w:r>
-        <w:rPr>
-          <w:lang w:val="en-US"/>
-        </w:rPr>
-        <w:t xml:space="preserve">Tata </w:t>
-      </w:r>
-      <w:proofErr w:type="gramStart"/>
-      <w:r>
-        <w:rPr>
-          <w:lang w:val="en-US"/>
-        </w:rPr>
-        <w:t>cara</w:t>
-      </w:r>
-      <w:proofErr w:type="gramEnd"/>
-      <w:r>
-        <w:rPr>
-          <w:lang w:val="en-US"/>
-        </w:rPr>
-        <w:t xml:space="preserve"> implementasi solusi pada penelitian ini dirancang mengikuti kerangka metodologi Agile yang dikombinasikan dengan prinsip User Centered Design. Kedua pendekatan ini dipilih karena mampu menghasilkan sistem yang adaptif terhadap perubahan kebutuhan pengguna serta memungkinkan proses pengembangan dilakukan secara berulang dan berfokus pada pengalaman pengguna. Agile memberikan fleksibilitas dalam pengembangan sistem melalui tahapan develop yang singkat dan berulang, sementara UCD memastikan bahwa setiap keputusan desain berorientasi pada kebutuhan serta umpan balik dari pengguna inilah yang menjadikan proses penelitian tidak bersifat linier, tapi berulang hingga tercapai solusi optimal.</w:t>
+        <w:t xml:space="preserve"> implementasi solusi pada penelitian ini dirancang mengikuti kerangka metodologi Agile yang dikombinasikan dengan prinsip </w:t>
+      </w:r>
+      <w:r>
+        <w:rPr>
+          <w:i/>
+          <w:lang w:val="en-US"/>
+        </w:rPr>
+        <w:t>User Centered Design</w:t>
+      </w:r>
+      <w:r>
+        <w:rPr>
+          <w:lang w:val="en-US"/>
+        </w:rPr>
+        <w:t xml:space="preserve">. Kedua pendekatan ini dipilih karena mampu menghasilkan sistem yang adaptif terhadap perubahan kebutuhan pengguna serta memungkinkan proses pengembangan dilakukan secara berulang dan berfokus pada pengalaman pengguna. </w:t>
+      </w:r>
+      <w:r>
+        <w:rPr>
+          <w:i/>
+          <w:lang w:val="en-US"/>
+        </w:rPr>
+        <w:t>Agile</w:t>
+      </w:r>
+      <w:r>
+        <w:rPr>
+          <w:lang w:val="en-US"/>
+        </w:rPr>
+        <w:t xml:space="preserve"> memberikan fleksibilitas dalam pengembangan sistem melalui tahapan develop yang singkat dan berulang, sementara UCD memastikan bahwa setiap keputusan desain berorientasi pada kebutuhan serta umpan balik dari pengguna inilah yang menjadikan proses penelitian tidak bersifat linier, tapi berulang hingga tercapai solusi optimal.</w:t>
       </w:r>
     </w:p>
     <w:p>
@@ -9398,14 +11151,14 @@
           <w:lang w:val="en-US"/>
         </w:rPr>
       </w:pPr>
-      <w:bookmarkStart w:id="33" w:name="_Toc220525410"/>
+      <w:bookmarkStart w:id="32" w:name="_Toc220525410"/>
       <w:r>
         <w:rPr>
           <w:lang w:val="en-US"/>
         </w:rPr>
         <w:t>3.3.1 Tahap Perencanaan</w:t>
       </w:r>
-      <w:bookmarkEnd w:id="33"/>
+      <w:bookmarkEnd w:id="32"/>
     </w:p>
     <w:p>
       <w:pPr>
@@ -9470,7 +11223,7 @@
         <w:ind w:firstLine="709"/>
         <w:jc w:val="both"/>
       </w:pPr>
-      <w:bookmarkStart w:id="34" w:name="_Toc220525411"/>
+      <w:bookmarkStart w:id="33" w:name="_Toc220525411"/>
       <w:r>
         <w:rPr>
           <w:rFonts w:cs="Arial"/>
@@ -9479,7 +11232,7 @@
         <w:lastRenderedPageBreak/>
         <w:t>3.3.2 Tahap Perancangan</w:t>
       </w:r>
-      <w:bookmarkEnd w:id="34"/>
+      <w:bookmarkEnd w:id="33"/>
     </w:p>
     <w:p>
       <w:pPr>
@@ -9604,7 +11357,7 @@
         <w:ind w:firstLine="720"/>
         <w:jc w:val="both"/>
       </w:pPr>
-      <w:bookmarkStart w:id="35" w:name="_Toc220525412"/>
+      <w:bookmarkStart w:id="34" w:name="_Toc220525412"/>
       <w:r>
         <w:rPr>
           <w:rFonts w:cs="Arial"/>
@@ -9612,7 +11365,7 @@
         </w:rPr>
         <w:t>3.3.3 Tahap Implementasi Sistem</w:t>
       </w:r>
-      <w:bookmarkEnd w:id="35"/>
+      <w:bookmarkEnd w:id="34"/>
     </w:p>
     <w:p>
       <w:pPr>
@@ -9737,7 +11490,7 @@
         <w:ind w:left="720"/>
         <w:jc w:val="both"/>
       </w:pPr>
-      <w:bookmarkStart w:id="36" w:name="_Toc220525413"/>
+      <w:bookmarkStart w:id="35" w:name="_Toc220525413"/>
       <w:r>
         <w:rPr>
           <w:rFonts w:cs="Arial"/>
@@ -9745,7 +11498,7 @@
         </w:rPr>
         <w:t>3.3.4 Tahap Pengujian dan Evaluasi</w:t>
       </w:r>
-      <w:bookmarkEnd w:id="36"/>
+      <w:bookmarkEnd w:id="35"/>
     </w:p>
     <w:p>
       <w:pPr>
@@ -9761,7 +11514,26 @@
           <w:sz w:val="22"/>
           <w:szCs w:val="22"/>
         </w:rPr>
-        <w:t xml:space="preserve">Setelah sistem berhasil diimplementasikan, dilakukan tahap pengujian dan evaluasi untuk memastikan bahwa solusi yang dikembangkan berfungsi sesuai dengan kebutuhan pengguna. Pengujian dilakukan dalam dua bentuk utama. Pertama, evaluasi rekomendasi DSS dilaksanakan dengan membandingkan hasil rekomendasi Gemini AI terhadap rekomendasi yang diberikan oleh petani, guna menilai keandalan sistem dalam memberikan keputusan yang tepat. Kedua, user testing dilakukan oleh petani menggunakan instrumen </w:t>
+        <w:t xml:space="preserve">Setelah sistem berhasil diimplementasikan, dilakukan tahap pengujian dan evaluasi untuk memastikan bahwa solusi yang dikembangkan berfungsi sesuai dengan kebutuhan pengguna. Pengujian dilakukan dalam dua bentuk utama. Pertama, evaluasi rekomendasi DSS dilaksanakan dengan membandingkan hasil rekomendasi Gemini AI terhadap rekomendasi yang diberikan oleh petani, guna menilai keandalan sistem dalam memberikan keputusan yang tepat. Kedua, </w:t>
+      </w:r>
+      <w:r>
+        <w:rPr>
+          <w:rFonts w:ascii="Arial" w:hAnsi="Arial" w:cs="Arial"/>
+          <w:i/>
+          <w:color w:val="000000"/>
+          <w:sz w:val="22"/>
+          <w:szCs w:val="22"/>
+        </w:rPr>
+        <w:t>user testing</w:t>
+      </w:r>
+      <w:r>
+        <w:rPr>
+          <w:rFonts w:ascii="Arial" w:hAnsi="Arial" w:cs="Arial"/>
+          <w:color w:val="000000"/>
+          <w:sz w:val="22"/>
+          <w:szCs w:val="22"/>
+        </w:rPr>
+        <w:t xml:space="preserve"> dilakukan oleh petani menggunakan instrumen </w:t>
       </w:r>
       <w:r>
         <w:rPr>
@@ -9843,7 +11615,7 @@
           <w:lang w:val="en-US"/>
         </w:rPr>
       </w:pPr>
-      <w:bookmarkStart w:id="37" w:name="_Toc220525546"/>
+      <w:bookmarkStart w:id="36" w:name="_Toc220525546"/>
       <w:r>
         <w:lastRenderedPageBreak/>
         <w:t xml:space="preserve">Tabel </w:t>
@@ -9887,7 +11659,7 @@
         </w:rPr>
         <w:t>Contoh data</w:t>
       </w:r>
-      <w:bookmarkEnd w:id="37"/>
+      <w:bookmarkEnd w:id="36"/>
     </w:p>
     <w:tbl>
       <w:tblPr>
@@ -10868,7 +12640,24 @@
           <w:color w:val="000000"/>
           <w:lang w:val="en-US"/>
         </w:rPr>
-        <w:t xml:space="preserve"> rekomendasi untuk mematikan pompa air karena tegangan yang tidak normal. Hasil ini kemudian dikirim kembali ke antarmuka agar dapat dibaca oleh pengguna secara real time.</w:t>
+        <w:t xml:space="preserve"> rekomendasi untuk mematikan pompa air karena tegangan yang tidak normal. Hasil ini kemudian dikirim kembali ke antarmuka agar dapat dibaca oleh pengguna secara </w:t>
+      </w:r>
+      <w:r>
+        <w:rPr>
+          <w:rFonts w:cs="Arial"/>
+          <w:i/>
+          <w:color w:val="000000"/>
+          <w:lang w:val="en-US"/>
+        </w:rPr>
+        <w:t>real time</w:t>
+      </w:r>
+      <w:r>
+        <w:rPr>
+          <w:rFonts w:cs="Arial"/>
+          <w:color w:val="000000"/>
+          <w:lang w:val="en-US"/>
+        </w:rPr>
+        <w:t>.</w:t>
       </w:r>
     </w:p>
     <w:p>
@@ -10879,7 +12668,7 @@
           <w:rFonts w:ascii="Times New Roman" w:hAnsi="Times New Roman"/>
         </w:rPr>
       </w:pPr>
-      <w:bookmarkStart w:id="38" w:name="_Toc220525414"/>
+      <w:bookmarkStart w:id="37" w:name="_Toc220525414"/>
       <w:r>
         <w:rPr>
           <w:rFonts w:cs="Arial"/>
@@ -10887,7 +12676,7 @@
         </w:rPr>
         <w:t>3.3.5 Tahap Revisi dan Deploy</w:t>
       </w:r>
-      <w:bookmarkEnd w:id="38"/>
+      <w:bookmarkEnd w:id="37"/>
     </w:p>
     <w:p>
       <w:pPr>
@@ -10909,7 +12698,26 @@
           <w:sz w:val="22"/>
           <w:szCs w:val="22"/>
         </w:rPr>
-        <w:t xml:space="preserve">Apabila hasil evaluasi menunjukkan adanya kelemahan atau fitur yang belum optimal, maka dilakukan tahap revisi. Pada tahap ini, pengembang memperbaiki kekurangan berdasarkan hasil pengujian sebelumnya dan melakukan iterasi ulang sesuai prinsip </w:t>
+        <w:t xml:space="preserve">Apabila hasil evaluasi menunjukkan adanya kelemahan atau fitur yang belum optimal, maka dilakukan tahap revisi. Pada tahap ini, </w:t>
+      </w:r>
+      <w:r>
+        <w:rPr>
+          <w:rFonts w:ascii="Arial" w:hAnsi="Arial" w:cs="Arial"/>
+          <w:i/>
+          <w:color w:val="000000"/>
+          <w:sz w:val="22"/>
+          <w:szCs w:val="22"/>
+        </w:rPr>
+        <w:t>developer</w:t>
+      </w:r>
+      <w:r>
+        <w:rPr>
+          <w:rFonts w:ascii="Arial" w:hAnsi="Arial" w:cs="Arial"/>
+          <w:color w:val="000000"/>
+          <w:sz w:val="22"/>
+          <w:szCs w:val="22"/>
+        </w:rPr>
+        <w:t xml:space="preserve"> memperbaiki kekurangan berdasarkan hasil pengujian sebelumnya dan melakukan iterasi ulang sesuai prinsip </w:t>
       </w:r>
       <w:r>
         <w:rPr>
@@ -10929,7 +12737,26 @@
           <w:sz w:val="22"/>
           <w:szCs w:val="22"/>
         </w:rPr>
-        <w:t xml:space="preserve"> dalam Agile. Setelah sistem mencapai kinerja dan tingkat </w:t>
+        <w:t xml:space="preserve"> dalam </w:t>
+      </w:r>
+      <w:r>
+        <w:rPr>
+          <w:rFonts w:ascii="Arial" w:hAnsi="Arial" w:cs="Arial"/>
+          <w:i/>
+          <w:color w:val="000000"/>
+          <w:sz w:val="22"/>
+          <w:szCs w:val="22"/>
+        </w:rPr>
+        <w:t>Agile</w:t>
+      </w:r>
+      <w:r>
+        <w:rPr>
+          <w:rFonts w:ascii="Arial" w:hAnsi="Arial" w:cs="Arial"/>
+          <w:color w:val="000000"/>
+          <w:sz w:val="22"/>
+          <w:szCs w:val="22"/>
+        </w:rPr>
+        <w:t xml:space="preserve">. Setelah sistem mencapai kinerja dan tingkat </w:t>
       </w:r>
       <w:r>
         <w:rPr>
@@ -10978,7 +12805,7 @@
           <w:rFonts w:ascii="Times New Roman" w:hAnsi="Times New Roman"/>
         </w:rPr>
       </w:pPr>
-      <w:bookmarkStart w:id="39" w:name="_Toc220525415"/>
+      <w:bookmarkStart w:id="38" w:name="_Toc220525415"/>
       <w:r>
         <w:rPr>
           <w:rFonts w:cs="Arial"/>
@@ -10988,7 +12815,7 @@
         <w:lastRenderedPageBreak/>
         <w:t>3.4 Tata Cara Evaluasi dan Validasi Solusi</w:t>
       </w:r>
-      <w:bookmarkEnd w:id="39"/>
+      <w:bookmarkEnd w:id="38"/>
     </w:p>
     <w:p>
       <w:pPr>
@@ -11036,7 +12863,26 @@
           <w:sz w:val="22"/>
           <w:szCs w:val="22"/>
         </w:rPr>
-        <w:t>Sistem diuji dengan mengakses antarmuka melalui layanan cloud untuk memastikan kelancaran integrasi API, serta layanan Gemini AI. Parameter yang diuji meliputi kecepatan respon antarmuka, ketersediaan sistem (</w:t>
+        <w:t xml:space="preserve">Sistem diuji dengan mengakses antarmuka melalui layanan </w:t>
+      </w:r>
+      <w:r>
+        <w:rPr>
+          <w:rFonts w:ascii="Arial" w:hAnsi="Arial" w:cs="Arial"/>
+          <w:i/>
+          <w:color w:val="000000"/>
+          <w:sz w:val="22"/>
+          <w:szCs w:val="22"/>
+        </w:rPr>
+        <w:t>cloud</w:t>
+      </w:r>
+      <w:r>
+        <w:rPr>
+          <w:rFonts w:ascii="Arial" w:hAnsi="Arial" w:cs="Arial"/>
+          <w:color w:val="000000"/>
+          <w:sz w:val="22"/>
+          <w:szCs w:val="22"/>
+        </w:rPr>
+        <w:t xml:space="preserve"> untuk memastikan kelancaran integrasi API, serta layanan Gemini AI. Parameter yang diuji meliputi kecepatan respon antarmuka, ketersediaan sistem (</w:t>
       </w:r>
       <w:r>
         <w:rPr>
@@ -11096,7 +12942,43 @@
           <w:sz w:val="22"/>
           <w:szCs w:val="22"/>
         </w:rPr>
-        <w:t xml:space="preserve"> dianalisis dengan menghitung persentase total waktu aktif dibandingkan dengan total waktu pengamatan. Sebagai contoh, jika sistem berhasil beroperasi selama 96 jam dari total 100 jam pengamatan, maka uptime tercatat sebesar 96%. Standar keberhasilan ditetapkan pada minimal 96%, dengan mempertimbangkan bahwa dalam sistem IoT pertanian modern, kebutuhan reliabilitas dan ketersediaan layanan sangat penting agar data dan rekomendasi AI tetap dapat diakses terus menerus oleh pengguna </w:t>
+        <w:t xml:space="preserve"> dianalisis dengan menghitung persentase total waktu aktif dibandingkan dengan total waktu pengamatan. Sebagai contoh, jika sistem berhasil beroperasi selama 9</w:t>
+      </w:r>
+      <w:r>
+        <w:rPr>
+          <w:rFonts w:ascii="Arial" w:hAnsi="Arial" w:cs="Arial"/>
+          <w:color w:val="000000"/>
+          <w:sz w:val="22"/>
+          <w:szCs w:val="22"/>
+        </w:rPr>
+        <w:t>0</w:t>
+      </w:r>
+      <w:r>
+        <w:rPr>
+          <w:rFonts w:ascii="Arial" w:hAnsi="Arial" w:cs="Arial"/>
+          <w:color w:val="000000"/>
+          <w:sz w:val="22"/>
+          <w:szCs w:val="22"/>
+        </w:rPr>
+        <w:t xml:space="preserve"> jam dari total 100 jam pengamatan,</w:t>
+      </w:r>
+      <w:r>
+        <w:rPr>
+          <w:rFonts w:ascii="Arial" w:hAnsi="Arial" w:cs="Arial"/>
+          <w:color w:val="000000"/>
+          <w:sz w:val="22"/>
+          <w:szCs w:val="22"/>
+        </w:rPr>
+        <w:t xml:space="preserve"> maka uptime tercatat sebesar 90</w:t>
+      </w:r>
+      <w:r>
+        <w:rPr>
+          <w:rFonts w:ascii="Arial" w:hAnsi="Arial" w:cs="Arial"/>
+          <w:color w:val="000000"/>
+          <w:sz w:val="22"/>
+          <w:szCs w:val="22"/>
+        </w:rPr>
+        <w:t xml:space="preserve">%. Standar keberhasilan ditetapkan pada minimal 96%, dengan mempertimbangkan bahwa dalam sistem IoT pertanian modern, kebutuhan reliabilitas dan ketersediaan layanan sangat penting agar data dan rekomendasi AI tetap dapat diakses terus menerus oleh pengguna </w:t>
       </w:r>
       <w:r>
         <w:rPr>
@@ -11321,7 +13203,6 @@
         </w:rPr>
         <w:t xml:space="preserve">, menelusuri riwayat data dalam bentuk grafik, serta membaca rekomendasi yang dihasilkan Gemini AI. Aspek kegunaan dinilai secara </w:t>
       </w:r>
-      <w:proofErr w:type="gramStart"/>
       <w:r>
         <w:rPr>
           <w:rFonts w:ascii="Arial" w:hAnsi="Arial" w:cs="Arial"/>
@@ -11330,9 +13211,19 @@
           <w:szCs w:val="22"/>
         </w:rPr>
         <w:lastRenderedPageBreak/>
-        <w:t>kuantitatif</w:t>
-      </w:r>
-      <w:proofErr w:type="gramEnd"/>
+        <w:t xml:space="preserve">kuantitatif menggunakan </w:t>
+      </w:r>
+      <w:r>
+        <w:rPr>
+          <w:rFonts w:ascii="Arial" w:hAnsi="Arial" w:cs="Arial"/>
+          <w:i/>
+          <w:iCs/>
+          <w:color w:val="000000"/>
+          <w:sz w:val="22"/>
+          <w:szCs w:val="22"/>
+        </w:rPr>
+        <w:t>System Usability Scale (SUS)</w:t>
+      </w:r>
       <w:r>
         <w:rPr>
           <w:rFonts w:ascii="Arial" w:hAnsi="Arial" w:cs="Arial"/>
@@ -11340,7 +13231,7 @@
           <w:sz w:val="22"/>
           <w:szCs w:val="22"/>
         </w:rPr>
-        <w:t xml:space="preserve"> menggunakan </w:t>
+        <w:t xml:space="preserve">, sementara pertanyaan terbuka dalam kuesioner dipakai untuk memperoleh masukan kualitatif terkait desain, kemudahan navigasi, serta kendala yang dialami pengguna. Untuk memastikan keberhasilan sistem, setiap indikator kinerja dievaluasi menggunakan rumus perhitungan yang jelas dan terukur. Aspek kegunaan antarmuka dinilai dengan instrumen </w:t>
       </w:r>
       <w:r>
         <w:rPr>
@@ -11351,7 +13242,7 @@
           <w:sz w:val="22"/>
           <w:szCs w:val="22"/>
         </w:rPr>
-        <w:t>System Usability Scale (SUS)</w:t>
+        <w:t>System Usability Scale</w:t>
       </w:r>
       <w:r>
         <w:rPr>
@@ -11360,26 +13251,6 @@
           <w:sz w:val="22"/>
           <w:szCs w:val="22"/>
         </w:rPr>
-        <w:t xml:space="preserve">, sementara pertanyaan terbuka dalam kuesioner dipakai untuk memperoleh masukan kualitatif terkait desain, kemudahan navigasi, serta kendala yang dialami pengguna. Untuk memastikan keberhasilan sistem, setiap indikator kinerja dievaluasi menggunakan rumus perhitungan yang jelas dan terukur. Aspek kegunaan antarmuka dinilai dengan instrumen </w:t>
-      </w:r>
-      <w:r>
-        <w:rPr>
-          <w:rFonts w:ascii="Arial" w:hAnsi="Arial" w:cs="Arial"/>
-          <w:i/>
-          <w:iCs/>
-          <w:color w:val="000000"/>
-          <w:sz w:val="22"/>
-          <w:szCs w:val="22"/>
-        </w:rPr>
-        <w:t>System Usability Scale</w:t>
-      </w:r>
-      <w:r>
-        <w:rPr>
-          <w:rFonts w:ascii="Arial" w:hAnsi="Arial" w:cs="Arial"/>
-          <w:color w:val="000000"/>
-          <w:sz w:val="22"/>
-          <w:szCs w:val="22"/>
-        </w:rPr>
         <w:t>. SUS terdiri atas sepuluh butir pertanyaan dengan skala Likert seperti berikut:</w:t>
       </w:r>
     </w:p>
@@ -11390,7 +13261,7 @@
           <w:lang w:val="en-US"/>
         </w:rPr>
       </w:pPr>
-      <w:bookmarkStart w:id="40" w:name="_Toc220525547"/>
+      <w:bookmarkStart w:id="39" w:name="_Toc220525547"/>
       <w:r>
         <w:t xml:space="preserve">Tabel </w:t>
       </w:r>
@@ -11433,7 +13304,7 @@
         </w:rPr>
         <w:t>Detail skala penelitian</w:t>
       </w:r>
-      <w:bookmarkEnd w:id="40"/>
+      <w:bookmarkEnd w:id="39"/>
     </w:p>
     <w:tbl>
       <w:tblPr>
@@ -11860,7 +13731,7 @@
           <w:lang w:val="en-US"/>
         </w:rPr>
       </w:pPr>
-      <w:bookmarkStart w:id="41" w:name="_Toc220525548"/>
+      <w:bookmarkStart w:id="40" w:name="_Toc220525548"/>
       <w:r>
         <w:t xml:space="preserve">Tabel </w:t>
       </w:r>
@@ -11903,7 +13774,7 @@
         </w:rPr>
         <w:t>Threshold nilai SUS</w:t>
       </w:r>
-      <w:bookmarkEnd w:id="41"/>
+      <w:bookmarkEnd w:id="40"/>
     </w:p>
     <w:tbl>
       <w:tblPr>
@@ -12278,10 +14149,35 @@
         <w:fldChar w:fldCharType="end"/>
       </w:r>
       <w:r>
-        <w:t>. Skor di bawah nilai tersebut mengindikasikan perlunya perbaikan pada aspek desain antarmuka atau alur interaksi pengguna. Threshold skor SUS ditetapkan ≥ 70 karena standar usability internasional menyebut skor tersebut sebagai minimal dalam ka</w:t>
-      </w:r>
-      <w:r>
-        <w:t xml:space="preserve">tegori acceptable usability </w:t>
+        <w:t xml:space="preserve">. Skor di bawah nilai tersebut mengindikasikan perlunya perbaikan pada </w:t>
+      </w:r>
+      <w:bookmarkStart w:id="41" w:name="_GoBack"/>
+      <w:r>
+        <w:t xml:space="preserve">aspek desain antarmuka atau alur interaksi pengguna. Threshold skor SUS ditetapkan ≥ 70 karena standar </w:t>
+      </w:r>
+      <w:r>
+        <w:rPr>
+          <w:i/>
+        </w:rPr>
+        <w:t xml:space="preserve">usability </w:t>
+      </w:r>
+      <w:r>
+        <w:t>internasional</w:t>
+      </w:r>
+      <w:r>
+        <w:t xml:space="preserve"> menyebut skor tersebut sebagai minimal dalam ka</w:t>
+      </w:r>
+      <w:r>
+        <w:t xml:space="preserve">tegori </w:t>
+      </w:r>
+      <w:r>
+        <w:rPr>
+          <w:i/>
+        </w:rPr>
+        <w:t>acceptable usability</w:t>
+      </w:r>
+      <w:r>
+        <w:t xml:space="preserve"> </w:t>
       </w:r>
       <w:r>
         <w:fldChar w:fldCharType="begin"/>
@@ -12302,7 +14198,11 @@
         <w:fldChar w:fldCharType="end"/>
       </w:r>
       <w:r>
-        <w:t>. Adapun daftar pertanyaan SUS yang digunakan dalam penelitian ini ditampilkan pada Tabel 5 berikut.</w:t>
+        <w:t xml:space="preserve">. Adapun daftar </w:t>
+      </w:r>
+      <w:bookmarkEnd w:id="41"/>
+      <w:r>
+        <w:t>pertanyaan SUS yang digunakan dalam penelitian ini ditampilkan pada Tabel 5 berikut.</w:t>
       </w:r>
     </w:p>
     <w:tbl>
@@ -14575,7 +16475,6 @@
         <w:docPartUnique/>
       </w:docPartObj>
     </w:sdtPr>
-    <w:sdtEndPr/>
     <w:sdtContent>
       <w:p>
         <w:pPr>
@@ -14633,7 +16532,6 @@
         <w:docPartUnique/>
       </w:docPartObj>
     </w:sdtPr>
-    <w:sdtEndPr/>
     <w:sdtContent>
       <w:p>
         <w:pPr>
@@ -14662,7 +16560,7 @@
           <w:rPr>
             <w:noProof/>
           </w:rPr>
-          <w:t>14</w:t>
+          <w:t>9</w:t>
         </w:r>
         <w:r>
           <w:rPr>
@@ -16258,7 +18156,7 @@
 </file>
 
 <file path=customXml/itemProps1.xml><?xml version="1.0" encoding="utf-8"?>
-<ds:datastoreItem xmlns:ds="http://schemas.openxmlformats.org/officeDocument/2006/customXml" ds:itemID="{1BE9533A-60C1-42B5-92A0-5C05005EA469}">
+<ds:datastoreItem xmlns:ds="http://schemas.openxmlformats.org/officeDocument/2006/customXml" ds:itemID="{797B8C9A-4D1D-42F1-9D2C-3A93E33F8980}">
   <ds:schemaRefs>
     <ds:schemaRef ds:uri="http://schemas.openxmlformats.org/officeDocument/2006/bibliography"/>
   </ds:schemaRefs>

</xml_diff>